<commit_message>
Updated action items and charter
</commit_message>
<xml_diff>
--- a/Administration/Documentation/FlyNet_ProjectCharter.docx
+++ b/Administration/Documentation/FlyNet_ProjectCharter.docx
@@ -17,17 +17,8 @@
           <w:sz w:val="48"/>
           <w:szCs w:val="48"/>
         </w:rPr>
-        <w:t xml:space="preserve">Project Charter: </w:t>
-      </w:r>
-      <w:proofErr w:type="spellStart"/>
-      <w:r>
-        <w:rPr>
-          <w:sz w:val="48"/>
-          <w:szCs w:val="48"/>
-        </w:rPr>
-        <w:t>FlyNet</w:t>
-      </w:r>
-      <w:proofErr w:type="spellEnd"/>
+        <w:t>Project Charter: FlyNet</w:t>
+      </w:r>
     </w:p>
     <w:bookmarkEnd w:id="0"/>
     <w:p>
@@ -113,7 +104,6 @@
                 <w:szCs w:val="32"/>
               </w:rPr>
             </w:pPr>
-            <w:proofErr w:type="spellStart"/>
             <w:r>
               <w:rPr>
                 <w:rFonts w:asciiTheme="minorHAnsi" w:hAnsiTheme="minorHAnsi"/>
@@ -124,7 +114,6 @@
               </w:rPr>
               <w:t>FlyNet</w:t>
             </w:r>
-            <w:proofErr w:type="spellEnd"/>
           </w:p>
         </w:tc>
       </w:tr>
@@ -740,19 +729,8 @@
                 <w:i w:val="0"/>
                 <w:sz w:val="24"/>
               </w:rPr>
-              <w:t xml:space="preserve">Eric </w:t>
-            </w:r>
-            <w:proofErr w:type="spellStart"/>
-            <w:r>
-              <w:rPr>
-                <w:rFonts w:asciiTheme="minorHAnsi" w:hAnsiTheme="minorHAnsi"/>
-                <w:b w:val="0"/>
-                <w:i w:val="0"/>
-                <w:sz w:val="24"/>
-              </w:rPr>
-              <w:t>Frew</w:t>
-            </w:r>
-            <w:proofErr w:type="spellEnd"/>
+              <w:t>Eric Frew</w:t>
+            </w:r>
           </w:p>
         </w:tc>
       </w:tr>
@@ -1047,7 +1025,7 @@
           <w:noProof/>
         </w:rPr>
         <w:drawing>
-          <wp:inline distT="0" distB="0" distL="0" distR="0" wp14:anchorId="12140478" wp14:editId="554F5990">
+          <wp:inline distT="0" distB="0" distL="0" distR="0" wp14:anchorId="12140478" wp14:editId="7981D4B6">
             <wp:extent cx="5486400" cy="4705350"/>
             <wp:effectExtent l="0" t="0" r="0" b="0"/>
             <wp:docPr id="1" name="Diagram 1"/>
@@ -1169,35 +1147,7 @@
               <w:rPr>
                 <w:b/>
               </w:rPr>
-              <w:t>(</w:t>
-            </w:r>
-            <w:proofErr w:type="spellStart"/>
-            <w:r>
-              <w:rPr>
-                <w:b/>
-              </w:rPr>
-              <w:t>Zohaib</w:t>
-            </w:r>
-            <w:proofErr w:type="spellEnd"/>
-            <w:r>
-              <w:rPr>
-                <w:b/>
-              </w:rPr>
-              <w:t xml:space="preserve"> </w:t>
-            </w:r>
-            <w:proofErr w:type="spellStart"/>
-            <w:r>
-              <w:rPr>
-                <w:b/>
-              </w:rPr>
-              <w:t>Mian</w:t>
-            </w:r>
-            <w:proofErr w:type="spellEnd"/>
-            <w:r>
-              <w:rPr>
-                <w:b/>
-              </w:rPr>
-              <w:t>)</w:t>
+              <w:t>(Zohaib Mian)</w:t>
             </w:r>
           </w:p>
         </w:tc>
@@ -1247,16 +1197,8 @@
               <w:rPr>
                 <w:b/>
               </w:rPr>
-              <w:t xml:space="preserve">Professor Eric </w:t>
-            </w:r>
-            <w:proofErr w:type="spellStart"/>
-            <w:r>
-              <w:rPr>
-                <w:b/>
-              </w:rPr>
-              <w:t>Frew</w:t>
-            </w:r>
-            <w:proofErr w:type="spellEnd"/>
+              <w:t>Professor Eric Frew</w:t>
+            </w:r>
           </w:p>
         </w:tc>
         <w:tc>
@@ -1450,7 +1392,7 @@
               <w:rPr>
                 <w:b/>
               </w:rPr>
-              <w:t>Computer Vision</w:t>
+              <w:t>Navigation</w:t>
             </w:r>
             <w:r>
               <w:rPr>
@@ -1459,7 +1401,19 @@
               <w:t xml:space="preserve"> Team: </w:t>
             </w:r>
             <w:r>
-              <w:t xml:space="preserve">Responsible for developing and integrating computer vision algorithms for mapping and localizing in a 3-D, obstacle filled environment. </w:t>
+              <w:t xml:space="preserve">Responsible for developing and integrating </w:t>
+            </w:r>
+            <w:r>
+              <w:t>mapping, localization, and navigation</w:t>
+            </w:r>
+            <w:r>
+              <w:t xml:space="preserve"> algorithms for 3-D, obstacle filled environment</w:t>
+            </w:r>
+            <w:r>
+              <w:t>s</w:t>
+            </w:r>
+            <w:r>
+              <w:t xml:space="preserve">. </w:t>
             </w:r>
           </w:p>
         </w:tc>
@@ -1479,16 +1433,8 @@
               <w:rPr>
                 <w:b/>
               </w:rPr>
-              <w:t xml:space="preserve">Ed </w:t>
-            </w:r>
-            <w:proofErr w:type="spellStart"/>
-            <w:r>
-              <w:rPr>
-                <w:b/>
-              </w:rPr>
-              <w:t>Meletyan</w:t>
-            </w:r>
-            <w:proofErr w:type="spellEnd"/>
+              <w:t>Ed Meletyan</w:t>
+            </w:r>
           </w:p>
         </w:tc>
         <w:tc>
@@ -1514,7 +1460,13 @@
               <w:t xml:space="preserve"> Team: </w:t>
             </w:r>
             <w:r>
-              <w:t>Responsible for working with the computer vision and controls teams in order to develop robust MATLAB simulations of the estimation and control algorithms for proof of concept, rapid development and testing of flight software.</w:t>
+              <w:t xml:space="preserve">Responsible for working with the </w:t>
+            </w:r>
+            <w:r>
+              <w:t>navigation</w:t>
+            </w:r>
+            <w:r>
+              <w:t xml:space="preserve"> and controls teams in order to develop robust MATLAB simulations of the estimation and control algorithms for proof of concept, rapid development and testing of flight software.</w:t>
             </w:r>
           </w:p>
         </w:tc>
@@ -1546,13 +1498,8 @@
               <w:ind w:firstLine="0"/>
               <w:jc w:val="left"/>
             </w:pPr>
-            <w:proofErr w:type="spellStart"/>
-            <w:r>
-              <w:t>Prashant</w:t>
-            </w:r>
-            <w:proofErr w:type="spellEnd"/>
-            <w:r>
-              <w:t xml:space="preserve"> Ganesh</w:t>
+            <w:r>
+              <w:t>Prashant Ganesh</w:t>
             </w:r>
           </w:p>
           <w:p>
@@ -1583,7 +1530,25 @@
               <w:t xml:space="preserve">Controls Team: </w:t>
             </w:r>
             <w:r>
-              <w:t>Responsible for developing robust control algorithms for a multi-rotor vehicle in order to produce reliable, autonomous indoor flight</w:t>
+              <w:t>Responsible for developing</w:t>
+            </w:r>
+            <w:r>
+              <w:t xml:space="preserve"> robust control algorithms for</w:t>
+            </w:r>
+            <w:r>
+              <w:t xml:space="preserve"> multi-rotor</w:t>
+            </w:r>
+            <w:r>
+              <w:t xml:space="preserve"> and/or ground</w:t>
+            </w:r>
+            <w:r>
+              <w:t xml:space="preserve"> vehicle</w:t>
+            </w:r>
+            <w:r>
+              <w:t>s</w:t>
+            </w:r>
+            <w:r>
+              <w:t xml:space="preserve"> in order to produce reliable, autonomous indoor flight</w:t>
             </w:r>
           </w:p>
         </w:tc>
@@ -1608,15 +1573,13 @@
     </w:p>
     <w:p>
       <w:r>
-        <w:t xml:space="preserve">The </w:t>
-      </w:r>
-      <w:proofErr w:type="spellStart"/>
-      <w:r>
-        <w:t>FlyNet</w:t>
-      </w:r>
-      <w:proofErr w:type="spellEnd"/>
-      <w:r>
-        <w:t xml:space="preserve"> team seeks to design and test a team of multi-rotor drones armed with onboard computers and sensor suites that will autonomously map an unknown building with no prior information</w:t>
+        <w:t xml:space="preserve">The FlyNet team seeks to design and test a team of </w:t>
+      </w:r>
+      <w:r>
+        <w:t xml:space="preserve">aerial and ground robots </w:t>
+      </w:r>
+      <w:r>
+        <w:t>armed with onboard computers and sensor suites that will autonomously map an unknown building with no prior information</w:t>
       </w:r>
       <w:r>
         <w:t xml:space="preserve"> in a GPS denied environment</w:t>
@@ -1628,66 +1591,133 @@
         <w:t>ler</w:t>
       </w:r>
       <w:r>
-        <w:t xml:space="preserve">s, state estimators, and 3D dense point cloud map generation software. </w:t>
+        <w:t xml:space="preserve">s, state estimators, and </w:t>
+      </w:r>
+      <w:r>
+        <w:t>mapping capabilities.</w:t>
       </w:r>
     </w:p>
     <w:p>
       <w:r>
-        <w:t>The Flight Controls team will</w:t>
-      </w:r>
-      <w:r>
-        <w:t xml:space="preserve"> interface an onboard computer with the multi-rotor </w:t>
-      </w:r>
-      <w:proofErr w:type="spellStart"/>
-      <w:r>
-        <w:t>Pixhawk</w:t>
-      </w:r>
-      <w:proofErr w:type="spellEnd"/>
-      <w:r>
-        <w:t xml:space="preserve"> autopilot in order to pull sensor information and to send attitude commands. The team will design a position controller based on obstacle avoidance and pattern/building searching techniques that will generate real time attitude commands. These attitude commands will be sent to the autopilot, which will then be ran by the onboard autopilot controllers. Once these controllers have been developed, the team will test the algorithms using a human-in-the-loop position reference command in order to test the efficiency of the controllers and tune any appropriate parameters. </w:t>
+        <w:t>The Controls team will</w:t>
+      </w:r>
+      <w:r>
+        <w:t xml:space="preserve"> interface an onboard computer with the </w:t>
+      </w:r>
+      <w:r>
+        <w:t>an onboard</w:t>
+      </w:r>
+      <w:r>
+        <w:t xml:space="preserve"> autopilot in order to pull sensor information and</w:t>
+      </w:r>
+      <w:r>
+        <w:t xml:space="preserve"> to send attitude or position commands, which will take advantage of several pre-existing onboard controllers</w:t>
+      </w:r>
+      <w:r>
+        <w:t>. If the existing controllers prove incapable, t</w:t>
+      </w:r>
+      <w:r>
+        <w:t xml:space="preserve">he team will design a position controller </w:t>
+      </w:r>
+      <w:r>
+        <w:t xml:space="preserve">that will feed the onboard attitude controller. Additionally, </w:t>
+      </w:r>
+      <w:r>
+        <w:t xml:space="preserve">obstacle avoidance and pattern/building searching techniques will generate </w:t>
+      </w:r>
+      <w:r>
+        <w:t>desired position reference signals</w:t>
+      </w:r>
+      <w:r>
+        <w:t xml:space="preserve">. Once these controllers have been developed, the team will test the algorithms using a </w:t>
+      </w:r>
+      <w:r>
+        <w:t>VICON</w:t>
+      </w:r>
+      <w:r>
+        <w:t xml:space="preserve">-in-the-loop position reference command in order to test the efficiency of the controllers and tune any appropriate parameters. </w:t>
+      </w:r>
+      <w:r>
+        <w:t xml:space="preserve">In order to simulate realistic data rates, the VICON data stream may be artificially delayed and/or sampled. </w:t>
       </w:r>
     </w:p>
     <w:p>
       <w:r>
         <w:lastRenderedPageBreak/>
-        <w:t xml:space="preserve">In parallel with controller development, a vehicle state estimator will be developed in order to estimate vehicle velocity, attitude, and position. This estimator will pull sensor information from the </w:t>
-      </w:r>
-      <w:proofErr w:type="spellStart"/>
-      <w:r>
-        <w:t>Pixhawk</w:t>
-      </w:r>
-      <w:proofErr w:type="spellEnd"/>
-      <w:r>
-        <w:t xml:space="preserve"> autopilot and run </w:t>
-      </w:r>
-      <w:proofErr w:type="spellStart"/>
-      <w:r>
-        <w:t>Kalman</w:t>
-      </w:r>
-      <w:proofErr w:type="spellEnd"/>
-      <w:r>
-        <w:t xml:space="preserve"> filtering techniques in order to provide these state estimates. Once developed and integrated, these estimators will be tested by manually flying the vehicle in a VICON space, which provides a ground truth measurement of the multi-rotor state. The estimator performance will then be evaluated by comparison with these ground truth measurements. </w:t>
+        <w:t xml:space="preserve">In parallel with controller development, a vehicle state estimator will be developed in order to estimate vehicle velocity, attitude, and position. This estimator will pull sensor information from the autopilot and run Kalman filtering techniques in order to provide these state estimates. Once developed and integrated, these estimators will be tested by manually flying the vehicle in a VICON space, which provides a ground truth measurement of the multi-rotor state. The estimator performance will then be evaluated by comparison with these ground truth measurements. </w:t>
       </w:r>
     </w:p>
     <w:p>
       <w:r>
-        <w:t xml:space="preserve">The Computer Vision Team will develop and test an algorithm to perform simultaneous localization and mapping </w:t>
-      </w:r>
-      <w:r>
-        <w:t xml:space="preserve">(SLAM). The end goal of this team is to run this algorithm on the multi-rotor platform. However, to simplify the development process, the </w:t>
-      </w:r>
-      <w:proofErr w:type="gramStart"/>
-      <w:r>
-        <w:t>team will</w:t>
-      </w:r>
-      <w:proofErr w:type="gramEnd"/>
-      <w:r>
-        <w:t xml:space="preserve"> prototype these algorithms on a ground robot with a human controller. This mitigates the risk of breaking onboard processors and sensors by removing the flight aspect of testing. Additionally, using a ground robot should simplify the initial development of the algorithm, since ground robots do not have the fast, complicated dynamics of an aerial vehicle. </w:t>
+        <w:t xml:space="preserve">The </w:t>
+      </w:r>
+      <w:r>
+        <w:t>Navigation</w:t>
+      </w:r>
+      <w:r>
+        <w:t xml:space="preserve"> Team will develop and test an algorithm to perform simultaneous localization and mapping </w:t>
+      </w:r>
+      <w:r>
+        <w:t>(SLAM). The end goal of this team is to run this algorithm on</w:t>
+      </w:r>
+      <w:r>
+        <w:t xml:space="preserve"> the autonomous vehicles</w:t>
+      </w:r>
+      <w:r>
+        <w:t xml:space="preserve">. </w:t>
+      </w:r>
+      <w:r>
+        <w:t xml:space="preserve">For initial development, the team will develop all SLAM techniques off-board </w:t>
+      </w:r>
+      <w:r>
+        <w:t>from</w:t>
+      </w:r>
+      <w:r>
+        <w:t xml:space="preserve"> vehicles </w:t>
+      </w:r>
+      <w:r>
+        <w:t>to mitigate the risk of sensor and processor damage</w:t>
+      </w:r>
+      <w:r>
+        <w:t xml:space="preserve"> during flight/movement</w:t>
+      </w:r>
+      <w:r>
+        <w:t>.</w:t>
       </w:r>
     </w:p>
     <w:p>
       <w:r>
-        <w:t xml:space="preserve">After the development of these individual aspects, the SLAM team will integrate their algorithm on the aerial platform. The deliverable for this semester is then a single multi-rotor that can autonomously map an unknown territory. </w:t>
+        <w:t xml:space="preserve">After the development of these individual aspects, the </w:t>
+      </w:r>
+      <w:r>
+        <w:t>Navigation</w:t>
+      </w:r>
+      <w:r>
+        <w:t xml:space="preserve"> team will integrate their algorithm</w:t>
+      </w:r>
+      <w:r>
+        <w:t>s</w:t>
+      </w:r>
+      <w:r>
+        <w:t xml:space="preserve"> on the </w:t>
+      </w:r>
+      <w:r>
+        <w:t>vehicle</w:t>
+      </w:r>
+      <w:r>
+        <w:t xml:space="preserve"> platform</w:t>
+      </w:r>
+      <w:r>
+        <w:t>s</w:t>
+      </w:r>
+      <w:r>
+        <w:t xml:space="preserve">. The deliverable for this semester is then a single multi-rotor that can autonomously map </w:t>
+      </w:r>
+      <w:r>
+        <w:t xml:space="preserve">and navigate through </w:t>
+      </w:r>
+      <w:r>
+        <w:t xml:space="preserve">an unknown territory. </w:t>
       </w:r>
       <w:r>
         <w:t>Once this ability has been established, the team will pursue adding target searching and tracking capabil</w:t>
@@ -1738,7 +1768,16 @@
         </w:numPr>
       </w:pPr>
       <w:r>
-        <w:t>Fly existing aerial vehicles manually (8/25/15 – 9/15/15)</w:t>
+        <w:t>Fly existing aerial v</w:t>
+      </w:r>
+      <w:r>
+        <w:t>ehicles manually (8/25/15 – 9/</w:t>
+      </w:r>
+      <w:r>
+        <w:t>29</w:t>
+      </w:r>
+      <w:r>
+        <w:t>/15)</w:t>
       </w:r>
     </w:p>
     <w:p>
@@ -1771,7 +1810,7 @@
         <w:t>Design indoor flight controller architecture (8/25/15 –</w:t>
       </w:r>
       <w:r>
-        <w:t xml:space="preserve"> 9/22</w:t>
+        <w:t xml:space="preserve"> 9/29</w:t>
       </w:r>
       <w:r>
         <w:t>/15)</w:t>
@@ -1792,7 +1831,10 @@
         <w:t xml:space="preserve">8/25/15 – </w:t>
       </w:r>
       <w:r>
-        <w:t>9/22/</w:t>
+        <w:t>9/29</w:t>
+      </w:r>
+      <w:r>
+        <w:t>/</w:t>
       </w:r>
       <w:r>
         <w:t>15)</w:t>
@@ -1807,7 +1849,13 @@
         </w:numPr>
       </w:pPr>
       <w:r>
-        <w:t>Investigate existing software packages for aerial vehicle simultaneous localization and mapping (8/25/15 – 9/15/15)</w:t>
+        <w:t>Investigate existing software packages for aerial vehicle simultaneous localiza</w:t>
+      </w:r>
+      <w:r>
+        <w:t>tion and mapping (8/25/15 – 9/22</w:t>
+      </w:r>
+      <w:r>
+        <w:t>/15)</w:t>
       </w:r>
     </w:p>
     <w:p>
@@ -1819,13 +1867,43 @@
         </w:numPr>
       </w:pPr>
       <w:r>
-        <w:t>Decide on system hardware (onboard computers, cameras, sensors, etc.) (8/25/15 –</w:t>
+        <w:t>Order</w:t>
+      </w:r>
+      <w:r>
+        <w:t xml:space="preserve"> </w:t>
+      </w:r>
+      <w:r>
+        <w:t xml:space="preserve">possible </w:t>
+      </w:r>
+      <w:r>
+        <w:t xml:space="preserve">system hardware </w:t>
+      </w:r>
+      <w:r>
+        <w:t>solutions</w:t>
+      </w:r>
+      <w:r>
+        <w:t xml:space="preserve"> </w:t>
+      </w:r>
+      <w:r>
+        <w:t>(onboard computers, cameras, sensors, etc.) (8/25/15 –</w:t>
       </w:r>
       <w:r>
         <w:t xml:space="preserve"> 9/22</w:t>
       </w:r>
       <w:r>
         <w:t>/15)</w:t>
+      </w:r>
+    </w:p>
+    <w:p>
+      <w:pPr>
+        <w:pStyle w:val="ListParagraph"/>
+        <w:numPr>
+          <w:ilvl w:val="1"/>
+          <w:numId w:val="5"/>
+        </w:numPr>
+      </w:pPr>
+      <w:r>
+        <w:t>Test system hardware and assess utility in proposed design solution</w:t>
       </w:r>
     </w:p>
     <w:p>
@@ -1963,7 +2041,6 @@
         </w:numPr>
       </w:pPr>
       <w:r>
-        <w:lastRenderedPageBreak/>
         <w:t>10/21</w:t>
       </w:r>
       <w:r>
@@ -2000,6 +2077,7 @@
         </w:numPr>
       </w:pPr>
       <w:r>
+        <w:lastRenderedPageBreak/>
         <w:t>Integrate revisions/code fixes found during AQT/FQT</w:t>
       </w:r>
     </w:p>
@@ -2054,13 +2132,8 @@
         <w:t>15/16 – 5/15/16 – Development of target ID and tracking</w:t>
       </w:r>
       <w:r>
-        <w:t xml:space="preserve">, more robust flight control in mapped </w:t>
-      </w:r>
-      <w:proofErr w:type="spellStart"/>
-      <w:r>
-        <w:t>enviroments</w:t>
-      </w:r>
-      <w:proofErr w:type="spellEnd"/>
+        <w:t>, more robust flight control in mapped enviroments</w:t>
+      </w:r>
     </w:p>
     <w:p>
       <w:pPr>
@@ -3034,18 +3107,8 @@
       </w:r>
     </w:p>
     <w:p>
-      <w:bookmarkStart w:id="1" w:name="_GoBack"/>
-      <w:bookmarkEnd w:id="1"/>
-      <w:r>
-        <w:t xml:space="preserve">The </w:t>
-      </w:r>
-      <w:proofErr w:type="spellStart"/>
-      <w:r>
-        <w:t>FlyNet</w:t>
-      </w:r>
-      <w:proofErr w:type="spellEnd"/>
-      <w:r>
-        <w:t xml:space="preserve"> graduate team will regularly meet twice a week in the Fleming laboratory:</w:t>
+      <w:r>
+        <w:t>The FlyNet graduate team will regularly meet twice a week in the Fleming laboratory:</w:t>
       </w:r>
     </w:p>
     <w:p>
@@ -3056,13 +3119,8 @@
           <w:numId w:val="6"/>
         </w:numPr>
       </w:pPr>
-      <w:proofErr w:type="gramStart"/>
-      <w:r>
-        <w:t>Tuesday :</w:t>
-      </w:r>
-      <w:proofErr w:type="gramEnd"/>
-      <w:r>
-        <w:t xml:space="preserve"> 3:00PM – 4:50PM</w:t>
+      <w:r>
+        <w:t>Tuesday : 3:00PM – 4:50PM</w:t>
       </w:r>
     </w:p>
     <w:p>
@@ -3079,15 +3137,7 @@
     </w:p>
     <w:p>
       <w:r>
-        <w:t xml:space="preserve">All documentation and software will be kept on the team </w:t>
-      </w:r>
-      <w:proofErr w:type="spellStart"/>
-      <w:r>
-        <w:t>GitHub</w:t>
-      </w:r>
-      <w:proofErr w:type="spellEnd"/>
-      <w:r>
-        <w:t xml:space="preserve"> at the following address:</w:t>
+        <w:t>All documentation and software will be kept on the team GitHub at the following address:</w:t>
       </w:r>
     </w:p>
     <w:p>
@@ -3109,6 +3159,7 @@
     </w:p>
     <w:p>
       <w:r>
+        <w:lastRenderedPageBreak/>
         <w:t>In order to perform purchase orders, please contact Drew Ellison (</w:t>
       </w:r>
       <w:hyperlink r:id="rId13" w:history="1">
@@ -3131,8 +3182,32 @@
         </w:r>
       </w:hyperlink>
       <w:r>
-        <w:t>).</w:t>
-      </w:r>
+        <w:t>), who will then contact Dr. Eric Frew (</w:t>
+      </w:r>
+      <w:hyperlink r:id="rId15" w:history="1">
+        <w:r>
+          <w:rPr>
+            <w:rStyle w:val="Hyperlink"/>
+          </w:rPr>
+          <w:t>Eric.Frew@colorado.edu</w:t>
+        </w:r>
+      </w:hyperlink>
+      <w:r>
+        <w:t>) and James Mack (</w:t>
+      </w:r>
+      <w:hyperlink r:id="rId16" w:history="1">
+        <w:r>
+          <w:rPr>
+            <w:rStyle w:val="Hyperlink"/>
+          </w:rPr>
+          <w:t>James.Mack@colorado.edu</w:t>
+        </w:r>
+      </w:hyperlink>
+      <w:r>
+        <w:t>) in order to complete purchasing.</w:t>
+      </w:r>
+      <w:bookmarkStart w:id="1" w:name="_GoBack"/>
+      <w:bookmarkEnd w:id="1"/>
     </w:p>
     <w:p>
       <w:pPr>
@@ -5638,7 +5713,7 @@
         <a:p>
           <a:r>
             <a:rPr lang="en-US"/>
-            <a:t>Computer Vision Lead</a:t>
+            <a:t>Navigation Lead</a:t>
           </a:r>
         </a:p>
       </dgm:t>
@@ -5686,7 +5761,7 @@
         <a:p>
           <a:r>
             <a:rPr lang="en-US"/>
-            <a:t>Flight Controls Lead</a:t>
+            <a:t>Controls Lead</a:t>
           </a:r>
         </a:p>
       </dgm:t>
@@ -5830,7 +5905,7 @@
         <a:p>
           <a:r>
             <a:rPr lang="en-US"/>
-            <a:t>Computer Vision Team</a:t>
+            <a:t>NavigationTeam</a:t>
           </a:r>
         </a:p>
       </dgm:t>
@@ -5878,7 +5953,7 @@
         <a:p>
           <a:r>
             <a:rPr lang="en-US"/>
-            <a:t>Flight Controls Team</a:t>
+            <a:t>Controls Team</a:t>
           </a:r>
         </a:p>
       </dgm:t>
@@ -6621,51 +6696,51 @@
     </dgm:pt>
   </dgm:ptLst>
   <dgm:cxnLst>
-    <dgm:cxn modelId="{FEEA5DE3-72EA-444B-8E1A-481139510826}" type="presOf" srcId="{43586C39-1BEF-43FF-BCD0-BC17C831BB1E}" destId="{4FFDF7C2-FB36-4E3B-A177-C531F54BCE44}" srcOrd="0" destOrd="0" presId="urn:microsoft.com/office/officeart/2008/layout/NameandTitleOrganizationalChart"/>
-    <dgm:cxn modelId="{52BEEE75-C266-FD45-983D-0D9119B0C960}" type="presOf" srcId="{FB7DC9DC-381B-438B-B2C1-1345CDC48875}" destId="{86AF05C3-9403-4B74-A624-6C41FE2C7B25}" srcOrd="0" destOrd="0" presId="urn:microsoft.com/office/officeart/2008/layout/NameandTitleOrganizationalChart"/>
-    <dgm:cxn modelId="{13699FF0-B2A4-244F-8A35-9DF23BC8240E}" srcId="{F23D1176-1F65-4F37-B121-907F74FA7E29}" destId="{D5255389-E769-BE4D-8904-4F0EAAF359E6}" srcOrd="0" destOrd="0" parTransId="{52F53F33-4FD5-0540-98D5-2D3E3FB69073}" sibTransId="{36FECA1C-0A77-6B44-8AA3-B1C1C2BECD67}"/>
+    <dgm:cxn modelId="{2E4A02FE-FD67-0941-B52E-06C8793E5F3D}" srcId="{1CE20810-D2EE-4652-858A-043217E29E0A}" destId="{8E91DB8D-5256-164C-986B-4DC956F2801B}" srcOrd="0" destOrd="0" parTransId="{C3B20AD9-44CE-5148-8DB7-4B61FF654014}" sibTransId="{FF5EB2C6-9FB0-314D-8593-62BFCD9F982B}"/>
+    <dgm:cxn modelId="{4B4586F9-A0A8-B645-9CB5-81B3E622E90B}" type="presOf" srcId="{171ABD49-87A9-BF44-8808-75291433F111}" destId="{453F4881-0E40-0847-8A6D-A447980CF0DC}" srcOrd="0" destOrd="0" presId="urn:microsoft.com/office/officeart/2008/layout/NameandTitleOrganizationalChart"/>
+    <dgm:cxn modelId="{1D344A5A-8255-4EFD-AF98-D99A0B912182}" srcId="{D713457D-97E8-4B71-BC79-A0C58B3F9FD7}" destId="{F23D1176-1F65-4F37-B121-907F74FA7E29}" srcOrd="0" destOrd="0" parTransId="{293C3311-2EC2-41F3-9617-925F31CEC07E}" sibTransId="{43586C39-1BEF-43FF-BCD0-BC17C831BB1E}"/>
+    <dgm:cxn modelId="{D5B1BA1A-1E1F-E349-8E15-AA39AEA4C9A1}" type="presOf" srcId="{FF5EB2C6-9FB0-314D-8593-62BFCD9F982B}" destId="{5605632F-5833-C445-B5CB-F3F362BCFA66}" srcOrd="0" destOrd="0" presId="urn:microsoft.com/office/officeart/2008/layout/NameandTitleOrganizationalChart"/>
+    <dgm:cxn modelId="{274330FF-5CBB-B745-96F0-4188AA052A5E}" type="presOf" srcId="{B35D3493-42BF-4C2E-BB51-2503509D21CB}" destId="{D7D7182C-3F86-43B4-922D-928F53C24ED0}" srcOrd="0" destOrd="0" presId="urn:microsoft.com/office/officeart/2008/layout/NameandTitleOrganizationalChart"/>
+    <dgm:cxn modelId="{40F63349-F532-5E49-93FE-B32DE98A4E7D}" type="presOf" srcId="{9B7D21C1-915D-4854-B463-DC7003DAE655}" destId="{45AA9055-A87F-425E-8301-164B745C8816}" srcOrd="0" destOrd="0" presId="urn:microsoft.com/office/officeart/2008/layout/NameandTitleOrganizationalChart"/>
+    <dgm:cxn modelId="{C3D88AB6-B31F-284C-96AE-C6FA5DB4B6A0}" type="presOf" srcId="{90184301-DCDB-9F49-8231-4187E005A03B}" destId="{D7490AF9-369F-E54B-9AFD-5C2192DC2F5A}" srcOrd="0" destOrd="0" presId="urn:microsoft.com/office/officeart/2008/layout/NameandTitleOrganizationalChart"/>
+    <dgm:cxn modelId="{26C1250E-FDDE-BC4A-8B27-878D272A273F}" type="presOf" srcId="{856228BE-8896-4AD3-B7BC-9DED675C8A7A}" destId="{14F8D027-82C9-43FA-879A-D6202F290735}" srcOrd="0" destOrd="0" presId="urn:microsoft.com/office/officeart/2008/layout/NameandTitleOrganizationalChart"/>
+    <dgm:cxn modelId="{1C0C4A66-02A1-CA44-BF33-055D80F356B6}" type="presOf" srcId="{BDF6A194-15A3-4DD9-9B1C-A46A18247D64}" destId="{69730AF5-5616-4523-ADC0-C6221FF08851}" srcOrd="0" destOrd="0" presId="urn:microsoft.com/office/officeart/2008/layout/NameandTitleOrganizationalChart"/>
+    <dgm:cxn modelId="{E3FC9D9E-1D4B-344C-9918-7AA39FB52B00}" type="presOf" srcId="{AB6B88D3-8D19-4DD6-8EAF-E377CD0ADFD1}" destId="{6547CA21-FBA9-4706-B83F-D8F052F71874}" srcOrd="0" destOrd="0" presId="urn:microsoft.com/office/officeart/2008/layout/NameandTitleOrganizationalChart"/>
+    <dgm:cxn modelId="{93334A6B-4B88-5144-9D39-DEDFBA535FCE}" type="presOf" srcId="{0B36C043-E9BA-B54E-8A3A-584A7B88BCEF}" destId="{40D5F1AA-1282-B343-AEAB-C2BDDD0A2309}" srcOrd="1" destOrd="0" presId="urn:microsoft.com/office/officeart/2008/layout/NameandTitleOrganizationalChart"/>
+    <dgm:cxn modelId="{CB8F53CC-329D-7E4F-9354-987E0FC0B0AE}" type="presOf" srcId="{52F53F33-4FD5-0540-98D5-2D3E3FB69073}" destId="{808488F1-ACB1-A14C-84E1-DE9FD6CB8EF1}" srcOrd="0" destOrd="0" presId="urn:microsoft.com/office/officeart/2008/layout/NameandTitleOrganizationalChart"/>
     <dgm:cxn modelId="{16464C8C-2613-924A-83E3-2A4B0181CAAC}" type="presOf" srcId="{D5255389-E769-BE4D-8904-4F0EAAF359E6}" destId="{CCE2CB15-7E85-674C-B946-87B082BFE24F}" srcOrd="0" destOrd="0" presId="urn:microsoft.com/office/officeart/2008/layout/NameandTitleOrganizationalChart"/>
-    <dgm:cxn modelId="{7F1EF1BC-79F7-4EE2-84A5-BA0048380C46}" srcId="{D713457D-97E8-4B71-BC79-A0C58B3F9FD7}" destId="{1CE20810-D2EE-4652-858A-043217E29E0A}" srcOrd="1" destOrd="0" parTransId="{FB7DC9DC-381B-438B-B2C1-1345CDC48875}" sibTransId="{AB6B88D3-8D19-4DD6-8EAF-E377CD0ADFD1}"/>
-    <dgm:cxn modelId="{4B4586F9-A0A8-B645-9CB5-81B3E622E90B}" type="presOf" srcId="{171ABD49-87A9-BF44-8808-75291433F111}" destId="{453F4881-0E40-0847-8A6D-A447980CF0DC}" srcOrd="0" destOrd="0" presId="urn:microsoft.com/office/officeart/2008/layout/NameandTitleOrganizationalChart"/>
-    <dgm:cxn modelId="{E3FC9D9E-1D4B-344C-9918-7AA39FB52B00}" type="presOf" srcId="{AB6B88D3-8D19-4DD6-8EAF-E377CD0ADFD1}" destId="{6547CA21-FBA9-4706-B83F-D8F052F71874}" srcOrd="0" destOrd="0" presId="urn:microsoft.com/office/officeart/2008/layout/NameandTitleOrganizationalChart"/>
+    <dgm:cxn modelId="{9BE98F20-327F-DB4A-957A-36994E6B7EC7}" type="presOf" srcId="{8E91DB8D-5256-164C-986B-4DC956F2801B}" destId="{7D7BF894-0484-F44B-BF62-6EF70A314EC7}" srcOrd="0" destOrd="0" presId="urn:microsoft.com/office/officeart/2008/layout/NameandTitleOrganizationalChart"/>
+    <dgm:cxn modelId="{570762A6-701C-406C-9F25-55BCC8D3B1EF}" srcId="{D713457D-97E8-4B71-BC79-A0C58B3F9FD7}" destId="{9B7D21C1-915D-4854-B463-DC7003DAE655}" srcOrd="2" destOrd="0" parTransId="{BDF6A194-15A3-4DD9-9B1C-A46A18247D64}" sibTransId="{5BCAB53C-2D20-4874-9C11-3513CCAD3FC8}"/>
+    <dgm:cxn modelId="{A928795F-6875-7C4F-A416-A11C760C6983}" type="presOf" srcId="{B35D3493-42BF-4C2E-BB51-2503509D21CB}" destId="{F4EB8A18-5D2E-4076-A30E-B98AF4AFE8EC}" srcOrd="1" destOrd="0" presId="urn:microsoft.com/office/officeart/2008/layout/NameandTitleOrganizationalChart"/>
+    <dgm:cxn modelId="{E362061A-314A-A148-9E2F-039892DBE376}" type="presOf" srcId="{CA3C87D8-07F5-4C4D-BE08-40F9D5465515}" destId="{1C6E8734-1683-E044-8D7D-42E2C9D1D2A0}" srcOrd="0" destOrd="0" presId="urn:microsoft.com/office/officeart/2008/layout/NameandTitleOrganizationalChart"/>
+    <dgm:cxn modelId="{14BF01C7-41E0-3441-A242-F630551EB1DF}" type="presOf" srcId="{F23D1176-1F65-4F37-B121-907F74FA7E29}" destId="{79F0CA5A-AAB8-4E1B-AF57-520CF98EEC73}" srcOrd="0" destOrd="0" presId="urn:microsoft.com/office/officeart/2008/layout/NameandTitleOrganizationalChart"/>
     <dgm:cxn modelId="{D040D647-1B36-4273-96C7-74FC061085E2}" type="presOf" srcId="{9F93C7A5-83E7-4738-9649-D3BC7235042A}" destId="{7D914E6B-5234-4866-8A64-F3A1F22272D9}" srcOrd="0" destOrd="0" presId="urn:microsoft.com/office/officeart/2008/layout/NameandTitleOrganizationalChart"/>
-    <dgm:cxn modelId="{BD83713E-C485-3A4F-98E1-9F1CA4EB578C}" srcId="{F23D1176-1F65-4F37-B121-907F74FA7E29}" destId="{0B36C043-E9BA-B54E-8A3A-584A7B88BCEF}" srcOrd="1" destOrd="0" parTransId="{171ABD49-87A9-BF44-8808-75291433F111}" sibTransId="{90184301-DCDB-9F49-8231-4187E005A03B}"/>
+    <dgm:cxn modelId="{9FBEF9F4-BE0B-0341-81DF-A4D5B79A75E0}" type="presOf" srcId="{5BCAB53C-2D20-4874-9C11-3513CCAD3FC8}" destId="{743A18E6-9028-4850-903E-6F4A133846C5}" srcOrd="0" destOrd="0" presId="urn:microsoft.com/office/officeart/2008/layout/NameandTitleOrganizationalChart"/>
+    <dgm:cxn modelId="{70AD0B6B-548A-5E45-A0D7-02990A2DEFBB}" type="presOf" srcId="{1CE20810-D2EE-4652-858A-043217E29E0A}" destId="{87101CCC-E78A-496A-85C4-7BA4A0163253}" srcOrd="0" destOrd="0" presId="urn:microsoft.com/office/officeart/2008/layout/NameandTitleOrganizationalChart"/>
     <dgm:cxn modelId="{58F8568F-9FC9-324C-B316-1116EAF0868A}" type="presOf" srcId="{0FADBDD9-8EE8-4291-AA61-90DB197039B9}" destId="{315A6BFE-B9B3-4035-8E9D-09E06E9B346D}" srcOrd="0" destOrd="0" presId="urn:microsoft.com/office/officeart/2008/layout/NameandTitleOrganizationalChart"/>
-    <dgm:cxn modelId="{798A99BF-9F3A-4B55-B00D-D05D8F95E0BE}" srcId="{9F93C7A5-83E7-4738-9649-D3BC7235042A}" destId="{D713457D-97E8-4B71-BC79-A0C58B3F9FD7}" srcOrd="0" destOrd="0" parTransId="{9FB601BA-4709-4CCE-8582-304D9B4CACF6}" sibTransId="{E4039DF8-D725-4C0C-A572-69C3E1AB7EDD}"/>
-    <dgm:cxn modelId="{A928795F-6875-7C4F-A416-A11C760C6983}" type="presOf" srcId="{B35D3493-42BF-4C2E-BB51-2503509D21CB}" destId="{F4EB8A18-5D2E-4076-A30E-B98AF4AFE8EC}" srcOrd="1" destOrd="0" presId="urn:microsoft.com/office/officeart/2008/layout/NameandTitleOrganizationalChart"/>
-    <dgm:cxn modelId="{37A3DC00-AABA-F643-A111-F63E1C6CA54E}" type="presOf" srcId="{3B452511-F8AF-B849-AD5B-E0786991F333}" destId="{99C7C4FA-27F8-3A42-863E-0F9098E0494A}" srcOrd="0" destOrd="0" presId="urn:microsoft.com/office/officeart/2008/layout/NameandTitleOrganizationalChart"/>
-    <dgm:cxn modelId="{1C0C4A66-02A1-CA44-BF33-055D80F356B6}" type="presOf" srcId="{BDF6A194-15A3-4DD9-9B1C-A46A18247D64}" destId="{69730AF5-5616-4523-ADC0-C6221FF08851}" srcOrd="0" destOrd="0" presId="urn:microsoft.com/office/officeart/2008/layout/NameandTitleOrganizationalChart"/>
-    <dgm:cxn modelId="{9FBEF9F4-BE0B-0341-81DF-A4D5B79A75E0}" type="presOf" srcId="{5BCAB53C-2D20-4874-9C11-3513CCAD3FC8}" destId="{743A18E6-9028-4850-903E-6F4A133846C5}" srcOrd="0" destOrd="0" presId="urn:microsoft.com/office/officeart/2008/layout/NameandTitleOrganizationalChart"/>
-    <dgm:cxn modelId="{D5B1BA1A-1E1F-E349-8E15-AA39AEA4C9A1}" type="presOf" srcId="{FF5EB2C6-9FB0-314D-8593-62BFCD9F982B}" destId="{5605632F-5833-C445-B5CB-F3F362BCFA66}" srcOrd="0" destOrd="0" presId="urn:microsoft.com/office/officeart/2008/layout/NameandTitleOrganizationalChart"/>
-    <dgm:cxn modelId="{1D344A5A-8255-4EFD-AF98-D99A0B912182}" srcId="{D713457D-97E8-4B71-BC79-A0C58B3F9FD7}" destId="{F23D1176-1F65-4F37-B121-907F74FA7E29}" srcOrd="0" destOrd="0" parTransId="{293C3311-2EC2-41F3-9617-925F31CEC07E}" sibTransId="{43586C39-1BEF-43FF-BCD0-BC17C831BB1E}"/>
-    <dgm:cxn modelId="{FFD32BAA-99E5-8E46-B363-6FBD2A29A897}" type="presOf" srcId="{9B7D21C1-915D-4854-B463-DC7003DAE655}" destId="{FB1862B0-87EE-4363-98F6-29B1D94C8C3C}" srcOrd="1" destOrd="0" presId="urn:microsoft.com/office/officeart/2008/layout/NameandTitleOrganizationalChart"/>
-    <dgm:cxn modelId="{9BE98F20-327F-DB4A-957A-36994E6B7EC7}" type="presOf" srcId="{8E91DB8D-5256-164C-986B-4DC956F2801B}" destId="{7D7BF894-0484-F44B-BF62-6EF70A314EC7}" srcOrd="0" destOrd="0" presId="urn:microsoft.com/office/officeart/2008/layout/NameandTitleOrganizationalChart"/>
-    <dgm:cxn modelId="{6F2200B0-DC58-C74C-80AD-9DF5A9B47DB7}" srcId="{B35D3493-42BF-4C2E-BB51-2503509D21CB}" destId="{3B452511-F8AF-B849-AD5B-E0786991F333}" srcOrd="0" destOrd="0" parTransId="{F5F3040A-6612-004A-ACC4-1256BC46F954}" sibTransId="{CA3C87D8-07F5-4C4D-BE08-40F9D5465515}"/>
-    <dgm:cxn modelId="{2C1D2DA1-A552-E94B-93B7-99BB708B743E}" type="presOf" srcId="{D713457D-97E8-4B71-BC79-A0C58B3F9FD7}" destId="{F3F2AB8B-45A3-48A1-B7BA-4AF694211295}" srcOrd="1" destOrd="0" presId="urn:microsoft.com/office/officeart/2008/layout/NameandTitleOrganizationalChart"/>
     <dgm:cxn modelId="{4F4B9B76-4553-C342-9278-473431FBC41E}" type="presOf" srcId="{36FECA1C-0A77-6B44-8AA3-B1C1C2BECD67}" destId="{DA2FFDF9-FBE6-E642-956E-E7AF8CD0C471}" srcOrd="0" destOrd="0" presId="urn:microsoft.com/office/officeart/2008/layout/NameandTitleOrganizationalChart"/>
     <dgm:cxn modelId="{755AE10E-C3C9-544F-9511-097B6494C1A4}" type="presOf" srcId="{D5255389-E769-BE4D-8904-4F0EAAF359E6}" destId="{EC5D4BEB-8001-2249-8E4A-68D3E0018B61}" srcOrd="1" destOrd="0" presId="urn:microsoft.com/office/officeart/2008/layout/NameandTitleOrganizationalChart"/>
+    <dgm:cxn modelId="{FFD32BAA-99E5-8E46-B363-6FBD2A29A897}" type="presOf" srcId="{9B7D21C1-915D-4854-B463-DC7003DAE655}" destId="{FB1862B0-87EE-4363-98F6-29B1D94C8C3C}" srcOrd="1" destOrd="0" presId="urn:microsoft.com/office/officeart/2008/layout/NameandTitleOrganizationalChart"/>
+    <dgm:cxn modelId="{2B969CB9-9036-8942-8F36-F6196EB260BD}" type="presOf" srcId="{E4039DF8-D725-4C0C-A572-69C3E1AB7EDD}" destId="{CF9C253A-1F95-474F-9A0C-FDA13ACE043B}" srcOrd="0" destOrd="0" presId="urn:microsoft.com/office/officeart/2008/layout/NameandTitleOrganizationalChart"/>
+    <dgm:cxn modelId="{FEEA5DE3-72EA-444B-8E1A-481139510826}" type="presOf" srcId="{43586C39-1BEF-43FF-BCD0-BC17C831BB1E}" destId="{4FFDF7C2-FB36-4E3B-A177-C531F54BCE44}" srcOrd="0" destOrd="0" presId="urn:microsoft.com/office/officeart/2008/layout/NameandTitleOrganizationalChart"/>
+    <dgm:cxn modelId="{5A3EB1DC-8CC8-3A44-A854-10A466E01CCC}" type="presOf" srcId="{293C3311-2EC2-41F3-9617-925F31CEC07E}" destId="{E232B668-B2F6-46BD-BEC3-FFBCFA25567C}" srcOrd="0" destOrd="0" presId="urn:microsoft.com/office/officeart/2008/layout/NameandTitleOrganizationalChart"/>
+    <dgm:cxn modelId="{29980FA7-06BA-46FA-A9A9-7F1BCEEF14EB}" srcId="{D713457D-97E8-4B71-BC79-A0C58B3F9FD7}" destId="{B35D3493-42BF-4C2E-BB51-2503509D21CB}" srcOrd="3" destOrd="0" parTransId="{0FADBDD9-8EE8-4291-AA61-90DB197039B9}" sibTransId="{856228BE-8896-4AD3-B7BC-9DED675C8A7A}"/>
+    <dgm:cxn modelId="{BD83713E-C485-3A4F-98E1-9F1CA4EB578C}" srcId="{F23D1176-1F65-4F37-B121-907F74FA7E29}" destId="{0B36C043-E9BA-B54E-8A3A-584A7B88BCEF}" srcOrd="1" destOrd="0" parTransId="{171ABD49-87A9-BF44-8808-75291433F111}" sibTransId="{90184301-DCDB-9F49-8231-4187E005A03B}"/>
+    <dgm:cxn modelId="{C04CC136-8A2F-074E-AC89-39F389C0AC5E}" type="presOf" srcId="{0B36C043-E9BA-B54E-8A3A-584A7B88BCEF}" destId="{58BC252E-A908-1749-9B51-191E7B222989}" srcOrd="0" destOrd="0" presId="urn:microsoft.com/office/officeart/2008/layout/NameandTitleOrganizationalChart"/>
+    <dgm:cxn modelId="{A078EE96-C522-434D-9202-A555B9ECB601}" type="presOf" srcId="{F23D1176-1F65-4F37-B121-907F74FA7E29}" destId="{80F1E349-C761-4CA8-A93E-FFC58DBAC7DA}" srcOrd="1" destOrd="0" presId="urn:microsoft.com/office/officeart/2008/layout/NameandTitleOrganizationalChart"/>
+    <dgm:cxn modelId="{37A3DC00-AABA-F643-A111-F63E1C6CA54E}" type="presOf" srcId="{3B452511-F8AF-B849-AD5B-E0786991F333}" destId="{99C7C4FA-27F8-3A42-863E-0F9098E0494A}" srcOrd="0" destOrd="0" presId="urn:microsoft.com/office/officeart/2008/layout/NameandTitleOrganizationalChart"/>
+    <dgm:cxn modelId="{FD127CC7-AA23-7A45-B751-B1287B67E1D9}" type="presOf" srcId="{C3B20AD9-44CE-5148-8DB7-4B61FF654014}" destId="{F60CF3BC-04FC-4B42-B06C-836C46A2C79D}" srcOrd="0" destOrd="0" presId="urn:microsoft.com/office/officeart/2008/layout/NameandTitleOrganizationalChart"/>
+    <dgm:cxn modelId="{6A109FDF-FA40-AC45-8DA5-40D430DE0058}" type="presOf" srcId="{8E91DB8D-5256-164C-986B-4DC956F2801B}" destId="{636F7210-E59B-844D-B637-328FF4F44B28}" srcOrd="1" destOrd="0" presId="urn:microsoft.com/office/officeart/2008/layout/NameandTitleOrganizationalChart"/>
     <dgm:cxn modelId="{8CACEC5A-CE29-FA4C-B254-008FF4FF831C}" type="presOf" srcId="{D713457D-97E8-4B71-BC79-A0C58B3F9FD7}" destId="{01A0ECED-51C5-45AB-96D4-9A71BBC5F7FF}" srcOrd="0" destOrd="0" presId="urn:microsoft.com/office/officeart/2008/layout/NameandTitleOrganizationalChart"/>
-    <dgm:cxn modelId="{70AD0B6B-548A-5E45-A0D7-02990A2DEFBB}" type="presOf" srcId="{1CE20810-D2EE-4652-858A-043217E29E0A}" destId="{87101CCC-E78A-496A-85C4-7BA4A0163253}" srcOrd="0" destOrd="0" presId="urn:microsoft.com/office/officeart/2008/layout/NameandTitleOrganizationalChart"/>
-    <dgm:cxn modelId="{FD127CC7-AA23-7A45-B751-B1287B67E1D9}" type="presOf" srcId="{C3B20AD9-44CE-5148-8DB7-4B61FF654014}" destId="{F60CF3BC-04FC-4B42-B06C-836C46A2C79D}" srcOrd="0" destOrd="0" presId="urn:microsoft.com/office/officeart/2008/layout/NameandTitleOrganizationalChart"/>
-    <dgm:cxn modelId="{C04CC136-8A2F-074E-AC89-39F389C0AC5E}" type="presOf" srcId="{0B36C043-E9BA-B54E-8A3A-584A7B88BCEF}" destId="{58BC252E-A908-1749-9B51-191E7B222989}" srcOrd="0" destOrd="0" presId="urn:microsoft.com/office/officeart/2008/layout/NameandTitleOrganizationalChart"/>
-    <dgm:cxn modelId="{274330FF-5CBB-B745-96F0-4188AA052A5E}" type="presOf" srcId="{B35D3493-42BF-4C2E-BB51-2503509D21CB}" destId="{D7D7182C-3F86-43B4-922D-928F53C24ED0}" srcOrd="0" destOrd="0" presId="urn:microsoft.com/office/officeart/2008/layout/NameandTitleOrganizationalChart"/>
-    <dgm:cxn modelId="{CB8F53CC-329D-7E4F-9354-987E0FC0B0AE}" type="presOf" srcId="{52F53F33-4FD5-0540-98D5-2D3E3FB69073}" destId="{808488F1-ACB1-A14C-84E1-DE9FD6CB8EF1}" srcOrd="0" destOrd="0" presId="urn:microsoft.com/office/officeart/2008/layout/NameandTitleOrganizationalChart"/>
-    <dgm:cxn modelId="{14BF01C7-41E0-3441-A242-F630551EB1DF}" type="presOf" srcId="{F23D1176-1F65-4F37-B121-907F74FA7E29}" destId="{79F0CA5A-AAB8-4E1B-AF57-520CF98EEC73}" srcOrd="0" destOrd="0" presId="urn:microsoft.com/office/officeart/2008/layout/NameandTitleOrganizationalChart"/>
-    <dgm:cxn modelId="{5A3EB1DC-8CC8-3A44-A854-10A466E01CCC}" type="presOf" srcId="{293C3311-2EC2-41F3-9617-925F31CEC07E}" destId="{E232B668-B2F6-46BD-BEC3-FFBCFA25567C}" srcOrd="0" destOrd="0" presId="urn:microsoft.com/office/officeart/2008/layout/NameandTitleOrganizationalChart"/>
+    <dgm:cxn modelId="{AEB0986B-C039-8B42-B3E3-B58C3FB5A06C}" type="presOf" srcId="{3B452511-F8AF-B849-AD5B-E0786991F333}" destId="{1319EB6C-5B08-1742-B9C3-AD843576AE6F}" srcOrd="1" destOrd="0" presId="urn:microsoft.com/office/officeart/2008/layout/NameandTitleOrganizationalChart"/>
+    <dgm:cxn modelId="{798A99BF-9F3A-4B55-B00D-D05D8F95E0BE}" srcId="{9F93C7A5-83E7-4738-9649-D3BC7235042A}" destId="{D713457D-97E8-4B71-BC79-A0C58B3F9FD7}" srcOrd="0" destOrd="0" parTransId="{9FB601BA-4709-4CCE-8582-304D9B4CACF6}" sibTransId="{E4039DF8-D725-4C0C-A572-69C3E1AB7EDD}"/>
+    <dgm:cxn modelId="{A0962D99-B663-D84E-8CAB-88303780FE56}" type="presOf" srcId="{1CE20810-D2EE-4652-858A-043217E29E0A}" destId="{0F713C76-8C23-416B-861E-7B3ECDD29736}" srcOrd="1" destOrd="0" presId="urn:microsoft.com/office/officeart/2008/layout/NameandTitleOrganizationalChart"/>
     <dgm:cxn modelId="{366D6342-EE71-D044-8AB7-1A8F8DA0B5B8}" type="presOf" srcId="{F5F3040A-6612-004A-ACC4-1256BC46F954}" destId="{CF700EB1-743D-F14D-A726-414B60BB70D0}" srcOrd="0" destOrd="0" presId="urn:microsoft.com/office/officeart/2008/layout/NameandTitleOrganizationalChart"/>
-    <dgm:cxn modelId="{2B969CB9-9036-8942-8F36-F6196EB260BD}" type="presOf" srcId="{E4039DF8-D725-4C0C-A572-69C3E1AB7EDD}" destId="{CF9C253A-1F95-474F-9A0C-FDA13ACE043B}" srcOrd="0" destOrd="0" presId="urn:microsoft.com/office/officeart/2008/layout/NameandTitleOrganizationalChart"/>
-    <dgm:cxn modelId="{C3D88AB6-B31F-284C-96AE-C6FA5DB4B6A0}" type="presOf" srcId="{90184301-DCDB-9F49-8231-4187E005A03B}" destId="{D7490AF9-369F-E54B-9AFD-5C2192DC2F5A}" srcOrd="0" destOrd="0" presId="urn:microsoft.com/office/officeart/2008/layout/NameandTitleOrganizationalChart"/>
-    <dgm:cxn modelId="{2E4A02FE-FD67-0941-B52E-06C8793E5F3D}" srcId="{1CE20810-D2EE-4652-858A-043217E29E0A}" destId="{8E91DB8D-5256-164C-986B-4DC956F2801B}" srcOrd="0" destOrd="0" parTransId="{C3B20AD9-44CE-5148-8DB7-4B61FF654014}" sibTransId="{FF5EB2C6-9FB0-314D-8593-62BFCD9F982B}"/>
-    <dgm:cxn modelId="{A0962D99-B663-D84E-8CAB-88303780FE56}" type="presOf" srcId="{1CE20810-D2EE-4652-858A-043217E29E0A}" destId="{0F713C76-8C23-416B-861E-7B3ECDD29736}" srcOrd="1" destOrd="0" presId="urn:microsoft.com/office/officeart/2008/layout/NameandTitleOrganizationalChart"/>
-    <dgm:cxn modelId="{93334A6B-4B88-5144-9D39-DEDFBA535FCE}" type="presOf" srcId="{0B36C043-E9BA-B54E-8A3A-584A7B88BCEF}" destId="{40D5F1AA-1282-B343-AEAB-C2BDDD0A2309}" srcOrd="1" destOrd="0" presId="urn:microsoft.com/office/officeart/2008/layout/NameandTitleOrganizationalChart"/>
-    <dgm:cxn modelId="{570762A6-701C-406C-9F25-55BCC8D3B1EF}" srcId="{D713457D-97E8-4B71-BC79-A0C58B3F9FD7}" destId="{9B7D21C1-915D-4854-B463-DC7003DAE655}" srcOrd="2" destOrd="0" parTransId="{BDF6A194-15A3-4DD9-9B1C-A46A18247D64}" sibTransId="{5BCAB53C-2D20-4874-9C11-3513CCAD3FC8}"/>
-    <dgm:cxn modelId="{E362061A-314A-A148-9E2F-039892DBE376}" type="presOf" srcId="{CA3C87D8-07F5-4C4D-BE08-40F9D5465515}" destId="{1C6E8734-1683-E044-8D7D-42E2C9D1D2A0}" srcOrd="0" destOrd="0" presId="urn:microsoft.com/office/officeart/2008/layout/NameandTitleOrganizationalChart"/>
-    <dgm:cxn modelId="{40F63349-F532-5E49-93FE-B32DE98A4E7D}" type="presOf" srcId="{9B7D21C1-915D-4854-B463-DC7003DAE655}" destId="{45AA9055-A87F-425E-8301-164B745C8816}" srcOrd="0" destOrd="0" presId="urn:microsoft.com/office/officeart/2008/layout/NameandTitleOrganizationalChart"/>
-    <dgm:cxn modelId="{29980FA7-06BA-46FA-A9A9-7F1BCEEF14EB}" srcId="{D713457D-97E8-4B71-BC79-A0C58B3F9FD7}" destId="{B35D3493-42BF-4C2E-BB51-2503509D21CB}" srcOrd="3" destOrd="0" parTransId="{0FADBDD9-8EE8-4291-AA61-90DB197039B9}" sibTransId="{856228BE-8896-4AD3-B7BC-9DED675C8A7A}"/>
-    <dgm:cxn modelId="{26C1250E-FDDE-BC4A-8B27-878D272A273F}" type="presOf" srcId="{856228BE-8896-4AD3-B7BC-9DED675C8A7A}" destId="{14F8D027-82C9-43FA-879A-D6202F290735}" srcOrd="0" destOrd="0" presId="urn:microsoft.com/office/officeart/2008/layout/NameandTitleOrganizationalChart"/>
-    <dgm:cxn modelId="{6A109FDF-FA40-AC45-8DA5-40D430DE0058}" type="presOf" srcId="{8E91DB8D-5256-164C-986B-4DC956F2801B}" destId="{636F7210-E59B-844D-B637-328FF4F44B28}" srcOrd="1" destOrd="0" presId="urn:microsoft.com/office/officeart/2008/layout/NameandTitleOrganizationalChart"/>
-    <dgm:cxn modelId="{AEB0986B-C039-8B42-B3E3-B58C3FB5A06C}" type="presOf" srcId="{3B452511-F8AF-B849-AD5B-E0786991F333}" destId="{1319EB6C-5B08-1742-B9C3-AD843576AE6F}" srcOrd="1" destOrd="0" presId="urn:microsoft.com/office/officeart/2008/layout/NameandTitleOrganizationalChart"/>
-    <dgm:cxn modelId="{A078EE96-C522-434D-9202-A555B9ECB601}" type="presOf" srcId="{F23D1176-1F65-4F37-B121-907F74FA7E29}" destId="{80F1E349-C761-4CA8-A93E-FFC58DBAC7DA}" srcOrd="1" destOrd="0" presId="urn:microsoft.com/office/officeart/2008/layout/NameandTitleOrganizationalChart"/>
+    <dgm:cxn modelId="{52BEEE75-C266-FD45-983D-0D9119B0C960}" type="presOf" srcId="{FB7DC9DC-381B-438B-B2C1-1345CDC48875}" destId="{86AF05C3-9403-4B74-A624-6C41FE2C7B25}" srcOrd="0" destOrd="0" presId="urn:microsoft.com/office/officeart/2008/layout/NameandTitleOrganizationalChart"/>
+    <dgm:cxn modelId="{7F1EF1BC-79F7-4EE2-84A5-BA0048380C46}" srcId="{D713457D-97E8-4B71-BC79-A0C58B3F9FD7}" destId="{1CE20810-D2EE-4652-858A-043217E29E0A}" srcOrd="1" destOrd="0" parTransId="{FB7DC9DC-381B-438B-B2C1-1345CDC48875}" sibTransId="{AB6B88D3-8D19-4DD6-8EAF-E377CD0ADFD1}"/>
+    <dgm:cxn modelId="{2C1D2DA1-A552-E94B-93B7-99BB708B743E}" type="presOf" srcId="{D713457D-97E8-4B71-BC79-A0C58B3F9FD7}" destId="{F3F2AB8B-45A3-48A1-B7BA-4AF694211295}" srcOrd="1" destOrd="0" presId="urn:microsoft.com/office/officeart/2008/layout/NameandTitleOrganizationalChart"/>
+    <dgm:cxn modelId="{13699FF0-B2A4-244F-8A35-9DF23BC8240E}" srcId="{F23D1176-1F65-4F37-B121-907F74FA7E29}" destId="{D5255389-E769-BE4D-8904-4F0EAAF359E6}" srcOrd="0" destOrd="0" parTransId="{52F53F33-4FD5-0540-98D5-2D3E3FB69073}" sibTransId="{36FECA1C-0A77-6B44-8AA3-B1C1C2BECD67}"/>
+    <dgm:cxn modelId="{6F2200B0-DC58-C74C-80AD-9DF5A9B47DB7}" srcId="{B35D3493-42BF-4C2E-BB51-2503509D21CB}" destId="{3B452511-F8AF-B849-AD5B-E0786991F333}" srcOrd="0" destOrd="0" parTransId="{F5F3040A-6612-004A-ACC4-1256BC46F954}" sibTransId="{CA3C87D8-07F5-4C4D-BE08-40F9D5465515}"/>
     <dgm:cxn modelId="{A9A7DA5C-58EE-5C46-AC23-C8D6ACCC6FC4}" type="presParOf" srcId="{7D914E6B-5234-4866-8A64-F3A1F22272D9}" destId="{12AC9902-568B-4CD9-AACF-3F7941F330A7}" srcOrd="0" destOrd="0" presId="urn:microsoft.com/office/officeart/2008/layout/NameandTitleOrganizationalChart"/>
     <dgm:cxn modelId="{CD3C19BD-D65D-474C-8406-6A4B3050EDF9}" type="presParOf" srcId="{12AC9902-568B-4CD9-AACF-3F7941F330A7}" destId="{DE801354-DA0F-42FE-9FCE-71B2517C93F3}" srcOrd="0" destOrd="0" presId="urn:microsoft.com/office/officeart/2008/layout/NameandTitleOrganizationalChart"/>
     <dgm:cxn modelId="{B6AE69F7-BB81-254A-97BF-5758B304B556}" type="presParOf" srcId="{DE801354-DA0F-42FE-9FCE-71B2517C93F3}" destId="{01A0ECED-51C5-45AB-96D4-9A71BBC5F7FF}" srcOrd="0" destOrd="0" presId="urn:microsoft.com/office/officeart/2008/layout/NameandTitleOrganizationalChart"/>
@@ -7498,12 +7573,12 @@
         <a:fontRef idx="minor"/>
       </dsp:style>
       <dsp:txBody>
-        <a:bodyPr spcFirstLastPara="0" vert="horz" wrap="square" lIns="20320" tIns="5080" rIns="20320" bIns="5080" numCol="1" spcCol="1270" anchor="ctr" anchorCtr="0">
+        <a:bodyPr spcFirstLastPara="0" vert="horz" wrap="square" lIns="27940" tIns="6985" rIns="27940" bIns="6985" numCol="1" spcCol="1270" anchor="ctr" anchorCtr="0">
           <a:noAutofit/>
         </a:bodyPr>
         <a:lstStyle/>
         <a:p>
-          <a:pPr lvl="0" algn="r" defTabSz="355600">
+          <a:pPr lvl="0" algn="r" defTabSz="488950">
             <a:lnSpc>
               <a:spcPct val="90000"/>
             </a:lnSpc>
@@ -7515,8 +7590,8 @@
             </a:spcAft>
           </a:pPr>
           <a:r>
-            <a:rPr lang="en-US" sz="800" kern="1200"/>
-            <a:t>Computer Vision Lead</a:t>
+            <a:rPr lang="en-US" sz="1100" kern="1200"/>
+            <a:t>Navigation Lead</a:t>
           </a:r>
         </a:p>
       </dsp:txBody>
@@ -7649,12 +7724,12 @@
         <a:fontRef idx="minor"/>
       </dsp:style>
       <dsp:txBody>
-        <a:bodyPr spcFirstLastPara="0" vert="horz" wrap="square" lIns="20320" tIns="5080" rIns="20320" bIns="5080" numCol="1" spcCol="1270" anchor="ctr" anchorCtr="0">
+        <a:bodyPr spcFirstLastPara="0" vert="horz" wrap="square" lIns="27940" tIns="6985" rIns="27940" bIns="6985" numCol="1" spcCol="1270" anchor="ctr" anchorCtr="0">
           <a:noAutofit/>
         </a:bodyPr>
         <a:lstStyle/>
         <a:p>
-          <a:pPr lvl="0" algn="r" defTabSz="355600">
+          <a:pPr lvl="0" algn="r" defTabSz="488950">
             <a:lnSpc>
               <a:spcPct val="90000"/>
             </a:lnSpc>
@@ -7666,8 +7741,8 @@
             </a:spcAft>
           </a:pPr>
           <a:r>
-            <a:rPr lang="en-US" sz="800" kern="1200"/>
-            <a:t>Computer Vision Team</a:t>
+            <a:rPr lang="en-US" sz="1100" kern="1200"/>
+            <a:t>NavigationTeam</a:t>
           </a:r>
         </a:p>
       </dsp:txBody>
@@ -7951,12 +8026,12 @@
         <a:fontRef idx="minor"/>
       </dsp:style>
       <dsp:txBody>
-        <a:bodyPr spcFirstLastPara="0" vert="horz" wrap="square" lIns="22860" tIns="5715" rIns="22860" bIns="5715" numCol="1" spcCol="1270" anchor="ctr" anchorCtr="0">
+        <a:bodyPr spcFirstLastPara="0" vert="horz" wrap="square" lIns="30480" tIns="7620" rIns="30480" bIns="7620" numCol="1" spcCol="1270" anchor="ctr" anchorCtr="0">
           <a:noAutofit/>
         </a:bodyPr>
         <a:lstStyle/>
         <a:p>
-          <a:pPr lvl="0" algn="r" defTabSz="400050">
+          <a:pPr lvl="0" algn="r" defTabSz="533400">
             <a:lnSpc>
               <a:spcPct val="90000"/>
             </a:lnSpc>
@@ -7968,8 +8043,8 @@
             </a:spcAft>
           </a:pPr>
           <a:r>
-            <a:rPr lang="en-US" sz="900" kern="1200"/>
-            <a:t>Flight Controls Lead</a:t>
+            <a:rPr lang="en-US" sz="1200" kern="1200"/>
+            <a:t>Controls Lead</a:t>
           </a:r>
         </a:p>
       </dsp:txBody>
@@ -8102,12 +8177,12 @@
         <a:fontRef idx="minor"/>
       </dsp:style>
       <dsp:txBody>
-        <a:bodyPr spcFirstLastPara="0" vert="horz" wrap="square" lIns="22860" tIns="5715" rIns="22860" bIns="5715" numCol="1" spcCol="1270" anchor="ctr" anchorCtr="0">
+        <a:bodyPr spcFirstLastPara="0" vert="horz" wrap="square" lIns="30480" tIns="7620" rIns="30480" bIns="7620" numCol="1" spcCol="1270" anchor="ctr" anchorCtr="0">
           <a:noAutofit/>
         </a:bodyPr>
         <a:lstStyle/>
         <a:p>
-          <a:pPr lvl="0" algn="r" defTabSz="400050">
+          <a:pPr lvl="0" algn="r" defTabSz="533400">
             <a:lnSpc>
               <a:spcPct val="90000"/>
             </a:lnSpc>
@@ -8119,8 +8194,8 @@
             </a:spcAft>
           </a:pPr>
           <a:r>
-            <a:rPr lang="en-US" sz="900" kern="1200"/>
-            <a:t>Flight Controls Team</a:t>
+            <a:rPr lang="en-US" sz="1200" kern="1200"/>
+            <a:t>Controls Team</a:t>
           </a:r>
         </a:p>
       </dsp:txBody>
@@ -11095,7 +11170,7 @@
 </file>
 
 <file path=customXml/itemProps1.xml><?xml version="1.0" encoding="utf-8"?>
-<ds:datastoreItem xmlns:ds="http://schemas.openxmlformats.org/officeDocument/2006/customXml" ds:itemID="{5A8B6E8E-E3C5-0C4B-A9AD-442778D411EC}">
+<ds:datastoreItem xmlns:ds="http://schemas.openxmlformats.org/officeDocument/2006/customXml" ds:itemID="{D940591A-DDB5-BB46-B206-90698AA56948}">
   <ds:schemaRefs>
     <ds:schemaRef ds:uri="http://schemas.openxmlformats.org/officeDocument/2006/bibliography"/>
   </ds:schemaRefs>

</xml_diff>

<commit_message>
Updated Project Charter to include feedback
</commit_message>
<xml_diff>
--- a/Administration/Documentation/FlyNet_ProjectCharter.docx
+++ b/Administration/Documentation/FlyNet_ProjectCharter.docx
@@ -1,6 +1,6 @@
 
 <file path=word/document.xml><?xml version="1.0" encoding="utf-8"?>
-<w:document xmlns:wpc="http://schemas.microsoft.com/office/word/2010/wordprocessingCanvas" xmlns:mo="http://schemas.microsoft.com/office/mac/office/2008/main" xmlns:mc="http://schemas.openxmlformats.org/markup-compatibility/2006" xmlns:mv="urn:schemas-microsoft-com:mac:vml" xmlns:o="urn:schemas-microsoft-com:office:office" xmlns:r="http://schemas.openxmlformats.org/officeDocument/2006/relationships" xmlns:m="http://schemas.openxmlformats.org/officeDocument/2006/math" xmlns:v="urn:schemas-microsoft-com:vml" xmlns:wp14="http://schemas.microsoft.com/office/word/2010/wordprocessingDrawing" xmlns:wp="http://schemas.openxmlformats.org/drawingml/2006/wordprocessingDrawing" xmlns:w10="urn:schemas-microsoft-com:office:word" xmlns:w="http://schemas.openxmlformats.org/wordprocessingml/2006/main" xmlns:w14="http://schemas.microsoft.com/office/word/2010/wordml" xmlns:wpg="http://schemas.microsoft.com/office/word/2010/wordprocessingGroup" xmlns:wpi="http://schemas.microsoft.com/office/word/2010/wordprocessingInk" xmlns:wne="http://schemas.microsoft.com/office/word/2006/wordml" xmlns:wps="http://schemas.microsoft.com/office/word/2010/wordprocessingShape" mc:Ignorable="w14 wp14">
+<w:document xmlns:wpc="http://schemas.microsoft.com/office/word/2010/wordprocessingCanvas" xmlns:mc="http://schemas.openxmlformats.org/markup-compatibility/2006" xmlns:o="urn:schemas-microsoft-com:office:office" xmlns:r="http://schemas.openxmlformats.org/officeDocument/2006/relationships" xmlns:m="http://schemas.openxmlformats.org/officeDocument/2006/math" xmlns:v="urn:schemas-microsoft-com:vml" xmlns:wp14="http://schemas.microsoft.com/office/word/2010/wordprocessingDrawing" xmlns:wp="http://schemas.openxmlformats.org/drawingml/2006/wordprocessingDrawing" xmlns:w10="urn:schemas-microsoft-com:office:word" xmlns:w="http://schemas.openxmlformats.org/wordprocessingml/2006/main" xmlns:w14="http://schemas.microsoft.com/office/word/2010/wordml" xmlns:wpg="http://schemas.microsoft.com/office/word/2010/wordprocessingGroup" xmlns:wpi="http://schemas.microsoft.com/office/word/2010/wordprocessingInk" xmlns:wne="http://schemas.microsoft.com/office/word/2006/wordml" xmlns:wps="http://schemas.microsoft.com/office/word/2010/wordprocessingShape" mc:Ignorable="w14 wp14">
   <w:body>
     <w:p>
       <w:pPr>
@@ -17,8 +17,17 @@
           <w:sz w:val="48"/>
           <w:szCs w:val="48"/>
         </w:rPr>
-        <w:t>Project Charter: FlyNet</w:t>
-      </w:r>
+        <w:t xml:space="preserve">Project Charter: </w:t>
+      </w:r>
+      <w:proofErr w:type="spellStart"/>
+      <w:r>
+        <w:rPr>
+          <w:sz w:val="48"/>
+          <w:szCs w:val="48"/>
+        </w:rPr>
+        <w:t>FlyNet</w:t>
+      </w:r>
+      <w:proofErr w:type="spellEnd"/>
     </w:p>
     <w:bookmarkEnd w:id="0"/>
     <w:p>
@@ -104,6 +113,7 @@
                 <w:szCs w:val="32"/>
               </w:rPr>
             </w:pPr>
+            <w:proofErr w:type="spellStart"/>
             <w:r>
               <w:rPr>
                 <w:rFonts w:asciiTheme="minorHAnsi" w:hAnsiTheme="minorHAnsi"/>
@@ -114,6 +124,7 @@
               </w:rPr>
               <w:t>FlyNet</w:t>
             </w:r>
+            <w:proofErr w:type="spellEnd"/>
           </w:p>
         </w:tc>
       </w:tr>
@@ -1027,7 +1038,7 @@
         <w:drawing>
           <wp:inline distT="0" distB="0" distL="0" distR="0" wp14:anchorId="12140478" wp14:editId="7981D4B6">
             <wp:extent cx="5486400" cy="4705350"/>
-            <wp:effectExtent l="0" t="0" r="0" b="0"/>
+            <wp:effectExtent l="0" t="0" r="19050" b="0"/>
             <wp:docPr id="1" name="Diagram 1"/>
             <wp:cNvGraphicFramePr/>
             <a:graphic xmlns:a="http://schemas.openxmlformats.org/drawingml/2006/main">
@@ -1147,7 +1158,35 @@
               <w:rPr>
                 <w:b/>
               </w:rPr>
-              <w:t>(Zohaib Mian)</w:t>
+              <w:t>(</w:t>
+            </w:r>
+            <w:proofErr w:type="spellStart"/>
+            <w:r>
+              <w:rPr>
+                <w:b/>
+              </w:rPr>
+              <w:t>Zohaib</w:t>
+            </w:r>
+            <w:proofErr w:type="spellEnd"/>
+            <w:r>
+              <w:rPr>
+                <w:b/>
+              </w:rPr>
+              <w:t xml:space="preserve"> </w:t>
+            </w:r>
+            <w:proofErr w:type="spellStart"/>
+            <w:r>
+              <w:rPr>
+                <w:b/>
+              </w:rPr>
+              <w:t>Mian</w:t>
+            </w:r>
+            <w:proofErr w:type="spellEnd"/>
+            <w:r>
+              <w:rPr>
+                <w:b/>
+              </w:rPr>
+              <w:t>)</w:t>
             </w:r>
           </w:p>
         </w:tc>
@@ -1299,12 +1338,35 @@
               <w:spacing w:line="276" w:lineRule="auto"/>
               <w:ind w:firstLine="0"/>
               <w:jc w:val="left"/>
+              <w:rPr>
+                <w:b/>
+              </w:rPr>
             </w:pPr>
             <w:r>
               <w:rPr>
                 <w:b/>
               </w:rPr>
               <w:t>Austin Anderson</w:t>
+            </w:r>
+          </w:p>
+          <w:p>
+            <w:pPr>
+              <w:spacing w:line="276" w:lineRule="auto"/>
+              <w:ind w:firstLine="0"/>
+              <w:jc w:val="left"/>
+            </w:pPr>
+            <w:r>
+              <w:t>Tyler Clayton</w:t>
+            </w:r>
+          </w:p>
+          <w:p>
+            <w:pPr>
+              <w:spacing w:line="276" w:lineRule="auto"/>
+              <w:ind w:firstLine="0"/>
+              <w:jc w:val="left"/>
+            </w:pPr>
+            <w:r>
+              <w:t>Matt Busby</w:t>
             </w:r>
           </w:p>
         </w:tc>
@@ -1322,7 +1384,19 @@
               <w:rPr>
                 <w:b/>
               </w:rPr>
-              <w:t xml:space="preserve">Systems Engineer: </w:t>
+              <w:t>Systems Engineer</w:t>
+            </w:r>
+            <w:r>
+              <w:rPr>
+                <w:b/>
+              </w:rPr>
+              <w:t>/Integration Lead</w:t>
+            </w:r>
+            <w:r>
+              <w:rPr>
+                <w:b/>
+              </w:rPr>
+              <w:t xml:space="preserve">: </w:t>
             </w:r>
             <w:r>
               <w:t>Technical leader</w:t>
@@ -1332,6 +1406,9 @@
             </w:r>
             <w:r>
               <w:t xml:space="preserve">Works closely with the project manager to establish team goals, deadlines, and make large technical decisions. </w:t>
+            </w:r>
+            <w:r>
+              <w:t xml:space="preserve">Integration team will work with Navigation team and Controls team to integrate the entire system. </w:t>
             </w:r>
           </w:p>
         </w:tc>
@@ -1355,16 +1432,6 @@
                 <w:b/>
               </w:rPr>
               <w:t>Steve McGuire</w:t>
-            </w:r>
-          </w:p>
-          <w:p>
-            <w:pPr>
-              <w:spacing w:line="276" w:lineRule="auto"/>
-              <w:ind w:firstLine="0"/>
-              <w:jc w:val="left"/>
-            </w:pPr>
-            <w:r>
-              <w:t>Tyler Clayton</w:t>
             </w:r>
           </w:p>
           <w:p>
@@ -1433,8 +1500,16 @@
               <w:rPr>
                 <w:b/>
               </w:rPr>
-              <w:t>Ed Meletyan</w:t>
-            </w:r>
+              <w:t xml:space="preserve">Ed </w:t>
+            </w:r>
+            <w:proofErr w:type="spellStart"/>
+            <w:r>
+              <w:rPr>
+                <w:b/>
+              </w:rPr>
+              <w:t>Meletyan</w:t>
+            </w:r>
+            <w:proofErr w:type="spellEnd"/>
           </w:p>
         </w:tc>
         <w:tc>
@@ -1508,9 +1583,6 @@
               <w:ind w:firstLine="0"/>
               <w:jc w:val="left"/>
             </w:pPr>
-            <w:r>
-              <w:t>Matt Busby</w:t>
-            </w:r>
           </w:p>
         </w:tc>
         <w:tc>
@@ -1572,161 +1644,347 @@
       </w:r>
     </w:p>
     <w:p>
-      <w:r>
-        <w:t xml:space="preserve">The FlyNet team seeks to design and test a team of </w:t>
-      </w:r>
-      <w:r>
-        <w:t xml:space="preserve">aerial and ground robots </w:t>
-      </w:r>
-      <w:r>
-        <w:t>armed with onboard computers and sensor suites that will autonomously map an unknown building with no prior information</w:t>
-      </w:r>
-      <w:r>
-        <w:t xml:space="preserve"> in a GPS denied environment</w:t>
-      </w:r>
-      <w:r>
-        <w:t>. This goal requires the development and integration of real time, online autonomous control</w:t>
-      </w:r>
-      <w:r>
-        <w:t>ler</w:t>
-      </w:r>
-      <w:r>
-        <w:t xml:space="preserve">s, state estimators, and </w:t>
-      </w:r>
-      <w:r>
-        <w:t>mapping capabilities.</w:t>
+      <w:pPr>
+        <w:ind w:firstLine="0"/>
+        <w:rPr>
+          <w:b/>
+          <w:bCs/>
+        </w:rPr>
+      </w:pPr>
+      <w:r>
+        <w:rPr>
+          <w:b/>
+          <w:bCs/>
+        </w:rPr>
+        <w:t>Overall</w:t>
       </w:r>
     </w:p>
     <w:p>
       <w:r>
-        <w:t>The Controls team will</w:t>
-      </w:r>
-      <w:r>
-        <w:t xml:space="preserve"> interface an onboard computer with the </w:t>
-      </w:r>
-      <w:r>
-        <w:t>an onboard</w:t>
-      </w:r>
-      <w:r>
-        <w:t xml:space="preserve"> autopilot in order to pull sensor information and</w:t>
-      </w:r>
-      <w:r>
-        <w:t xml:space="preserve"> to send attitude or position commands, which will take advantage of several pre-existing onboard controllers</w:t>
-      </w:r>
-      <w:r>
-        <w:t>. If the existing controllers prove incapable, t</w:t>
-      </w:r>
-      <w:r>
-        <w:t xml:space="preserve">he team will design a position controller </w:t>
-      </w:r>
-      <w:r>
-        <w:t xml:space="preserve">that will feed the onboard attitude controller. Additionally, </w:t>
-      </w:r>
-      <w:r>
-        <w:t xml:space="preserve">obstacle avoidance and pattern/building searching techniques will generate </w:t>
-      </w:r>
-      <w:r>
-        <w:t>desired position reference signals</w:t>
-      </w:r>
-      <w:r>
-        <w:t xml:space="preserve">. Once these controllers have been developed, the team will test the algorithms using a </w:t>
-      </w:r>
-      <w:r>
-        <w:t>VICON</w:t>
-      </w:r>
-      <w:r>
-        <w:t xml:space="preserve">-in-the-loop position reference command in order to test the efficiency of the controllers and tune any appropriate parameters. </w:t>
-      </w:r>
-      <w:r>
-        <w:t xml:space="preserve">In order to simulate realistic data rates, the VICON data stream may be artificially delayed and/or sampled. </w:t>
+        <w:t>As a whole t</w:t>
+      </w:r>
+      <w:r>
+        <w:t xml:space="preserve">he </w:t>
+      </w:r>
+      <w:proofErr w:type="spellStart"/>
+      <w:r>
+        <w:t>FlyNet</w:t>
+      </w:r>
+      <w:proofErr w:type="spellEnd"/>
+      <w:r>
+        <w:t xml:space="preserve"> team seeks to design and test a team of </w:t>
+      </w:r>
+      <w:r>
+        <w:t xml:space="preserve">aerial and ground robots </w:t>
+      </w:r>
+      <w:r>
+        <w:t>armed with onboard computers and sensor suites that will autonomously map an unknown building with no prior information</w:t>
+      </w:r>
+      <w:r>
+        <w:t xml:space="preserve"> </w:t>
+      </w:r>
+      <w:r>
+        <w:t xml:space="preserve">while </w:t>
+      </w:r>
+      <w:r>
+        <w:t>in a GPS denied environment</w:t>
+      </w:r>
+      <w:r>
+        <w:t>. This goal requires the development and integration of real time, online autonomous control</w:t>
+      </w:r>
+      <w:r>
+        <w:t>ler</w:t>
+      </w:r>
+      <w:r>
+        <w:t xml:space="preserve">s, state estimators, and </w:t>
+      </w:r>
+      <w:r>
+        <w:t>mapping capabilities.</w:t>
       </w:r>
     </w:p>
     <w:p>
-      <w:r>
-        <w:lastRenderedPageBreak/>
-        <w:t xml:space="preserve">In parallel with controller development, a vehicle state estimator will be developed in order to estimate vehicle velocity, attitude, and position. This estimator will pull sensor information from the autopilot and run Kalman filtering techniques in order to provide these state estimates. Once developed and integrated, these estimators will be tested by manually flying the vehicle in a VICON space, which provides a ground truth measurement of the multi-rotor state. The estimator performance will then be evaluated by comparison with these ground truth measurements. </w:t>
+      <w:pPr>
+        <w:ind w:firstLine="0"/>
+        <w:rPr>
+          <w:b/>
+          <w:bCs/>
+        </w:rPr>
+      </w:pPr>
+      <w:r>
+        <w:rPr>
+          <w:b/>
+          <w:bCs/>
+        </w:rPr>
+        <w:t>Fall Semester 2015</w:t>
       </w:r>
     </w:p>
     <w:p>
-      <w:r>
-        <w:t xml:space="preserve">The </w:t>
-      </w:r>
-      <w:r>
-        <w:t>Navigation</w:t>
-      </w:r>
-      <w:r>
-        <w:t xml:space="preserve"> Team will develop and test an algorithm to perform simultaneous localization and mapping </w:t>
-      </w:r>
-      <w:r>
-        <w:t>(SLAM). The end goal of this team is to run this algorithm on</w:t>
-      </w:r>
-      <w:r>
-        <w:t xml:space="preserve"> the autonomous vehicles</w:t>
-      </w:r>
-      <w:r>
-        <w:t xml:space="preserve">. </w:t>
-      </w:r>
-      <w:r>
-        <w:t xml:space="preserve">For initial development, the team will develop all SLAM techniques off-board </w:t>
-      </w:r>
-      <w:r>
-        <w:t>from</w:t>
-      </w:r>
-      <w:r>
-        <w:t xml:space="preserve"> vehicles </w:t>
-      </w:r>
-      <w:r>
-        <w:t>to mitigate the risk of sensor and processor damage</w:t>
-      </w:r>
-      <w:r>
-        <w:t xml:space="preserve"> during flight/movement</w:t>
-      </w:r>
-      <w:r>
-        <w:t>.</w:t>
+      <w:pPr>
+        <w:rPr>
+          <w:b/>
+          <w:bCs/>
+        </w:rPr>
+      </w:pPr>
+      <w:r>
+        <w:t xml:space="preserve">The deliverable for this semester is to have a </w:t>
+      </w:r>
+      <w:r>
+        <w:rPr>
+          <w:i/>
+          <w:iCs/>
+        </w:rPr>
+        <w:t>single</w:t>
+      </w:r>
+      <w:r>
+        <w:t xml:space="preserve"> multi-rotor</w:t>
+      </w:r>
+      <w:r>
+        <w:t xml:space="preserve"> aerial vehicle</w:t>
+      </w:r>
+      <w:r>
+        <w:t xml:space="preserve"> that can autonomously map and navigate through </w:t>
+      </w:r>
+      <w:r>
+        <w:t xml:space="preserve">an unknown territory. In order to accomplish this goal, </w:t>
+      </w:r>
+      <w:proofErr w:type="spellStart"/>
+      <w:r>
+        <w:t>FlyNet</w:t>
+      </w:r>
+      <w:proofErr w:type="spellEnd"/>
+      <w:r>
+        <w:t xml:space="preserve"> has identified the tasks as follows.</w:t>
       </w:r>
     </w:p>
     <w:p>
       <w:r>
-        <w:t xml:space="preserve">After the development of these individual aspects, the </w:t>
+        <w:t>The Controls team will</w:t>
+      </w:r>
+      <w:r>
+        <w:t xml:space="preserve"> interface an onboard computer with </w:t>
+      </w:r>
+      <w:r>
+        <w:t>an onboard</w:t>
+      </w:r>
+      <w:r>
+        <w:t xml:space="preserve"> autopilot in order to pull sensor information and</w:t>
+      </w:r>
+      <w:r>
+        <w:t xml:space="preserve"> to send attitude or position commands, which will take advantage of several </w:t>
+      </w:r>
+      <w:r>
+        <w:lastRenderedPageBreak/>
+        <w:t>pre-existing onboard controllers</w:t>
+      </w:r>
+      <w:r>
+        <w:t>. If the existing controllers prove incapable, t</w:t>
+      </w:r>
+      <w:r>
+        <w:t xml:space="preserve">he team will design a position controller </w:t>
+      </w:r>
+      <w:r>
+        <w:t xml:space="preserve">that will feed the onboard attitude controller. Additionally, </w:t>
+      </w:r>
+      <w:r>
+        <w:t xml:space="preserve">obstacle avoidance and pattern/building searching techniques will generate </w:t>
+      </w:r>
+      <w:r>
+        <w:t>desired position reference signals</w:t>
+      </w:r>
+      <w:r>
+        <w:t xml:space="preserve">. Once these controllers have been developed, the team will test the algorithms using a </w:t>
+      </w:r>
+      <w:r>
+        <w:t>VICON</w:t>
+      </w:r>
+      <w:r>
+        <w:t xml:space="preserve">-in-the-loop position reference command in order to test the efficiency of the controllers and tune any appropriate parameters. </w:t>
+      </w:r>
+      <w:r>
+        <w:t xml:space="preserve">In order to simulate realistic data rates, the VICON data stream may be artificially delayed and/or sampled. </w:t>
+      </w:r>
+    </w:p>
+    <w:p>
+      <w:r>
+        <w:t xml:space="preserve">In parallel with controller development, a vehicle state estimator will be developed in order to estimate vehicle velocity, attitude, and position. This estimator will pull sensor information from the autopilot and run </w:t>
+      </w:r>
+      <w:proofErr w:type="spellStart"/>
+      <w:r>
+        <w:t>Kalman</w:t>
+      </w:r>
+      <w:proofErr w:type="spellEnd"/>
+      <w:r>
+        <w:t xml:space="preserve"> filtering techniques in order to provide these state estimates. Once developed and integrated, these estimators will be tested by manually flying the vehicle in a VICON space, which provides a ground truth measurement of the multi-rotor state. The estimator performance will then be evaluated by co</w:t>
+      </w:r>
+      <w:bookmarkStart w:id="1" w:name="_GoBack"/>
+      <w:bookmarkEnd w:id="1"/>
+      <w:r>
+        <w:t xml:space="preserve">mparison with these ground truth measurements. </w:t>
+      </w:r>
+    </w:p>
+    <w:p>
+      <w:r>
+        <w:t xml:space="preserve">The </w:t>
       </w:r>
       <w:r>
         <w:t>Navigation</w:t>
       </w:r>
       <w:r>
-        <w:t xml:space="preserve"> team will integrate their algorithm</w:t>
+        <w:t xml:space="preserve"> Team will develop an</w:t>
+      </w:r>
+      <w:r>
+        <w:t>d test an algorithm to perform Simultaneous Localization and M</w:t>
+      </w:r>
+      <w:r>
+        <w:t xml:space="preserve">apping </w:t>
+      </w:r>
+      <w:r>
+        <w:t xml:space="preserve">(SLAM). </w:t>
+      </w:r>
+      <w:r>
+        <w:t>Using sensor information</w:t>
+      </w:r>
+      <w:r>
+        <w:t>, for example from an onboard camera or laser scanning device</w:t>
+      </w:r>
+      <w:r>
+        <w:t>, SLAM creates a map of the unknown environment as the vehicle moves through it</w:t>
+      </w:r>
+      <w:r>
+        <w:t>. At the same time it</w:t>
+      </w:r>
+      <w:r>
+        <w:t xml:space="preserve"> simultaneously</w:t>
+      </w:r>
+      <w:r>
+        <w:t xml:space="preserve"> determines its</w:t>
+      </w:r>
+      <w:r>
+        <w:t xml:space="preserve"> own location within the</w:t>
+      </w:r>
+      <w:r>
+        <w:t xml:space="preserve"> map/env</w:t>
+      </w:r>
+      <w:r>
+        <w:t xml:space="preserve">ironment. </w:t>
+      </w:r>
+      <w:r>
+        <w:t xml:space="preserve">For initial development, the team will develop all SLAM techniques off-board </w:t>
+      </w:r>
+      <w:r>
+        <w:t>of</w:t>
+      </w:r>
+      <w:r>
+        <w:t xml:space="preserve"> vehicles </w:t>
+      </w:r>
+      <w:r>
+        <w:t>to mitigate the risk of sensor and processor damage</w:t>
+      </w:r>
+      <w:r>
+        <w:t xml:space="preserve"> during flight/movement</w:t>
+      </w:r>
+      <w:r>
+        <w:t>.</w:t>
+      </w:r>
+      <w:r>
+        <w:t xml:space="preserve"> Once SLAM has been proven to work individually, the Navigation team </w:t>
+      </w:r>
+      <w:r>
+        <w:t xml:space="preserve">will integrate </w:t>
+      </w:r>
+      <w:r>
+        <w:t>these</w:t>
+      </w:r>
+      <w:r>
+        <w:t xml:space="preserve"> algorithm</w:t>
       </w:r>
       <w:r>
         <w:t>s</w:t>
       </w:r>
       <w:r>
-        <w:t xml:space="preserve"> on the </w:t>
+        <w:t xml:space="preserve"> on</w:t>
+      </w:r>
+      <w:r>
+        <w:t>to</w:t>
+      </w:r>
+      <w:r>
+        <w:t xml:space="preserve"> </w:t>
+      </w:r>
+      <w:r>
+        <w:t>an aerial</w:t>
+      </w:r>
+      <w:r>
+        <w:t xml:space="preserve"> </w:t>
       </w:r>
       <w:r>
         <w:t>vehicle</w:t>
       </w:r>
       <w:r>
-        <w:t xml:space="preserve"> platform</w:t>
-      </w:r>
-      <w:r>
-        <w:t>s</w:t>
-      </w:r>
-      <w:r>
-        <w:t xml:space="preserve">. The deliverable for this semester is then a single multi-rotor that can autonomously map </w:t>
-      </w:r>
-      <w:r>
-        <w:t xml:space="preserve">and navigate through </w:t>
-      </w:r>
-      <w:r>
-        <w:t xml:space="preserve">an unknown territory. </w:t>
-      </w:r>
-      <w:r>
-        <w:t>Once this ability has been established, the team will pursue adding target searching and tracking capabil</w:t>
-      </w:r>
-      <w:r>
-        <w:t xml:space="preserve">ities. </w:t>
+        <w:t xml:space="preserve"> platform. </w:t>
       </w:r>
     </w:p>
-    <w:p/>
+    <w:p>
+      <w:pPr>
+        <w:ind w:firstLine="0"/>
+        <w:rPr>
+          <w:b/>
+          <w:bCs/>
+        </w:rPr>
+      </w:pPr>
+      <w:r>
+        <w:rPr>
+          <w:b/>
+          <w:bCs/>
+        </w:rPr>
+        <w:t>Spring Semester 2016</w:t>
+      </w:r>
+    </w:p>
+    <w:p>
+      <w:pPr>
+        <w:ind w:firstLine="720"/>
+      </w:pPr>
+      <w:r>
+        <w:t xml:space="preserve">The goal for this semester is to </w:t>
+      </w:r>
+      <w:r>
+        <w:t>improve</w:t>
+      </w:r>
+      <w:r>
+        <w:t xml:space="preserve"> the</w:t>
+      </w:r>
+      <w:r>
+        <w:t xml:space="preserve"> above capabilities</w:t>
+      </w:r>
+      <w:r>
+        <w:t xml:space="preserve"> </w:t>
+      </w:r>
+      <w:r>
+        <w:t xml:space="preserve">and </w:t>
+      </w:r>
+      <w:r>
+        <w:t>to include</w:t>
+      </w:r>
+      <w:r>
+        <w:t xml:space="preserve"> target </w:t>
+      </w:r>
+      <w:r>
+        <w:t>ident</w:t>
+      </w:r>
+      <w:r>
+        <w:t xml:space="preserve">ification and target tracking. The autonomous vehicles will search for and track targets which have been </w:t>
+      </w:r>
+      <w:r>
+        <w:t>pre-tagged with a unique identifier</w:t>
+      </w:r>
+      <w:r>
+        <w:t xml:space="preserve"> such as a colored shirt or RFID tag.</w:t>
+      </w:r>
+    </w:p>
+    <w:p>
+      <w:pPr>
+        <w:ind w:firstLine="720"/>
+      </w:pPr>
+    </w:p>
     <w:p>
       <w:pPr>
         <w:pStyle w:val="CharterHeader"/>
@@ -1915,6 +2173,7 @@
         </w:numPr>
       </w:pPr>
       <w:r>
+        <w:lastRenderedPageBreak/>
         <w:t>9/29</w:t>
       </w:r>
       <w:r>
@@ -2077,7 +2336,6 @@
         </w:numPr>
       </w:pPr>
       <w:r>
-        <w:lastRenderedPageBreak/>
         <w:t>Integrate revisions/code fixes found during AQT/FQT</w:t>
       </w:r>
     </w:p>
@@ -2132,7 +2390,13 @@
         <w:t>15/16 – 5/15/16 – Development of target ID and tracking</w:t>
       </w:r>
       <w:r>
-        <w:t>, more robust flight control in mapped enviroments</w:t>
+        <w:t>, more robust flight control in mapped enviro</w:t>
+      </w:r>
+      <w:r>
+        <w:t>n</w:t>
+      </w:r>
+      <w:r>
+        <w:t>ments</w:t>
       </w:r>
     </w:p>
     <w:p>
@@ -3103,12 +3367,21 @@
         </w:rPr>
       </w:pPr>
       <w:r>
+        <w:lastRenderedPageBreak/>
         <w:t>Communication Plan</w:t>
       </w:r>
     </w:p>
     <w:p>
       <w:r>
-        <w:t>The FlyNet graduate team will regularly meet twice a week in the Fleming laboratory:</w:t>
+        <w:t xml:space="preserve">The </w:t>
+      </w:r>
+      <w:proofErr w:type="spellStart"/>
+      <w:r>
+        <w:t>FlyNet</w:t>
+      </w:r>
+      <w:proofErr w:type="spellEnd"/>
+      <w:r>
+        <w:t xml:space="preserve"> graduate team will regularly meet twice a week in the Fleming laboratory:</w:t>
       </w:r>
     </w:p>
     <w:p>
@@ -3159,7 +3432,6 @@
     </w:p>
     <w:p>
       <w:r>
-        <w:lastRenderedPageBreak/>
         <w:t>In order to perform purchase orders, please contact Drew Ellison (</w:t>
       </w:r>
       <w:hyperlink r:id="rId13" w:history="1">
@@ -3206,8 +3478,6 @@
       <w:r>
         <w:t>) in order to complete purchasing.</w:t>
       </w:r>
-      <w:bookmarkStart w:id="1" w:name="_GoBack"/>
-      <w:bookmarkEnd w:id="1"/>
     </w:p>
     <w:p>
       <w:pPr>
@@ -3236,7 +3506,7 @@
 </file>
 
 <file path=word/numbering.xml><?xml version="1.0" encoding="utf-8"?>
-<w:numbering xmlns:wpc="http://schemas.microsoft.com/office/word/2010/wordprocessingCanvas" xmlns:mo="http://schemas.microsoft.com/office/mac/office/2008/main" xmlns:mc="http://schemas.openxmlformats.org/markup-compatibility/2006" xmlns:mv="urn:schemas-microsoft-com:mac:vml" xmlns:o="urn:schemas-microsoft-com:office:office" xmlns:r="http://schemas.openxmlformats.org/officeDocument/2006/relationships" xmlns:m="http://schemas.openxmlformats.org/officeDocument/2006/math" xmlns:v="urn:schemas-microsoft-com:vml" xmlns:wp14="http://schemas.microsoft.com/office/word/2010/wordprocessingDrawing" xmlns:wp="http://schemas.openxmlformats.org/drawingml/2006/wordprocessingDrawing" xmlns:w10="urn:schemas-microsoft-com:office:word" xmlns:w="http://schemas.openxmlformats.org/wordprocessingml/2006/main" xmlns:w14="http://schemas.microsoft.com/office/word/2010/wordml" xmlns:wpg="http://schemas.microsoft.com/office/word/2010/wordprocessingGroup" xmlns:wpi="http://schemas.microsoft.com/office/word/2010/wordprocessingInk" xmlns:wne="http://schemas.microsoft.com/office/word/2006/wordml" xmlns:wps="http://schemas.microsoft.com/office/word/2010/wordprocessingShape" mc:Ignorable="w14 wp14">
+<w:numbering xmlns:wpc="http://schemas.microsoft.com/office/word/2010/wordprocessingCanvas" xmlns:mc="http://schemas.openxmlformats.org/markup-compatibility/2006" xmlns:o="urn:schemas-microsoft-com:office:office" xmlns:r="http://schemas.openxmlformats.org/officeDocument/2006/relationships" xmlns:m="http://schemas.openxmlformats.org/officeDocument/2006/math" xmlns:v="urn:schemas-microsoft-com:vml" xmlns:wp14="http://schemas.microsoft.com/office/word/2010/wordprocessingDrawing" xmlns:wp="http://schemas.openxmlformats.org/drawingml/2006/wordprocessingDrawing" xmlns:w10="urn:schemas-microsoft-com:office:word" xmlns:w="http://schemas.openxmlformats.org/wordprocessingml/2006/main" xmlns:w14="http://schemas.microsoft.com/office/word/2010/wordml" xmlns:wpg="http://schemas.microsoft.com/office/word/2010/wordprocessingGroup" xmlns:wpi="http://schemas.microsoft.com/office/word/2010/wordprocessingInk" xmlns:wne="http://schemas.microsoft.com/office/word/2006/wordml" xmlns:wps="http://schemas.microsoft.com/office/word/2010/wordprocessingShape" mc:Ignorable="w14 wp14">
   <w:abstractNum w:abstractNumId="0">
     <w:nsid w:val="0F06016A"/>
     <w:multiLevelType w:val="hybridMultilevel"/>
@@ -4048,7 +4318,7 @@
       </w:pPr>
     </w:pPrDefault>
   </w:docDefaults>
-  <w:latentStyles w:defLockedState="0" w:defUIPriority="99" w:defSemiHidden="1" w:defUnhideWhenUsed="1" w:defQFormat="0" w:count="276">
+  <w:latentStyles w:defLockedState="0" w:defUIPriority="99" w:defSemiHidden="1" w:defUnhideWhenUsed="1" w:defQFormat="0" w:count="267">
     <w:lsdException w:name="Normal" w:semiHidden="0" w:uiPriority="0" w:unhideWhenUsed="0" w:qFormat="1"/>
     <w:lsdException w:name="heading 1" w:semiHidden="0" w:uiPriority="9" w:unhideWhenUsed="0" w:qFormat="1"/>
     <w:lsdException w:name="heading 2" w:uiPriority="9" w:qFormat="1"/>
@@ -4325,7 +4595,6 @@
       <w:spacing w:after="0" w:line="240" w:lineRule="auto"/>
     </w:pPr>
     <w:tblPr>
-      <w:tblInd w:w="0" w:type="dxa"/>
       <w:tblBorders>
         <w:top w:val="single" w:sz="4" w:space="0" w:color="auto"/>
         <w:left w:val="single" w:sz="4" w:space="0" w:color="auto"/>
@@ -4334,12 +4603,6 @@
         <w:insideH w:val="single" w:sz="4" w:space="0" w:color="auto"/>
         <w:insideV w:val="single" w:sz="4" w:space="0" w:color="auto"/>
       </w:tblBorders>
-      <w:tblCellMar>
-        <w:top w:w="0" w:type="dxa"/>
-        <w:left w:w="108" w:type="dxa"/>
-        <w:bottom w:w="0" w:type="dxa"/>
-        <w:right w:w="108" w:type="dxa"/>
-      </w:tblCellMar>
     </w:tblPr>
   </w:style>
   <w:style w:type="paragraph" w:customStyle="1" w:styleId="CharterHeader">
@@ -4417,7 +4680,7 @@
 </file>
 
 <file path=word/stylesWithEffects.xml><?xml version="1.0" encoding="utf-8"?>
-<w:styles xmlns:wpc="http://schemas.microsoft.com/office/word/2010/wordprocessingCanvas" xmlns:mo="http://schemas.microsoft.com/office/mac/office/2008/main" xmlns:mc="http://schemas.openxmlformats.org/markup-compatibility/2006" xmlns:mv="urn:schemas-microsoft-com:mac:vml" xmlns:o="urn:schemas-microsoft-com:office:office" xmlns:r="http://schemas.openxmlformats.org/officeDocument/2006/relationships" xmlns:m="http://schemas.openxmlformats.org/officeDocument/2006/math" xmlns:v="urn:schemas-microsoft-com:vml" xmlns:wp14="http://schemas.microsoft.com/office/word/2010/wordprocessingDrawing" xmlns:wp="http://schemas.openxmlformats.org/drawingml/2006/wordprocessingDrawing" xmlns:w10="urn:schemas-microsoft-com:office:word" xmlns:w="http://schemas.openxmlformats.org/wordprocessingml/2006/main" xmlns:w14="http://schemas.microsoft.com/office/word/2010/wordml" xmlns:wpg="http://schemas.microsoft.com/office/word/2010/wordprocessingGroup" xmlns:wpi="http://schemas.microsoft.com/office/word/2010/wordprocessingInk" xmlns:wne="http://schemas.microsoft.com/office/word/2006/wordml" xmlns:wps="http://schemas.microsoft.com/office/word/2010/wordprocessingShape" mc:Ignorable="w14 wp14">
+<w:styles xmlns:wpc="http://schemas.microsoft.com/office/word/2010/wordprocessingCanvas" xmlns:mc="http://schemas.openxmlformats.org/markup-compatibility/2006" xmlns:o="urn:schemas-microsoft-com:office:office" xmlns:r="http://schemas.openxmlformats.org/officeDocument/2006/relationships" xmlns:m="http://schemas.openxmlformats.org/officeDocument/2006/math" xmlns:v="urn:schemas-microsoft-com:vml" xmlns:wp14="http://schemas.microsoft.com/office/word/2010/wordprocessingDrawing" xmlns:wp="http://schemas.openxmlformats.org/drawingml/2006/wordprocessingDrawing" xmlns:w10="urn:schemas-microsoft-com:office:word" xmlns:w="http://schemas.openxmlformats.org/wordprocessingml/2006/main" xmlns:w14="http://schemas.microsoft.com/office/word/2010/wordml" xmlns:wpg="http://schemas.microsoft.com/office/word/2010/wordprocessingGroup" xmlns:wpi="http://schemas.microsoft.com/office/word/2010/wordprocessingInk" xmlns:wne="http://schemas.microsoft.com/office/word/2006/wordml" xmlns:wps="http://schemas.microsoft.com/office/word/2010/wordprocessingShape" mc:Ignorable="w14 wp14">
   <w:docDefaults>
     <w:rPrDefault>
       <w:rPr>
@@ -4433,7 +4696,7 @@
       </w:pPr>
     </w:pPrDefault>
   </w:docDefaults>
-  <w:latentStyles w:defLockedState="0" w:defUIPriority="99" w:defSemiHidden="1" w:defUnhideWhenUsed="1" w:defQFormat="0" w:count="276">
+  <w:latentStyles w:defLockedState="0" w:defUIPriority="99" w:defSemiHidden="1" w:defUnhideWhenUsed="1" w:defQFormat="0" w:count="267">
     <w:lsdException w:name="Normal" w:semiHidden="0" w:uiPriority="0" w:unhideWhenUsed="0" w:qFormat="1"/>
     <w:lsdException w:name="heading 1" w:semiHidden="0" w:uiPriority="9" w:unhideWhenUsed="0" w:qFormat="1"/>
     <w:lsdException w:name="heading 2" w:uiPriority="9" w:qFormat="1"/>
@@ -4710,7 +4973,6 @@
       <w:spacing w:after="0" w:line="240" w:lineRule="auto"/>
     </w:pPr>
     <w:tblPr>
-      <w:tblInd w:w="0" w:type="dxa"/>
       <w:tblBorders>
         <w:top w:val="single" w:sz="4" w:space="0" w:color="auto"/>
         <w:left w:val="single" w:sz="4" w:space="0" w:color="auto"/>
@@ -4719,12 +4981,6 @@
         <w:insideH w:val="single" w:sz="4" w:space="0" w:color="auto"/>
         <w:insideV w:val="single" w:sz="4" w:space="0" w:color="auto"/>
       </w:tblBorders>
-      <w:tblCellMar>
-        <w:top w:w="0" w:type="dxa"/>
-        <w:left w:w="108" w:type="dxa"/>
-        <w:bottom w:w="0" w:type="dxa"/>
-        <w:right w:w="108" w:type="dxa"/>
-      </w:tblCellMar>
     </w:tblPr>
   </w:style>
   <w:style w:type="paragraph" w:customStyle="1" w:styleId="CharterHeader">
@@ -6696,122 +6952,122 @@
     </dgm:pt>
   </dgm:ptLst>
   <dgm:cxnLst>
+    <dgm:cxn modelId="{F40D522D-4B8C-4145-9EFD-00EF681A3C32}" type="presOf" srcId="{B35D3493-42BF-4C2E-BB51-2503509D21CB}" destId="{D7D7182C-3F86-43B4-922D-928F53C24ED0}" srcOrd="0" destOrd="0" presId="urn:microsoft.com/office/officeart/2008/layout/NameandTitleOrganizationalChart"/>
+    <dgm:cxn modelId="{13699FF0-B2A4-244F-8A35-9DF23BC8240E}" srcId="{F23D1176-1F65-4F37-B121-907F74FA7E29}" destId="{D5255389-E769-BE4D-8904-4F0EAAF359E6}" srcOrd="0" destOrd="0" parTransId="{52F53F33-4FD5-0540-98D5-2D3E3FB69073}" sibTransId="{36FECA1C-0A77-6B44-8AA3-B1C1C2BECD67}"/>
+    <dgm:cxn modelId="{F04FAA97-D42F-40D9-BD41-FBFBEF4CB06E}" type="presOf" srcId="{9B7D21C1-915D-4854-B463-DC7003DAE655}" destId="{FB1862B0-87EE-4363-98F6-29B1D94C8C3C}" srcOrd="1" destOrd="0" presId="urn:microsoft.com/office/officeart/2008/layout/NameandTitleOrganizationalChart"/>
+    <dgm:cxn modelId="{7F1EF1BC-79F7-4EE2-84A5-BA0048380C46}" srcId="{D713457D-97E8-4B71-BC79-A0C58B3F9FD7}" destId="{1CE20810-D2EE-4652-858A-043217E29E0A}" srcOrd="1" destOrd="0" parTransId="{FB7DC9DC-381B-438B-B2C1-1345CDC48875}" sibTransId="{AB6B88D3-8D19-4DD6-8EAF-E377CD0ADFD1}"/>
+    <dgm:cxn modelId="{DDEA88C8-A053-4411-AB18-49AF670A25F8}" type="presOf" srcId="{5BCAB53C-2D20-4874-9C11-3513CCAD3FC8}" destId="{743A18E6-9028-4850-903E-6F4A133846C5}" srcOrd="0" destOrd="0" presId="urn:microsoft.com/office/officeart/2008/layout/NameandTitleOrganizationalChart"/>
+    <dgm:cxn modelId="{551D38E5-3D05-4DBD-91A1-670242451923}" type="presOf" srcId="{B35D3493-42BF-4C2E-BB51-2503509D21CB}" destId="{F4EB8A18-5D2E-4076-A30E-B98AF4AFE8EC}" srcOrd="1" destOrd="0" presId="urn:microsoft.com/office/officeart/2008/layout/NameandTitleOrganizationalChart"/>
+    <dgm:cxn modelId="{8DBD8660-70B0-4B37-894F-A261C88472AD}" type="presOf" srcId="{0B36C043-E9BA-B54E-8A3A-584A7B88BCEF}" destId="{58BC252E-A908-1749-9B51-191E7B222989}" srcOrd="0" destOrd="0" presId="urn:microsoft.com/office/officeart/2008/layout/NameandTitleOrganizationalChart"/>
+    <dgm:cxn modelId="{5FC02AE2-5F7F-421D-A441-4AE621660583}" type="presOf" srcId="{90184301-DCDB-9F49-8231-4187E005A03B}" destId="{D7490AF9-369F-E54B-9AFD-5C2192DC2F5A}" srcOrd="0" destOrd="0" presId="urn:microsoft.com/office/officeart/2008/layout/NameandTitleOrganizationalChart"/>
+    <dgm:cxn modelId="{B6414403-235D-4071-9393-5A27A15513CC}" type="presOf" srcId="{3B452511-F8AF-B849-AD5B-E0786991F333}" destId="{1319EB6C-5B08-1742-B9C3-AD843576AE6F}" srcOrd="1" destOrd="0" presId="urn:microsoft.com/office/officeart/2008/layout/NameandTitleOrganizationalChart"/>
+    <dgm:cxn modelId="{BD83713E-C485-3A4F-98E1-9F1CA4EB578C}" srcId="{F23D1176-1F65-4F37-B121-907F74FA7E29}" destId="{0B36C043-E9BA-B54E-8A3A-584A7B88BCEF}" srcOrd="1" destOrd="0" parTransId="{171ABD49-87A9-BF44-8808-75291433F111}" sibTransId="{90184301-DCDB-9F49-8231-4187E005A03B}"/>
+    <dgm:cxn modelId="{0E82DDD7-C7FB-432F-A26B-FF1BD6803E95}" type="presOf" srcId="{9B7D21C1-915D-4854-B463-DC7003DAE655}" destId="{45AA9055-A87F-425E-8301-164B745C8816}" srcOrd="0" destOrd="0" presId="urn:microsoft.com/office/officeart/2008/layout/NameandTitleOrganizationalChart"/>
+    <dgm:cxn modelId="{354FC0F6-F55C-4DD6-98BE-D1F5FE9BED77}" type="presOf" srcId="{52F53F33-4FD5-0540-98D5-2D3E3FB69073}" destId="{808488F1-ACB1-A14C-84E1-DE9FD6CB8EF1}" srcOrd="0" destOrd="0" presId="urn:microsoft.com/office/officeart/2008/layout/NameandTitleOrganizationalChart"/>
+    <dgm:cxn modelId="{798A99BF-9F3A-4B55-B00D-D05D8F95E0BE}" srcId="{9F93C7A5-83E7-4738-9649-D3BC7235042A}" destId="{D713457D-97E8-4B71-BC79-A0C58B3F9FD7}" srcOrd="0" destOrd="0" parTransId="{9FB601BA-4709-4CCE-8582-304D9B4CACF6}" sibTransId="{E4039DF8-D725-4C0C-A572-69C3E1AB7EDD}"/>
+    <dgm:cxn modelId="{C2CEF319-6854-4E14-B3C4-257571AD44EE}" type="presOf" srcId="{D5255389-E769-BE4D-8904-4F0EAAF359E6}" destId="{CCE2CB15-7E85-674C-B946-87B082BFE24F}" srcOrd="0" destOrd="0" presId="urn:microsoft.com/office/officeart/2008/layout/NameandTitleOrganizationalChart"/>
+    <dgm:cxn modelId="{F126EEBC-FCBF-4A0C-9EEB-26C4ED9012ED}" type="presOf" srcId="{1CE20810-D2EE-4652-858A-043217E29E0A}" destId="{87101CCC-E78A-496A-85C4-7BA4A0163253}" srcOrd="0" destOrd="0" presId="urn:microsoft.com/office/officeart/2008/layout/NameandTitleOrganizationalChart"/>
+    <dgm:cxn modelId="{05B6F11F-9CD6-49DF-83AC-926F0CDFC171}" type="presOf" srcId="{171ABD49-87A9-BF44-8808-75291433F111}" destId="{453F4881-0E40-0847-8A6D-A447980CF0DC}" srcOrd="0" destOrd="0" presId="urn:microsoft.com/office/officeart/2008/layout/NameandTitleOrganizationalChart"/>
+    <dgm:cxn modelId="{ADEB1FC9-8F00-4602-9FF0-938205A6BD39}" type="presOf" srcId="{D713457D-97E8-4B71-BC79-A0C58B3F9FD7}" destId="{01A0ECED-51C5-45AB-96D4-9A71BBC5F7FF}" srcOrd="0" destOrd="0" presId="urn:microsoft.com/office/officeart/2008/layout/NameandTitleOrganizationalChart"/>
+    <dgm:cxn modelId="{D2D5326B-CF4D-4193-B7A5-E54A96B42BF3}" type="presOf" srcId="{AB6B88D3-8D19-4DD6-8EAF-E377CD0ADFD1}" destId="{6547CA21-FBA9-4706-B83F-D8F052F71874}" srcOrd="0" destOrd="0" presId="urn:microsoft.com/office/officeart/2008/layout/NameandTitleOrganizationalChart"/>
+    <dgm:cxn modelId="{1D344A5A-8255-4EFD-AF98-D99A0B912182}" srcId="{D713457D-97E8-4B71-BC79-A0C58B3F9FD7}" destId="{F23D1176-1F65-4F37-B121-907F74FA7E29}" srcOrd="0" destOrd="0" parTransId="{293C3311-2EC2-41F3-9617-925F31CEC07E}" sibTransId="{43586C39-1BEF-43FF-BCD0-BC17C831BB1E}"/>
+    <dgm:cxn modelId="{9C33C114-EDBD-4660-ABC9-FBB65093951E}" type="presOf" srcId="{0FADBDD9-8EE8-4291-AA61-90DB197039B9}" destId="{315A6BFE-B9B3-4035-8E9D-09E06E9B346D}" srcOrd="0" destOrd="0" presId="urn:microsoft.com/office/officeart/2008/layout/NameandTitleOrganizationalChart"/>
+    <dgm:cxn modelId="{0D04DCF8-33CF-41F5-B367-622B25629514}" type="presOf" srcId="{CA3C87D8-07F5-4C4D-BE08-40F9D5465515}" destId="{1C6E8734-1683-E044-8D7D-42E2C9D1D2A0}" srcOrd="0" destOrd="0" presId="urn:microsoft.com/office/officeart/2008/layout/NameandTitleOrganizationalChart"/>
+    <dgm:cxn modelId="{6F2200B0-DC58-C74C-80AD-9DF5A9B47DB7}" srcId="{B35D3493-42BF-4C2E-BB51-2503509D21CB}" destId="{3B452511-F8AF-B849-AD5B-E0786991F333}" srcOrd="0" destOrd="0" parTransId="{F5F3040A-6612-004A-ACC4-1256BC46F954}" sibTransId="{CA3C87D8-07F5-4C4D-BE08-40F9D5465515}"/>
+    <dgm:cxn modelId="{4F4139CD-5100-4752-9323-63944543D559}" type="presOf" srcId="{E4039DF8-D725-4C0C-A572-69C3E1AB7EDD}" destId="{CF9C253A-1F95-474F-9A0C-FDA13ACE043B}" srcOrd="0" destOrd="0" presId="urn:microsoft.com/office/officeart/2008/layout/NameandTitleOrganizationalChart"/>
+    <dgm:cxn modelId="{361791CE-086F-4ACF-B28A-3C64A6394D4B}" type="presOf" srcId="{0B36C043-E9BA-B54E-8A3A-584A7B88BCEF}" destId="{40D5F1AA-1282-B343-AEAB-C2BDDD0A2309}" srcOrd="1" destOrd="0" presId="urn:microsoft.com/office/officeart/2008/layout/NameandTitleOrganizationalChart"/>
+    <dgm:cxn modelId="{B91879F3-0B8C-4597-8FCD-2715D3DFDD5E}" type="presOf" srcId="{9F93C7A5-83E7-4738-9649-D3BC7235042A}" destId="{7D914E6B-5234-4866-8A64-F3A1F22272D9}" srcOrd="0" destOrd="0" presId="urn:microsoft.com/office/officeart/2008/layout/NameandTitleOrganizationalChart"/>
+    <dgm:cxn modelId="{FFCCAA12-0A9A-4D0C-8C9A-D9AE02480661}" type="presOf" srcId="{8E91DB8D-5256-164C-986B-4DC956F2801B}" destId="{7D7BF894-0484-F44B-BF62-6EF70A314EC7}" srcOrd="0" destOrd="0" presId="urn:microsoft.com/office/officeart/2008/layout/NameandTitleOrganizationalChart"/>
+    <dgm:cxn modelId="{0F4E8B9A-7778-4E4F-AFA8-18C5750D02A3}" type="presOf" srcId="{F23D1176-1F65-4F37-B121-907F74FA7E29}" destId="{80F1E349-C761-4CA8-A93E-FFC58DBAC7DA}" srcOrd="1" destOrd="0" presId="urn:microsoft.com/office/officeart/2008/layout/NameandTitleOrganizationalChart"/>
+    <dgm:cxn modelId="{7D270A3B-38FF-4516-ABE9-9966760B7845}" type="presOf" srcId="{36FECA1C-0A77-6B44-8AA3-B1C1C2BECD67}" destId="{DA2FFDF9-FBE6-E642-956E-E7AF8CD0C471}" srcOrd="0" destOrd="0" presId="urn:microsoft.com/office/officeart/2008/layout/NameandTitleOrganizationalChart"/>
+    <dgm:cxn modelId="{D0B017A1-05A9-4FC4-A392-23730B41E9C5}" type="presOf" srcId="{1CE20810-D2EE-4652-858A-043217E29E0A}" destId="{0F713C76-8C23-416B-861E-7B3ECDD29736}" srcOrd="1" destOrd="0" presId="urn:microsoft.com/office/officeart/2008/layout/NameandTitleOrganizationalChart"/>
+    <dgm:cxn modelId="{4911AA14-CCB6-4B9A-8A18-A6657D4ED207}" type="presOf" srcId="{F5F3040A-6612-004A-ACC4-1256BC46F954}" destId="{CF700EB1-743D-F14D-A726-414B60BB70D0}" srcOrd="0" destOrd="0" presId="urn:microsoft.com/office/officeart/2008/layout/NameandTitleOrganizationalChart"/>
+    <dgm:cxn modelId="{3CC48B04-04F4-46CA-90A2-9022A4A6A6D5}" type="presOf" srcId="{8E91DB8D-5256-164C-986B-4DC956F2801B}" destId="{636F7210-E59B-844D-B637-328FF4F44B28}" srcOrd="1" destOrd="0" presId="urn:microsoft.com/office/officeart/2008/layout/NameandTitleOrganizationalChart"/>
+    <dgm:cxn modelId="{FF21994B-690C-426C-91CE-32F9D99B2F60}" type="presOf" srcId="{3B452511-F8AF-B849-AD5B-E0786991F333}" destId="{99C7C4FA-27F8-3A42-863E-0F9098E0494A}" srcOrd="0" destOrd="0" presId="urn:microsoft.com/office/officeart/2008/layout/NameandTitleOrganizationalChart"/>
     <dgm:cxn modelId="{2E4A02FE-FD67-0941-B52E-06C8793E5F3D}" srcId="{1CE20810-D2EE-4652-858A-043217E29E0A}" destId="{8E91DB8D-5256-164C-986B-4DC956F2801B}" srcOrd="0" destOrd="0" parTransId="{C3B20AD9-44CE-5148-8DB7-4B61FF654014}" sibTransId="{FF5EB2C6-9FB0-314D-8593-62BFCD9F982B}"/>
-    <dgm:cxn modelId="{4B4586F9-A0A8-B645-9CB5-81B3E622E90B}" type="presOf" srcId="{171ABD49-87A9-BF44-8808-75291433F111}" destId="{453F4881-0E40-0847-8A6D-A447980CF0DC}" srcOrd="0" destOrd="0" presId="urn:microsoft.com/office/officeart/2008/layout/NameandTitleOrganizationalChart"/>
-    <dgm:cxn modelId="{1D344A5A-8255-4EFD-AF98-D99A0B912182}" srcId="{D713457D-97E8-4B71-BC79-A0C58B3F9FD7}" destId="{F23D1176-1F65-4F37-B121-907F74FA7E29}" srcOrd="0" destOrd="0" parTransId="{293C3311-2EC2-41F3-9617-925F31CEC07E}" sibTransId="{43586C39-1BEF-43FF-BCD0-BC17C831BB1E}"/>
-    <dgm:cxn modelId="{D5B1BA1A-1E1F-E349-8E15-AA39AEA4C9A1}" type="presOf" srcId="{FF5EB2C6-9FB0-314D-8593-62BFCD9F982B}" destId="{5605632F-5833-C445-B5CB-F3F362BCFA66}" srcOrd="0" destOrd="0" presId="urn:microsoft.com/office/officeart/2008/layout/NameandTitleOrganizationalChart"/>
-    <dgm:cxn modelId="{274330FF-5CBB-B745-96F0-4188AA052A5E}" type="presOf" srcId="{B35D3493-42BF-4C2E-BB51-2503509D21CB}" destId="{D7D7182C-3F86-43B4-922D-928F53C24ED0}" srcOrd="0" destOrd="0" presId="urn:microsoft.com/office/officeart/2008/layout/NameandTitleOrganizationalChart"/>
-    <dgm:cxn modelId="{40F63349-F532-5E49-93FE-B32DE98A4E7D}" type="presOf" srcId="{9B7D21C1-915D-4854-B463-DC7003DAE655}" destId="{45AA9055-A87F-425E-8301-164B745C8816}" srcOrd="0" destOrd="0" presId="urn:microsoft.com/office/officeart/2008/layout/NameandTitleOrganizationalChart"/>
-    <dgm:cxn modelId="{C3D88AB6-B31F-284C-96AE-C6FA5DB4B6A0}" type="presOf" srcId="{90184301-DCDB-9F49-8231-4187E005A03B}" destId="{D7490AF9-369F-E54B-9AFD-5C2192DC2F5A}" srcOrd="0" destOrd="0" presId="urn:microsoft.com/office/officeart/2008/layout/NameandTitleOrganizationalChart"/>
-    <dgm:cxn modelId="{26C1250E-FDDE-BC4A-8B27-878D272A273F}" type="presOf" srcId="{856228BE-8896-4AD3-B7BC-9DED675C8A7A}" destId="{14F8D027-82C9-43FA-879A-D6202F290735}" srcOrd="0" destOrd="0" presId="urn:microsoft.com/office/officeart/2008/layout/NameandTitleOrganizationalChart"/>
-    <dgm:cxn modelId="{1C0C4A66-02A1-CA44-BF33-055D80F356B6}" type="presOf" srcId="{BDF6A194-15A3-4DD9-9B1C-A46A18247D64}" destId="{69730AF5-5616-4523-ADC0-C6221FF08851}" srcOrd="0" destOrd="0" presId="urn:microsoft.com/office/officeart/2008/layout/NameandTitleOrganizationalChart"/>
-    <dgm:cxn modelId="{E3FC9D9E-1D4B-344C-9918-7AA39FB52B00}" type="presOf" srcId="{AB6B88D3-8D19-4DD6-8EAF-E377CD0ADFD1}" destId="{6547CA21-FBA9-4706-B83F-D8F052F71874}" srcOrd="0" destOrd="0" presId="urn:microsoft.com/office/officeart/2008/layout/NameandTitleOrganizationalChart"/>
-    <dgm:cxn modelId="{93334A6B-4B88-5144-9D39-DEDFBA535FCE}" type="presOf" srcId="{0B36C043-E9BA-B54E-8A3A-584A7B88BCEF}" destId="{40D5F1AA-1282-B343-AEAB-C2BDDD0A2309}" srcOrd="1" destOrd="0" presId="urn:microsoft.com/office/officeart/2008/layout/NameandTitleOrganizationalChart"/>
-    <dgm:cxn modelId="{CB8F53CC-329D-7E4F-9354-987E0FC0B0AE}" type="presOf" srcId="{52F53F33-4FD5-0540-98D5-2D3E3FB69073}" destId="{808488F1-ACB1-A14C-84E1-DE9FD6CB8EF1}" srcOrd="0" destOrd="0" presId="urn:microsoft.com/office/officeart/2008/layout/NameandTitleOrganizationalChart"/>
-    <dgm:cxn modelId="{16464C8C-2613-924A-83E3-2A4B0181CAAC}" type="presOf" srcId="{D5255389-E769-BE4D-8904-4F0EAAF359E6}" destId="{CCE2CB15-7E85-674C-B946-87B082BFE24F}" srcOrd="0" destOrd="0" presId="urn:microsoft.com/office/officeart/2008/layout/NameandTitleOrganizationalChart"/>
-    <dgm:cxn modelId="{9BE98F20-327F-DB4A-957A-36994E6B7EC7}" type="presOf" srcId="{8E91DB8D-5256-164C-986B-4DC956F2801B}" destId="{7D7BF894-0484-F44B-BF62-6EF70A314EC7}" srcOrd="0" destOrd="0" presId="urn:microsoft.com/office/officeart/2008/layout/NameandTitleOrganizationalChart"/>
+    <dgm:cxn modelId="{A429804B-0137-48F6-BA5F-867CE2820FFC}" type="presOf" srcId="{C3B20AD9-44CE-5148-8DB7-4B61FF654014}" destId="{F60CF3BC-04FC-4B42-B06C-836C46A2C79D}" srcOrd="0" destOrd="0" presId="urn:microsoft.com/office/officeart/2008/layout/NameandTitleOrganizationalChart"/>
+    <dgm:cxn modelId="{5C0057C1-38C8-42BC-810C-B8C01CAA8C67}" type="presOf" srcId="{BDF6A194-15A3-4DD9-9B1C-A46A18247D64}" destId="{69730AF5-5616-4523-ADC0-C6221FF08851}" srcOrd="0" destOrd="0" presId="urn:microsoft.com/office/officeart/2008/layout/NameandTitleOrganizationalChart"/>
     <dgm:cxn modelId="{570762A6-701C-406C-9F25-55BCC8D3B1EF}" srcId="{D713457D-97E8-4B71-BC79-A0C58B3F9FD7}" destId="{9B7D21C1-915D-4854-B463-DC7003DAE655}" srcOrd="2" destOrd="0" parTransId="{BDF6A194-15A3-4DD9-9B1C-A46A18247D64}" sibTransId="{5BCAB53C-2D20-4874-9C11-3513CCAD3FC8}"/>
-    <dgm:cxn modelId="{A928795F-6875-7C4F-A416-A11C760C6983}" type="presOf" srcId="{B35D3493-42BF-4C2E-BB51-2503509D21CB}" destId="{F4EB8A18-5D2E-4076-A30E-B98AF4AFE8EC}" srcOrd="1" destOrd="0" presId="urn:microsoft.com/office/officeart/2008/layout/NameandTitleOrganizationalChart"/>
-    <dgm:cxn modelId="{E362061A-314A-A148-9E2F-039892DBE376}" type="presOf" srcId="{CA3C87D8-07F5-4C4D-BE08-40F9D5465515}" destId="{1C6E8734-1683-E044-8D7D-42E2C9D1D2A0}" srcOrd="0" destOrd="0" presId="urn:microsoft.com/office/officeart/2008/layout/NameandTitleOrganizationalChart"/>
-    <dgm:cxn modelId="{14BF01C7-41E0-3441-A242-F630551EB1DF}" type="presOf" srcId="{F23D1176-1F65-4F37-B121-907F74FA7E29}" destId="{79F0CA5A-AAB8-4E1B-AF57-520CF98EEC73}" srcOrd="0" destOrd="0" presId="urn:microsoft.com/office/officeart/2008/layout/NameandTitleOrganizationalChart"/>
-    <dgm:cxn modelId="{D040D647-1B36-4273-96C7-74FC061085E2}" type="presOf" srcId="{9F93C7A5-83E7-4738-9649-D3BC7235042A}" destId="{7D914E6B-5234-4866-8A64-F3A1F22272D9}" srcOrd="0" destOrd="0" presId="urn:microsoft.com/office/officeart/2008/layout/NameandTitleOrganizationalChart"/>
-    <dgm:cxn modelId="{9FBEF9F4-BE0B-0341-81DF-A4D5B79A75E0}" type="presOf" srcId="{5BCAB53C-2D20-4874-9C11-3513CCAD3FC8}" destId="{743A18E6-9028-4850-903E-6F4A133846C5}" srcOrd="0" destOrd="0" presId="urn:microsoft.com/office/officeart/2008/layout/NameandTitleOrganizationalChart"/>
-    <dgm:cxn modelId="{70AD0B6B-548A-5E45-A0D7-02990A2DEFBB}" type="presOf" srcId="{1CE20810-D2EE-4652-858A-043217E29E0A}" destId="{87101CCC-E78A-496A-85C4-7BA4A0163253}" srcOrd="0" destOrd="0" presId="urn:microsoft.com/office/officeart/2008/layout/NameandTitleOrganizationalChart"/>
-    <dgm:cxn modelId="{58F8568F-9FC9-324C-B316-1116EAF0868A}" type="presOf" srcId="{0FADBDD9-8EE8-4291-AA61-90DB197039B9}" destId="{315A6BFE-B9B3-4035-8E9D-09E06E9B346D}" srcOrd="0" destOrd="0" presId="urn:microsoft.com/office/officeart/2008/layout/NameandTitleOrganizationalChart"/>
-    <dgm:cxn modelId="{4F4B9B76-4553-C342-9278-473431FBC41E}" type="presOf" srcId="{36FECA1C-0A77-6B44-8AA3-B1C1C2BECD67}" destId="{DA2FFDF9-FBE6-E642-956E-E7AF8CD0C471}" srcOrd="0" destOrd="0" presId="urn:microsoft.com/office/officeart/2008/layout/NameandTitleOrganizationalChart"/>
-    <dgm:cxn modelId="{755AE10E-C3C9-544F-9511-097B6494C1A4}" type="presOf" srcId="{D5255389-E769-BE4D-8904-4F0EAAF359E6}" destId="{EC5D4BEB-8001-2249-8E4A-68D3E0018B61}" srcOrd="1" destOrd="0" presId="urn:microsoft.com/office/officeart/2008/layout/NameandTitleOrganizationalChart"/>
-    <dgm:cxn modelId="{FFD32BAA-99E5-8E46-B363-6FBD2A29A897}" type="presOf" srcId="{9B7D21C1-915D-4854-B463-DC7003DAE655}" destId="{FB1862B0-87EE-4363-98F6-29B1D94C8C3C}" srcOrd="1" destOrd="0" presId="urn:microsoft.com/office/officeart/2008/layout/NameandTitleOrganizationalChart"/>
-    <dgm:cxn modelId="{2B969CB9-9036-8942-8F36-F6196EB260BD}" type="presOf" srcId="{E4039DF8-D725-4C0C-A572-69C3E1AB7EDD}" destId="{CF9C253A-1F95-474F-9A0C-FDA13ACE043B}" srcOrd="0" destOrd="0" presId="urn:microsoft.com/office/officeart/2008/layout/NameandTitleOrganizationalChart"/>
-    <dgm:cxn modelId="{FEEA5DE3-72EA-444B-8E1A-481139510826}" type="presOf" srcId="{43586C39-1BEF-43FF-BCD0-BC17C831BB1E}" destId="{4FFDF7C2-FB36-4E3B-A177-C531F54BCE44}" srcOrd="0" destOrd="0" presId="urn:microsoft.com/office/officeart/2008/layout/NameandTitleOrganizationalChart"/>
-    <dgm:cxn modelId="{5A3EB1DC-8CC8-3A44-A854-10A466E01CCC}" type="presOf" srcId="{293C3311-2EC2-41F3-9617-925F31CEC07E}" destId="{E232B668-B2F6-46BD-BEC3-FFBCFA25567C}" srcOrd="0" destOrd="0" presId="urn:microsoft.com/office/officeart/2008/layout/NameandTitleOrganizationalChart"/>
+    <dgm:cxn modelId="{06EB9D57-81C6-4E8E-A72E-067356BDF3FA}" type="presOf" srcId="{293C3311-2EC2-41F3-9617-925F31CEC07E}" destId="{E232B668-B2F6-46BD-BEC3-FFBCFA25567C}" srcOrd="0" destOrd="0" presId="urn:microsoft.com/office/officeart/2008/layout/NameandTitleOrganizationalChart"/>
+    <dgm:cxn modelId="{31DD415C-98FC-47FE-A56D-3636B4CE0FCB}" type="presOf" srcId="{856228BE-8896-4AD3-B7BC-9DED675C8A7A}" destId="{14F8D027-82C9-43FA-879A-D6202F290735}" srcOrd="0" destOrd="0" presId="urn:microsoft.com/office/officeart/2008/layout/NameandTitleOrganizationalChart"/>
     <dgm:cxn modelId="{29980FA7-06BA-46FA-A9A9-7F1BCEEF14EB}" srcId="{D713457D-97E8-4B71-BC79-A0C58B3F9FD7}" destId="{B35D3493-42BF-4C2E-BB51-2503509D21CB}" srcOrd="3" destOrd="0" parTransId="{0FADBDD9-8EE8-4291-AA61-90DB197039B9}" sibTransId="{856228BE-8896-4AD3-B7BC-9DED675C8A7A}"/>
-    <dgm:cxn modelId="{BD83713E-C485-3A4F-98E1-9F1CA4EB578C}" srcId="{F23D1176-1F65-4F37-B121-907F74FA7E29}" destId="{0B36C043-E9BA-B54E-8A3A-584A7B88BCEF}" srcOrd="1" destOrd="0" parTransId="{171ABD49-87A9-BF44-8808-75291433F111}" sibTransId="{90184301-DCDB-9F49-8231-4187E005A03B}"/>
-    <dgm:cxn modelId="{C04CC136-8A2F-074E-AC89-39F389C0AC5E}" type="presOf" srcId="{0B36C043-E9BA-B54E-8A3A-584A7B88BCEF}" destId="{58BC252E-A908-1749-9B51-191E7B222989}" srcOrd="0" destOrd="0" presId="urn:microsoft.com/office/officeart/2008/layout/NameandTitleOrganizationalChart"/>
-    <dgm:cxn modelId="{A078EE96-C522-434D-9202-A555B9ECB601}" type="presOf" srcId="{F23D1176-1F65-4F37-B121-907F74FA7E29}" destId="{80F1E349-C761-4CA8-A93E-FFC58DBAC7DA}" srcOrd="1" destOrd="0" presId="urn:microsoft.com/office/officeart/2008/layout/NameandTitleOrganizationalChart"/>
-    <dgm:cxn modelId="{37A3DC00-AABA-F643-A111-F63E1C6CA54E}" type="presOf" srcId="{3B452511-F8AF-B849-AD5B-E0786991F333}" destId="{99C7C4FA-27F8-3A42-863E-0F9098E0494A}" srcOrd="0" destOrd="0" presId="urn:microsoft.com/office/officeart/2008/layout/NameandTitleOrganizationalChart"/>
-    <dgm:cxn modelId="{FD127CC7-AA23-7A45-B751-B1287B67E1D9}" type="presOf" srcId="{C3B20AD9-44CE-5148-8DB7-4B61FF654014}" destId="{F60CF3BC-04FC-4B42-B06C-836C46A2C79D}" srcOrd="0" destOrd="0" presId="urn:microsoft.com/office/officeart/2008/layout/NameandTitleOrganizationalChart"/>
-    <dgm:cxn modelId="{6A109FDF-FA40-AC45-8DA5-40D430DE0058}" type="presOf" srcId="{8E91DB8D-5256-164C-986B-4DC956F2801B}" destId="{636F7210-E59B-844D-B637-328FF4F44B28}" srcOrd="1" destOrd="0" presId="urn:microsoft.com/office/officeart/2008/layout/NameandTitleOrganizationalChart"/>
-    <dgm:cxn modelId="{8CACEC5A-CE29-FA4C-B254-008FF4FF831C}" type="presOf" srcId="{D713457D-97E8-4B71-BC79-A0C58B3F9FD7}" destId="{01A0ECED-51C5-45AB-96D4-9A71BBC5F7FF}" srcOrd="0" destOrd="0" presId="urn:microsoft.com/office/officeart/2008/layout/NameandTitleOrganizationalChart"/>
-    <dgm:cxn modelId="{AEB0986B-C039-8B42-B3E3-B58C3FB5A06C}" type="presOf" srcId="{3B452511-F8AF-B849-AD5B-E0786991F333}" destId="{1319EB6C-5B08-1742-B9C3-AD843576AE6F}" srcOrd="1" destOrd="0" presId="urn:microsoft.com/office/officeart/2008/layout/NameandTitleOrganizationalChart"/>
-    <dgm:cxn modelId="{798A99BF-9F3A-4B55-B00D-D05D8F95E0BE}" srcId="{9F93C7A5-83E7-4738-9649-D3BC7235042A}" destId="{D713457D-97E8-4B71-BC79-A0C58B3F9FD7}" srcOrd="0" destOrd="0" parTransId="{9FB601BA-4709-4CCE-8582-304D9B4CACF6}" sibTransId="{E4039DF8-D725-4C0C-A572-69C3E1AB7EDD}"/>
-    <dgm:cxn modelId="{A0962D99-B663-D84E-8CAB-88303780FE56}" type="presOf" srcId="{1CE20810-D2EE-4652-858A-043217E29E0A}" destId="{0F713C76-8C23-416B-861E-7B3ECDD29736}" srcOrd="1" destOrd="0" presId="urn:microsoft.com/office/officeart/2008/layout/NameandTitleOrganizationalChart"/>
-    <dgm:cxn modelId="{366D6342-EE71-D044-8AB7-1A8F8DA0B5B8}" type="presOf" srcId="{F5F3040A-6612-004A-ACC4-1256BC46F954}" destId="{CF700EB1-743D-F14D-A726-414B60BB70D0}" srcOrd="0" destOrd="0" presId="urn:microsoft.com/office/officeart/2008/layout/NameandTitleOrganizationalChart"/>
-    <dgm:cxn modelId="{52BEEE75-C266-FD45-983D-0D9119B0C960}" type="presOf" srcId="{FB7DC9DC-381B-438B-B2C1-1345CDC48875}" destId="{86AF05C3-9403-4B74-A624-6C41FE2C7B25}" srcOrd="0" destOrd="0" presId="urn:microsoft.com/office/officeart/2008/layout/NameandTitleOrganizationalChart"/>
-    <dgm:cxn modelId="{7F1EF1BC-79F7-4EE2-84A5-BA0048380C46}" srcId="{D713457D-97E8-4B71-BC79-A0C58B3F9FD7}" destId="{1CE20810-D2EE-4652-858A-043217E29E0A}" srcOrd="1" destOrd="0" parTransId="{FB7DC9DC-381B-438B-B2C1-1345CDC48875}" sibTransId="{AB6B88D3-8D19-4DD6-8EAF-E377CD0ADFD1}"/>
-    <dgm:cxn modelId="{2C1D2DA1-A552-E94B-93B7-99BB708B743E}" type="presOf" srcId="{D713457D-97E8-4B71-BC79-A0C58B3F9FD7}" destId="{F3F2AB8B-45A3-48A1-B7BA-4AF694211295}" srcOrd="1" destOrd="0" presId="urn:microsoft.com/office/officeart/2008/layout/NameandTitleOrganizationalChart"/>
-    <dgm:cxn modelId="{13699FF0-B2A4-244F-8A35-9DF23BC8240E}" srcId="{F23D1176-1F65-4F37-B121-907F74FA7E29}" destId="{D5255389-E769-BE4D-8904-4F0EAAF359E6}" srcOrd="0" destOrd="0" parTransId="{52F53F33-4FD5-0540-98D5-2D3E3FB69073}" sibTransId="{36FECA1C-0A77-6B44-8AA3-B1C1C2BECD67}"/>
-    <dgm:cxn modelId="{6F2200B0-DC58-C74C-80AD-9DF5A9B47DB7}" srcId="{B35D3493-42BF-4C2E-BB51-2503509D21CB}" destId="{3B452511-F8AF-B849-AD5B-E0786991F333}" srcOrd="0" destOrd="0" parTransId="{F5F3040A-6612-004A-ACC4-1256BC46F954}" sibTransId="{CA3C87D8-07F5-4C4D-BE08-40F9D5465515}"/>
-    <dgm:cxn modelId="{A9A7DA5C-58EE-5C46-AC23-C8D6ACCC6FC4}" type="presParOf" srcId="{7D914E6B-5234-4866-8A64-F3A1F22272D9}" destId="{12AC9902-568B-4CD9-AACF-3F7941F330A7}" srcOrd="0" destOrd="0" presId="urn:microsoft.com/office/officeart/2008/layout/NameandTitleOrganizationalChart"/>
-    <dgm:cxn modelId="{CD3C19BD-D65D-474C-8406-6A4B3050EDF9}" type="presParOf" srcId="{12AC9902-568B-4CD9-AACF-3F7941F330A7}" destId="{DE801354-DA0F-42FE-9FCE-71B2517C93F3}" srcOrd="0" destOrd="0" presId="urn:microsoft.com/office/officeart/2008/layout/NameandTitleOrganizationalChart"/>
-    <dgm:cxn modelId="{B6AE69F7-BB81-254A-97BF-5758B304B556}" type="presParOf" srcId="{DE801354-DA0F-42FE-9FCE-71B2517C93F3}" destId="{01A0ECED-51C5-45AB-96D4-9A71BBC5F7FF}" srcOrd="0" destOrd="0" presId="urn:microsoft.com/office/officeart/2008/layout/NameandTitleOrganizationalChart"/>
-    <dgm:cxn modelId="{CBFC4988-39B8-D44C-90AA-75BCCCDEB871}" type="presParOf" srcId="{DE801354-DA0F-42FE-9FCE-71B2517C93F3}" destId="{CF9C253A-1F95-474F-9A0C-FDA13ACE043B}" srcOrd="1" destOrd="0" presId="urn:microsoft.com/office/officeart/2008/layout/NameandTitleOrganizationalChart"/>
-    <dgm:cxn modelId="{8E998870-E51B-3C4E-8B1D-02AF7D3D0015}" type="presParOf" srcId="{DE801354-DA0F-42FE-9FCE-71B2517C93F3}" destId="{F3F2AB8B-45A3-48A1-B7BA-4AF694211295}" srcOrd="2" destOrd="0" presId="urn:microsoft.com/office/officeart/2008/layout/NameandTitleOrganizationalChart"/>
-    <dgm:cxn modelId="{E6B1B683-3D92-754D-8FE4-7266D336EC59}" type="presParOf" srcId="{12AC9902-568B-4CD9-AACF-3F7941F330A7}" destId="{22730C75-BF43-4585-A747-80835024964C}" srcOrd="1" destOrd="0" presId="urn:microsoft.com/office/officeart/2008/layout/NameandTitleOrganizationalChart"/>
-    <dgm:cxn modelId="{B24D4CE6-DFB6-8B43-9736-F888FA4B6BBE}" type="presParOf" srcId="{22730C75-BF43-4585-A747-80835024964C}" destId="{86AF05C3-9403-4B74-A624-6C41FE2C7B25}" srcOrd="0" destOrd="0" presId="urn:microsoft.com/office/officeart/2008/layout/NameandTitleOrganizationalChart"/>
-    <dgm:cxn modelId="{0ABF3CF4-7FA5-054A-956B-8D67B65D8F42}" type="presParOf" srcId="{22730C75-BF43-4585-A747-80835024964C}" destId="{47534D2D-AEA5-4917-9256-BB2D8E329C77}" srcOrd="1" destOrd="0" presId="urn:microsoft.com/office/officeart/2008/layout/NameandTitleOrganizationalChart"/>
-    <dgm:cxn modelId="{C38D84A2-20F2-5F47-8BA7-E86E56FE1176}" type="presParOf" srcId="{47534D2D-AEA5-4917-9256-BB2D8E329C77}" destId="{126B3E9F-0869-4B9D-A86A-038532AAC981}" srcOrd="0" destOrd="0" presId="urn:microsoft.com/office/officeart/2008/layout/NameandTitleOrganizationalChart"/>
-    <dgm:cxn modelId="{4D65BE89-BED1-8748-B087-705EE8674805}" type="presParOf" srcId="{126B3E9F-0869-4B9D-A86A-038532AAC981}" destId="{87101CCC-E78A-496A-85C4-7BA4A0163253}" srcOrd="0" destOrd="0" presId="urn:microsoft.com/office/officeart/2008/layout/NameandTitleOrganizationalChart"/>
-    <dgm:cxn modelId="{9FA3C324-F647-4A40-AF28-3EC0AC53BE8F}" type="presParOf" srcId="{126B3E9F-0869-4B9D-A86A-038532AAC981}" destId="{6547CA21-FBA9-4706-B83F-D8F052F71874}" srcOrd="1" destOrd="0" presId="urn:microsoft.com/office/officeart/2008/layout/NameandTitleOrganizationalChart"/>
-    <dgm:cxn modelId="{C824E7A3-E016-1142-9DFB-9FBF976148AF}" type="presParOf" srcId="{126B3E9F-0869-4B9D-A86A-038532AAC981}" destId="{0F713C76-8C23-416B-861E-7B3ECDD29736}" srcOrd="2" destOrd="0" presId="urn:microsoft.com/office/officeart/2008/layout/NameandTitleOrganizationalChart"/>
-    <dgm:cxn modelId="{CB514660-ACED-444A-9D79-7D20561967E9}" type="presParOf" srcId="{47534D2D-AEA5-4917-9256-BB2D8E329C77}" destId="{4F4FAD9F-FACC-4CC7-81D0-1AC5FF0A5678}" srcOrd="1" destOrd="0" presId="urn:microsoft.com/office/officeart/2008/layout/NameandTitleOrganizationalChart"/>
-    <dgm:cxn modelId="{E68AA149-9B08-8749-83AC-AF0AA6A85884}" type="presParOf" srcId="{4F4FAD9F-FACC-4CC7-81D0-1AC5FF0A5678}" destId="{F60CF3BC-04FC-4B42-B06C-836C46A2C79D}" srcOrd="0" destOrd="0" presId="urn:microsoft.com/office/officeart/2008/layout/NameandTitleOrganizationalChart"/>
-    <dgm:cxn modelId="{5C908316-A03D-364D-BD5C-6B887B717C47}" type="presParOf" srcId="{4F4FAD9F-FACC-4CC7-81D0-1AC5FF0A5678}" destId="{4C251C45-1A9D-AA40-8ACA-BEDF70435E18}" srcOrd="1" destOrd="0" presId="urn:microsoft.com/office/officeart/2008/layout/NameandTitleOrganizationalChart"/>
-    <dgm:cxn modelId="{A0F77F22-8E34-0D43-91ED-791A692110EC}" type="presParOf" srcId="{4C251C45-1A9D-AA40-8ACA-BEDF70435E18}" destId="{391A12BF-F2C2-C94B-B5A5-2D5E098E4DF7}" srcOrd="0" destOrd="0" presId="urn:microsoft.com/office/officeart/2008/layout/NameandTitleOrganizationalChart"/>
-    <dgm:cxn modelId="{9C8B0895-79A9-C14C-BEAB-C69349519BAC}" type="presParOf" srcId="{391A12BF-F2C2-C94B-B5A5-2D5E098E4DF7}" destId="{7D7BF894-0484-F44B-BF62-6EF70A314EC7}" srcOrd="0" destOrd="0" presId="urn:microsoft.com/office/officeart/2008/layout/NameandTitleOrganizationalChart"/>
-    <dgm:cxn modelId="{4E11DC2F-BF4E-9948-B548-8C53A2F5F4EB}" type="presParOf" srcId="{391A12BF-F2C2-C94B-B5A5-2D5E098E4DF7}" destId="{5605632F-5833-C445-B5CB-F3F362BCFA66}" srcOrd="1" destOrd="0" presId="urn:microsoft.com/office/officeart/2008/layout/NameandTitleOrganizationalChart"/>
-    <dgm:cxn modelId="{E57871ED-AA22-8549-B016-906431228CF4}" type="presParOf" srcId="{391A12BF-F2C2-C94B-B5A5-2D5E098E4DF7}" destId="{636F7210-E59B-844D-B637-328FF4F44B28}" srcOrd="2" destOrd="0" presId="urn:microsoft.com/office/officeart/2008/layout/NameandTitleOrganizationalChart"/>
-    <dgm:cxn modelId="{DF76560B-D7D5-8C4D-8569-C71F3D5A3E61}" type="presParOf" srcId="{4C251C45-1A9D-AA40-8ACA-BEDF70435E18}" destId="{B84E1EAB-80DB-C546-9CEA-4B52528F5706}" srcOrd="1" destOrd="0" presId="urn:microsoft.com/office/officeart/2008/layout/NameandTitleOrganizationalChart"/>
-    <dgm:cxn modelId="{EBF1EE96-997F-1A42-B6FC-14F6072276EF}" type="presParOf" srcId="{4C251C45-1A9D-AA40-8ACA-BEDF70435E18}" destId="{46807790-1750-3246-947E-E5B9A9356A32}" srcOrd="2" destOrd="0" presId="urn:microsoft.com/office/officeart/2008/layout/NameandTitleOrganizationalChart"/>
-    <dgm:cxn modelId="{5317F891-BE60-B34A-B466-2273DAF0F3DE}" type="presParOf" srcId="{47534D2D-AEA5-4917-9256-BB2D8E329C77}" destId="{19B2F987-9E87-4FA8-BB9F-848F2E19203A}" srcOrd="2" destOrd="0" presId="urn:microsoft.com/office/officeart/2008/layout/NameandTitleOrganizationalChart"/>
-    <dgm:cxn modelId="{7E0C1A7B-AB71-3240-A706-F19B56846B4A}" type="presParOf" srcId="{22730C75-BF43-4585-A747-80835024964C}" destId="{69730AF5-5616-4523-ADC0-C6221FF08851}" srcOrd="2" destOrd="0" presId="urn:microsoft.com/office/officeart/2008/layout/NameandTitleOrganizationalChart"/>
-    <dgm:cxn modelId="{175F019B-5E9F-6442-8DA6-23948ACD0221}" type="presParOf" srcId="{22730C75-BF43-4585-A747-80835024964C}" destId="{E3FF6C23-4A72-438A-8C0B-89CD1EA912BD}" srcOrd="3" destOrd="0" presId="urn:microsoft.com/office/officeart/2008/layout/NameandTitleOrganizationalChart"/>
-    <dgm:cxn modelId="{B889D478-B20B-044D-B44C-BA87FD98294D}" type="presParOf" srcId="{E3FF6C23-4A72-438A-8C0B-89CD1EA912BD}" destId="{13724BAB-D09B-4372-82D3-3C46E2162B76}" srcOrd="0" destOrd="0" presId="urn:microsoft.com/office/officeart/2008/layout/NameandTitleOrganizationalChart"/>
-    <dgm:cxn modelId="{7A40134D-622C-0A47-949E-ED54FA846B74}" type="presParOf" srcId="{13724BAB-D09B-4372-82D3-3C46E2162B76}" destId="{45AA9055-A87F-425E-8301-164B745C8816}" srcOrd="0" destOrd="0" presId="urn:microsoft.com/office/officeart/2008/layout/NameandTitleOrganizationalChart"/>
-    <dgm:cxn modelId="{45F573D7-C47E-B246-A0CD-87CCA2F1802A}" type="presParOf" srcId="{13724BAB-D09B-4372-82D3-3C46E2162B76}" destId="{743A18E6-9028-4850-903E-6F4A133846C5}" srcOrd="1" destOrd="0" presId="urn:microsoft.com/office/officeart/2008/layout/NameandTitleOrganizationalChart"/>
-    <dgm:cxn modelId="{DA909389-F766-3E42-BA47-FF3F74961702}" type="presParOf" srcId="{13724BAB-D09B-4372-82D3-3C46E2162B76}" destId="{FB1862B0-87EE-4363-98F6-29B1D94C8C3C}" srcOrd="2" destOrd="0" presId="urn:microsoft.com/office/officeart/2008/layout/NameandTitleOrganizationalChart"/>
-    <dgm:cxn modelId="{E95D36D6-9036-4F43-A21F-7FDB4DD6EEF9}" type="presParOf" srcId="{E3FF6C23-4A72-438A-8C0B-89CD1EA912BD}" destId="{497EA9C7-9030-4342-BF24-3C2F6260C5E9}" srcOrd="1" destOrd="0" presId="urn:microsoft.com/office/officeart/2008/layout/NameandTitleOrganizationalChart"/>
-    <dgm:cxn modelId="{2855AEBF-0634-C844-BDC6-063F38457690}" type="presParOf" srcId="{E3FF6C23-4A72-438A-8C0B-89CD1EA912BD}" destId="{73922815-780C-4AF6-A268-AA5D221FEA73}" srcOrd="2" destOrd="0" presId="urn:microsoft.com/office/officeart/2008/layout/NameandTitleOrganizationalChart"/>
-    <dgm:cxn modelId="{74A9BC72-E59A-A844-A9C0-527CD46094E0}" type="presParOf" srcId="{22730C75-BF43-4585-A747-80835024964C}" destId="{315A6BFE-B9B3-4035-8E9D-09E06E9B346D}" srcOrd="4" destOrd="0" presId="urn:microsoft.com/office/officeart/2008/layout/NameandTitleOrganizationalChart"/>
-    <dgm:cxn modelId="{58BD2B7D-16FC-E54B-ACF7-255CB5979BFB}" type="presParOf" srcId="{22730C75-BF43-4585-A747-80835024964C}" destId="{31E1AD5C-ADB9-4D6C-8B87-B6B9250BE67F}" srcOrd="5" destOrd="0" presId="urn:microsoft.com/office/officeart/2008/layout/NameandTitleOrganizationalChart"/>
-    <dgm:cxn modelId="{468FB901-542A-5447-8D35-E5E13FECAF7C}" type="presParOf" srcId="{31E1AD5C-ADB9-4D6C-8B87-B6B9250BE67F}" destId="{2C1ED573-0C0E-43B2-8BA9-5D0EACD21202}" srcOrd="0" destOrd="0" presId="urn:microsoft.com/office/officeart/2008/layout/NameandTitleOrganizationalChart"/>
-    <dgm:cxn modelId="{E0E553E8-B860-7D4F-9D29-BF3B9FAAB428}" type="presParOf" srcId="{2C1ED573-0C0E-43B2-8BA9-5D0EACD21202}" destId="{D7D7182C-3F86-43B4-922D-928F53C24ED0}" srcOrd="0" destOrd="0" presId="urn:microsoft.com/office/officeart/2008/layout/NameandTitleOrganizationalChart"/>
-    <dgm:cxn modelId="{165FAF43-666E-7B4C-8D09-D4DB087D59E9}" type="presParOf" srcId="{2C1ED573-0C0E-43B2-8BA9-5D0EACD21202}" destId="{14F8D027-82C9-43FA-879A-D6202F290735}" srcOrd="1" destOrd="0" presId="urn:microsoft.com/office/officeart/2008/layout/NameandTitleOrganizationalChart"/>
-    <dgm:cxn modelId="{58C3EA6E-34DB-7C41-96EC-5433A026D9DC}" type="presParOf" srcId="{2C1ED573-0C0E-43B2-8BA9-5D0EACD21202}" destId="{F4EB8A18-5D2E-4076-A30E-B98AF4AFE8EC}" srcOrd="2" destOrd="0" presId="urn:microsoft.com/office/officeart/2008/layout/NameandTitleOrganizationalChart"/>
-    <dgm:cxn modelId="{009A484A-10AD-6848-A4D6-99C8F5C32133}" type="presParOf" srcId="{31E1AD5C-ADB9-4D6C-8B87-B6B9250BE67F}" destId="{7EA8ED3C-9E97-4E0C-A76A-9BD8A71E0824}" srcOrd="1" destOrd="0" presId="urn:microsoft.com/office/officeart/2008/layout/NameandTitleOrganizationalChart"/>
-    <dgm:cxn modelId="{AD0DD302-4E9D-FF45-89D3-3D02351E2A94}" type="presParOf" srcId="{7EA8ED3C-9E97-4E0C-A76A-9BD8A71E0824}" destId="{CF700EB1-743D-F14D-A726-414B60BB70D0}" srcOrd="0" destOrd="0" presId="urn:microsoft.com/office/officeart/2008/layout/NameandTitleOrganizationalChart"/>
-    <dgm:cxn modelId="{12C6A504-0ABE-D146-8087-B708C86B7247}" type="presParOf" srcId="{7EA8ED3C-9E97-4E0C-A76A-9BD8A71E0824}" destId="{41010E9F-BACA-B843-BD35-8F873B112D10}" srcOrd="1" destOrd="0" presId="urn:microsoft.com/office/officeart/2008/layout/NameandTitleOrganizationalChart"/>
-    <dgm:cxn modelId="{42290F12-DBE7-DC4F-9382-77569002454E}" type="presParOf" srcId="{41010E9F-BACA-B843-BD35-8F873B112D10}" destId="{3E9DC44E-DF2C-3F4A-A179-1D856775E15F}" srcOrd="0" destOrd="0" presId="urn:microsoft.com/office/officeart/2008/layout/NameandTitleOrganizationalChart"/>
-    <dgm:cxn modelId="{93E6851D-217D-E447-847B-42D2C6ED5E1C}" type="presParOf" srcId="{3E9DC44E-DF2C-3F4A-A179-1D856775E15F}" destId="{99C7C4FA-27F8-3A42-863E-0F9098E0494A}" srcOrd="0" destOrd="0" presId="urn:microsoft.com/office/officeart/2008/layout/NameandTitleOrganizationalChart"/>
-    <dgm:cxn modelId="{2D4C1BC5-FE02-924B-8B0B-50BEC563A720}" type="presParOf" srcId="{3E9DC44E-DF2C-3F4A-A179-1D856775E15F}" destId="{1C6E8734-1683-E044-8D7D-42E2C9D1D2A0}" srcOrd="1" destOrd="0" presId="urn:microsoft.com/office/officeart/2008/layout/NameandTitleOrganizationalChart"/>
-    <dgm:cxn modelId="{DA0E5BD7-41EF-8647-B2DE-F18384EB6345}" type="presParOf" srcId="{3E9DC44E-DF2C-3F4A-A179-1D856775E15F}" destId="{1319EB6C-5B08-1742-B9C3-AD843576AE6F}" srcOrd="2" destOrd="0" presId="urn:microsoft.com/office/officeart/2008/layout/NameandTitleOrganizationalChart"/>
-    <dgm:cxn modelId="{DD65138B-FBB7-CC45-810A-001F8496AF64}" type="presParOf" srcId="{41010E9F-BACA-B843-BD35-8F873B112D10}" destId="{BF1E4429-485F-8041-BBDD-DF8F739BCA03}" srcOrd="1" destOrd="0" presId="urn:microsoft.com/office/officeart/2008/layout/NameandTitleOrganizationalChart"/>
-    <dgm:cxn modelId="{4661420A-42B6-CD42-BD4E-35D36A9245CE}" type="presParOf" srcId="{41010E9F-BACA-B843-BD35-8F873B112D10}" destId="{0B83F5C3-A154-F54E-A660-FD7136E5FB09}" srcOrd="2" destOrd="0" presId="urn:microsoft.com/office/officeart/2008/layout/NameandTitleOrganizationalChart"/>
-    <dgm:cxn modelId="{CB820A34-A604-4941-A8C9-49BE6F17D13B}" type="presParOf" srcId="{31E1AD5C-ADB9-4D6C-8B87-B6B9250BE67F}" destId="{0D4CC55C-31E0-4EE8-864B-97F589034B9A}" srcOrd="2" destOrd="0" presId="urn:microsoft.com/office/officeart/2008/layout/NameandTitleOrganizationalChart"/>
-    <dgm:cxn modelId="{893EEFBF-F4E1-7C4D-94F7-43C85754DB2E}" type="presParOf" srcId="{12AC9902-568B-4CD9-AACF-3F7941F330A7}" destId="{FADEF17D-8727-42C1-A60B-38C1659C3DBC}" srcOrd="2" destOrd="0" presId="urn:microsoft.com/office/officeart/2008/layout/NameandTitleOrganizationalChart"/>
-    <dgm:cxn modelId="{3A0F45FE-86B1-334F-AE57-C9DCBDABF188}" type="presParOf" srcId="{FADEF17D-8727-42C1-A60B-38C1659C3DBC}" destId="{E232B668-B2F6-46BD-BEC3-FFBCFA25567C}" srcOrd="0" destOrd="0" presId="urn:microsoft.com/office/officeart/2008/layout/NameandTitleOrganizationalChart"/>
-    <dgm:cxn modelId="{716C813D-80A6-4549-AEBF-513DB3D601B4}" type="presParOf" srcId="{FADEF17D-8727-42C1-A60B-38C1659C3DBC}" destId="{FF4D21CD-6876-476F-8B28-9222D9E97372}" srcOrd="1" destOrd="0" presId="urn:microsoft.com/office/officeart/2008/layout/NameandTitleOrganizationalChart"/>
-    <dgm:cxn modelId="{3455BEED-3FB7-9843-8B2D-8835BDBAC035}" type="presParOf" srcId="{FF4D21CD-6876-476F-8B28-9222D9E97372}" destId="{4090769A-F355-411A-A9B7-1DFA3034DD3D}" srcOrd="0" destOrd="0" presId="urn:microsoft.com/office/officeart/2008/layout/NameandTitleOrganizationalChart"/>
-    <dgm:cxn modelId="{DCEB6C76-F2D7-DE4C-A443-EC1C16037BDE}" type="presParOf" srcId="{4090769A-F355-411A-A9B7-1DFA3034DD3D}" destId="{79F0CA5A-AAB8-4E1B-AF57-520CF98EEC73}" srcOrd="0" destOrd="0" presId="urn:microsoft.com/office/officeart/2008/layout/NameandTitleOrganizationalChart"/>
-    <dgm:cxn modelId="{B783BBD1-671A-D240-B75E-0624E7346A7C}" type="presParOf" srcId="{4090769A-F355-411A-A9B7-1DFA3034DD3D}" destId="{4FFDF7C2-FB36-4E3B-A177-C531F54BCE44}" srcOrd="1" destOrd="0" presId="urn:microsoft.com/office/officeart/2008/layout/NameandTitleOrganizationalChart"/>
-    <dgm:cxn modelId="{031FB07E-4CF0-B740-9CB5-BDD2E7F13EF2}" type="presParOf" srcId="{4090769A-F355-411A-A9B7-1DFA3034DD3D}" destId="{80F1E349-C761-4CA8-A93E-FFC58DBAC7DA}" srcOrd="2" destOrd="0" presId="urn:microsoft.com/office/officeart/2008/layout/NameandTitleOrganizationalChart"/>
-    <dgm:cxn modelId="{A49BD237-C131-9E4D-B122-73343BCEB62A}" type="presParOf" srcId="{FF4D21CD-6876-476F-8B28-9222D9E97372}" destId="{A5B86FD9-C850-40B8-9E19-41D2F1383E16}" srcOrd="1" destOrd="0" presId="urn:microsoft.com/office/officeart/2008/layout/NameandTitleOrganizationalChart"/>
-    <dgm:cxn modelId="{282C824B-53DB-C549-AE96-643D9C16CB86}" type="presParOf" srcId="{FF4D21CD-6876-476F-8B28-9222D9E97372}" destId="{CA33294E-87E3-4872-B9C1-902FE22F8122}" srcOrd="2" destOrd="0" presId="urn:microsoft.com/office/officeart/2008/layout/NameandTitleOrganizationalChart"/>
-    <dgm:cxn modelId="{1CE7861D-9361-6045-8FBB-ED94789A3CBC}" type="presParOf" srcId="{CA33294E-87E3-4872-B9C1-902FE22F8122}" destId="{808488F1-ACB1-A14C-84E1-DE9FD6CB8EF1}" srcOrd="0" destOrd="0" presId="urn:microsoft.com/office/officeart/2008/layout/NameandTitleOrganizationalChart"/>
-    <dgm:cxn modelId="{EBA1BBC4-9F93-8F41-AAB5-D858E6F73C5E}" type="presParOf" srcId="{CA33294E-87E3-4872-B9C1-902FE22F8122}" destId="{1F92395B-5B5B-9142-8FD0-0FF2D28F47E5}" srcOrd="1" destOrd="0" presId="urn:microsoft.com/office/officeart/2008/layout/NameandTitleOrganizationalChart"/>
-    <dgm:cxn modelId="{5B574804-3665-8F4D-86F7-AFEE67D81AB2}" type="presParOf" srcId="{1F92395B-5B5B-9142-8FD0-0FF2D28F47E5}" destId="{0B57B521-7601-8749-91C2-1C2D24BCAF27}" srcOrd="0" destOrd="0" presId="urn:microsoft.com/office/officeart/2008/layout/NameandTitleOrganizationalChart"/>
-    <dgm:cxn modelId="{7EA278D2-1ADB-A741-ABD5-703C1218CC66}" type="presParOf" srcId="{0B57B521-7601-8749-91C2-1C2D24BCAF27}" destId="{CCE2CB15-7E85-674C-B946-87B082BFE24F}" srcOrd="0" destOrd="0" presId="urn:microsoft.com/office/officeart/2008/layout/NameandTitleOrganizationalChart"/>
-    <dgm:cxn modelId="{F7075D03-B0EC-2B48-B214-04CCB8E69926}" type="presParOf" srcId="{0B57B521-7601-8749-91C2-1C2D24BCAF27}" destId="{DA2FFDF9-FBE6-E642-956E-E7AF8CD0C471}" srcOrd="1" destOrd="0" presId="urn:microsoft.com/office/officeart/2008/layout/NameandTitleOrganizationalChart"/>
-    <dgm:cxn modelId="{1A6C3FBE-EEF4-B849-8D17-56FDEC81EF07}" type="presParOf" srcId="{0B57B521-7601-8749-91C2-1C2D24BCAF27}" destId="{EC5D4BEB-8001-2249-8E4A-68D3E0018B61}" srcOrd="2" destOrd="0" presId="urn:microsoft.com/office/officeart/2008/layout/NameandTitleOrganizationalChart"/>
-    <dgm:cxn modelId="{81C0B35B-9B18-D14A-9DF7-021E90E19C6A}" type="presParOf" srcId="{1F92395B-5B5B-9142-8FD0-0FF2D28F47E5}" destId="{1C453ABA-1E26-7B49-A195-AF1DF102D74C}" srcOrd="1" destOrd="0" presId="urn:microsoft.com/office/officeart/2008/layout/NameandTitleOrganizationalChart"/>
-    <dgm:cxn modelId="{C48F3591-75A5-3340-9D42-20C46EC60F12}" type="presParOf" srcId="{1F92395B-5B5B-9142-8FD0-0FF2D28F47E5}" destId="{C9B59FCB-A3D9-814C-A633-DDAF285D8FA5}" srcOrd="2" destOrd="0" presId="urn:microsoft.com/office/officeart/2008/layout/NameandTitleOrganizationalChart"/>
-    <dgm:cxn modelId="{D98C396D-9A74-5140-8724-1C3B859B5894}" type="presParOf" srcId="{CA33294E-87E3-4872-B9C1-902FE22F8122}" destId="{453F4881-0E40-0847-8A6D-A447980CF0DC}" srcOrd="2" destOrd="0" presId="urn:microsoft.com/office/officeart/2008/layout/NameandTitleOrganizationalChart"/>
-    <dgm:cxn modelId="{EAB8DB09-43BC-AD49-BBA6-CDD712EE4149}" type="presParOf" srcId="{CA33294E-87E3-4872-B9C1-902FE22F8122}" destId="{867A1E46-9733-3B47-9E00-62F78C579848}" srcOrd="3" destOrd="0" presId="urn:microsoft.com/office/officeart/2008/layout/NameandTitleOrganizationalChart"/>
-    <dgm:cxn modelId="{017716CF-24C9-414E-B4D9-7D57EB7E62E5}" type="presParOf" srcId="{867A1E46-9733-3B47-9E00-62F78C579848}" destId="{C4E502CB-2EE7-D348-8244-E4AB995C1662}" srcOrd="0" destOrd="0" presId="urn:microsoft.com/office/officeart/2008/layout/NameandTitleOrganizationalChart"/>
-    <dgm:cxn modelId="{48C143DF-CC77-BA46-A171-35A9D4615764}" type="presParOf" srcId="{C4E502CB-2EE7-D348-8244-E4AB995C1662}" destId="{58BC252E-A908-1749-9B51-191E7B222989}" srcOrd="0" destOrd="0" presId="urn:microsoft.com/office/officeart/2008/layout/NameandTitleOrganizationalChart"/>
-    <dgm:cxn modelId="{8B013F52-0939-3945-9F5E-D7C3D16A43EF}" type="presParOf" srcId="{C4E502CB-2EE7-D348-8244-E4AB995C1662}" destId="{D7490AF9-369F-E54B-9AFD-5C2192DC2F5A}" srcOrd="1" destOrd="0" presId="urn:microsoft.com/office/officeart/2008/layout/NameandTitleOrganizationalChart"/>
-    <dgm:cxn modelId="{FDE1CDFE-A042-A846-AAAA-D8E217787F2D}" type="presParOf" srcId="{C4E502CB-2EE7-D348-8244-E4AB995C1662}" destId="{40D5F1AA-1282-B343-AEAB-C2BDDD0A2309}" srcOrd="2" destOrd="0" presId="urn:microsoft.com/office/officeart/2008/layout/NameandTitleOrganizationalChart"/>
-    <dgm:cxn modelId="{7457CA92-3AA6-EA42-8911-7C095DECBBEA}" type="presParOf" srcId="{867A1E46-9733-3B47-9E00-62F78C579848}" destId="{56B7E616-D34E-AC43-8845-2126C90DEFE5}" srcOrd="1" destOrd="0" presId="urn:microsoft.com/office/officeart/2008/layout/NameandTitleOrganizationalChart"/>
-    <dgm:cxn modelId="{0D343567-6116-304C-94AA-9ED34BA4E247}" type="presParOf" srcId="{867A1E46-9733-3B47-9E00-62F78C579848}" destId="{7CAE6AE9-3B00-6049-B7FD-7DEA512AEEF4}" srcOrd="2" destOrd="0" presId="urn:microsoft.com/office/officeart/2008/layout/NameandTitleOrganizationalChart"/>
+    <dgm:cxn modelId="{B8FD30B6-C348-44EF-9EFA-DA6045859D83}" type="presOf" srcId="{43586C39-1BEF-43FF-BCD0-BC17C831BB1E}" destId="{4FFDF7C2-FB36-4E3B-A177-C531F54BCE44}" srcOrd="0" destOrd="0" presId="urn:microsoft.com/office/officeart/2008/layout/NameandTitleOrganizationalChart"/>
+    <dgm:cxn modelId="{8628C4A7-D8B8-4F94-B2A3-738A0649C462}" type="presOf" srcId="{D5255389-E769-BE4D-8904-4F0EAAF359E6}" destId="{EC5D4BEB-8001-2249-8E4A-68D3E0018B61}" srcOrd="1" destOrd="0" presId="urn:microsoft.com/office/officeart/2008/layout/NameandTitleOrganizationalChart"/>
+    <dgm:cxn modelId="{8E5C44CA-5B35-47A7-B03D-6B78948C48E5}" type="presOf" srcId="{F23D1176-1F65-4F37-B121-907F74FA7E29}" destId="{79F0CA5A-AAB8-4E1B-AF57-520CF98EEC73}" srcOrd="0" destOrd="0" presId="urn:microsoft.com/office/officeart/2008/layout/NameandTitleOrganizationalChart"/>
+    <dgm:cxn modelId="{C33044FF-D98B-437C-9D93-86C264847CAA}" type="presOf" srcId="{FF5EB2C6-9FB0-314D-8593-62BFCD9F982B}" destId="{5605632F-5833-C445-B5CB-F3F362BCFA66}" srcOrd="0" destOrd="0" presId="urn:microsoft.com/office/officeart/2008/layout/NameandTitleOrganizationalChart"/>
+    <dgm:cxn modelId="{3DA8E787-B1FA-4BFA-A533-BDD00FFA427C}" type="presOf" srcId="{D713457D-97E8-4B71-BC79-A0C58B3F9FD7}" destId="{F3F2AB8B-45A3-48A1-B7BA-4AF694211295}" srcOrd="1" destOrd="0" presId="urn:microsoft.com/office/officeart/2008/layout/NameandTitleOrganizationalChart"/>
+    <dgm:cxn modelId="{E5859FFA-79F7-4F8B-8268-AC636E0CD66E}" type="presOf" srcId="{FB7DC9DC-381B-438B-B2C1-1345CDC48875}" destId="{86AF05C3-9403-4B74-A624-6C41FE2C7B25}" srcOrd="0" destOrd="0" presId="urn:microsoft.com/office/officeart/2008/layout/NameandTitleOrganizationalChart"/>
+    <dgm:cxn modelId="{08907691-4759-4237-B242-2CB29279F082}" type="presParOf" srcId="{7D914E6B-5234-4866-8A64-F3A1F22272D9}" destId="{12AC9902-568B-4CD9-AACF-3F7941F330A7}" srcOrd="0" destOrd="0" presId="urn:microsoft.com/office/officeart/2008/layout/NameandTitleOrganizationalChart"/>
+    <dgm:cxn modelId="{C7C74535-4096-4734-8C53-B58AEDA54D07}" type="presParOf" srcId="{12AC9902-568B-4CD9-AACF-3F7941F330A7}" destId="{DE801354-DA0F-42FE-9FCE-71B2517C93F3}" srcOrd="0" destOrd="0" presId="urn:microsoft.com/office/officeart/2008/layout/NameandTitleOrganizationalChart"/>
+    <dgm:cxn modelId="{995D6A5F-2482-4FB3-BBA6-F7523177337B}" type="presParOf" srcId="{DE801354-DA0F-42FE-9FCE-71B2517C93F3}" destId="{01A0ECED-51C5-45AB-96D4-9A71BBC5F7FF}" srcOrd="0" destOrd="0" presId="urn:microsoft.com/office/officeart/2008/layout/NameandTitleOrganizationalChart"/>
+    <dgm:cxn modelId="{E9B3715B-0E4E-4340-8A62-08DAD8B989E5}" type="presParOf" srcId="{DE801354-DA0F-42FE-9FCE-71B2517C93F3}" destId="{CF9C253A-1F95-474F-9A0C-FDA13ACE043B}" srcOrd="1" destOrd="0" presId="urn:microsoft.com/office/officeart/2008/layout/NameandTitleOrganizationalChart"/>
+    <dgm:cxn modelId="{7F19C92F-C3BD-4468-8229-DCA0C5934F01}" type="presParOf" srcId="{DE801354-DA0F-42FE-9FCE-71B2517C93F3}" destId="{F3F2AB8B-45A3-48A1-B7BA-4AF694211295}" srcOrd="2" destOrd="0" presId="urn:microsoft.com/office/officeart/2008/layout/NameandTitleOrganizationalChart"/>
+    <dgm:cxn modelId="{EA749F51-AB4C-4D75-A2F9-9C009D7CB072}" type="presParOf" srcId="{12AC9902-568B-4CD9-AACF-3F7941F330A7}" destId="{22730C75-BF43-4585-A747-80835024964C}" srcOrd="1" destOrd="0" presId="urn:microsoft.com/office/officeart/2008/layout/NameandTitleOrganizationalChart"/>
+    <dgm:cxn modelId="{C2354708-3692-4EE3-AF01-3628C5338646}" type="presParOf" srcId="{22730C75-BF43-4585-A747-80835024964C}" destId="{86AF05C3-9403-4B74-A624-6C41FE2C7B25}" srcOrd="0" destOrd="0" presId="urn:microsoft.com/office/officeart/2008/layout/NameandTitleOrganizationalChart"/>
+    <dgm:cxn modelId="{254EA4B8-44AD-43CB-A790-38BA17A6889F}" type="presParOf" srcId="{22730C75-BF43-4585-A747-80835024964C}" destId="{47534D2D-AEA5-4917-9256-BB2D8E329C77}" srcOrd="1" destOrd="0" presId="urn:microsoft.com/office/officeart/2008/layout/NameandTitleOrganizationalChart"/>
+    <dgm:cxn modelId="{122FC0C9-239E-46AA-824E-2ED52538178B}" type="presParOf" srcId="{47534D2D-AEA5-4917-9256-BB2D8E329C77}" destId="{126B3E9F-0869-4B9D-A86A-038532AAC981}" srcOrd="0" destOrd="0" presId="urn:microsoft.com/office/officeart/2008/layout/NameandTitleOrganizationalChart"/>
+    <dgm:cxn modelId="{9058BE47-8300-46E4-8EA4-D67D21C1D654}" type="presParOf" srcId="{126B3E9F-0869-4B9D-A86A-038532AAC981}" destId="{87101CCC-E78A-496A-85C4-7BA4A0163253}" srcOrd="0" destOrd="0" presId="urn:microsoft.com/office/officeart/2008/layout/NameandTitleOrganizationalChart"/>
+    <dgm:cxn modelId="{8E3F7E0C-FDD6-4374-ADD3-DC27FB6DDA33}" type="presParOf" srcId="{126B3E9F-0869-4B9D-A86A-038532AAC981}" destId="{6547CA21-FBA9-4706-B83F-D8F052F71874}" srcOrd="1" destOrd="0" presId="urn:microsoft.com/office/officeart/2008/layout/NameandTitleOrganizationalChart"/>
+    <dgm:cxn modelId="{D8974351-2CA4-4235-B11C-682C17C2F2D5}" type="presParOf" srcId="{126B3E9F-0869-4B9D-A86A-038532AAC981}" destId="{0F713C76-8C23-416B-861E-7B3ECDD29736}" srcOrd="2" destOrd="0" presId="urn:microsoft.com/office/officeart/2008/layout/NameandTitleOrganizationalChart"/>
+    <dgm:cxn modelId="{2CB3D6EA-174F-4D3D-9A56-710CDDEC2F67}" type="presParOf" srcId="{47534D2D-AEA5-4917-9256-BB2D8E329C77}" destId="{4F4FAD9F-FACC-4CC7-81D0-1AC5FF0A5678}" srcOrd="1" destOrd="0" presId="urn:microsoft.com/office/officeart/2008/layout/NameandTitleOrganizationalChart"/>
+    <dgm:cxn modelId="{71CD5F90-E8EE-45CB-8CB9-79711B6799EC}" type="presParOf" srcId="{4F4FAD9F-FACC-4CC7-81D0-1AC5FF0A5678}" destId="{F60CF3BC-04FC-4B42-B06C-836C46A2C79D}" srcOrd="0" destOrd="0" presId="urn:microsoft.com/office/officeart/2008/layout/NameandTitleOrganizationalChart"/>
+    <dgm:cxn modelId="{6BB1E23F-F776-4B1C-8175-B2383444ACB1}" type="presParOf" srcId="{4F4FAD9F-FACC-4CC7-81D0-1AC5FF0A5678}" destId="{4C251C45-1A9D-AA40-8ACA-BEDF70435E18}" srcOrd="1" destOrd="0" presId="urn:microsoft.com/office/officeart/2008/layout/NameandTitleOrganizationalChart"/>
+    <dgm:cxn modelId="{865EED22-15C6-4A77-A2AE-6248AF6740A3}" type="presParOf" srcId="{4C251C45-1A9D-AA40-8ACA-BEDF70435E18}" destId="{391A12BF-F2C2-C94B-B5A5-2D5E098E4DF7}" srcOrd="0" destOrd="0" presId="urn:microsoft.com/office/officeart/2008/layout/NameandTitleOrganizationalChart"/>
+    <dgm:cxn modelId="{01520B7B-B0EC-4B76-9BAF-D53D072C635E}" type="presParOf" srcId="{391A12BF-F2C2-C94B-B5A5-2D5E098E4DF7}" destId="{7D7BF894-0484-F44B-BF62-6EF70A314EC7}" srcOrd="0" destOrd="0" presId="urn:microsoft.com/office/officeart/2008/layout/NameandTitleOrganizationalChart"/>
+    <dgm:cxn modelId="{C6DA5E26-2821-4ED6-BC5E-6EA035B4E7B4}" type="presParOf" srcId="{391A12BF-F2C2-C94B-B5A5-2D5E098E4DF7}" destId="{5605632F-5833-C445-B5CB-F3F362BCFA66}" srcOrd="1" destOrd="0" presId="urn:microsoft.com/office/officeart/2008/layout/NameandTitleOrganizationalChart"/>
+    <dgm:cxn modelId="{5DA0664E-0254-4E5A-946A-97B447C9D751}" type="presParOf" srcId="{391A12BF-F2C2-C94B-B5A5-2D5E098E4DF7}" destId="{636F7210-E59B-844D-B637-328FF4F44B28}" srcOrd="2" destOrd="0" presId="urn:microsoft.com/office/officeart/2008/layout/NameandTitleOrganizationalChart"/>
+    <dgm:cxn modelId="{C53CD5AE-2AC3-4222-9EA0-B279C5C1DBBF}" type="presParOf" srcId="{4C251C45-1A9D-AA40-8ACA-BEDF70435E18}" destId="{B84E1EAB-80DB-C546-9CEA-4B52528F5706}" srcOrd="1" destOrd="0" presId="urn:microsoft.com/office/officeart/2008/layout/NameandTitleOrganizationalChart"/>
+    <dgm:cxn modelId="{58ABA577-C8CB-43AF-B6B4-5FBC9E88BCBA}" type="presParOf" srcId="{4C251C45-1A9D-AA40-8ACA-BEDF70435E18}" destId="{46807790-1750-3246-947E-E5B9A9356A32}" srcOrd="2" destOrd="0" presId="urn:microsoft.com/office/officeart/2008/layout/NameandTitleOrganizationalChart"/>
+    <dgm:cxn modelId="{D8625E55-AC2D-4978-8C11-B13A50E48366}" type="presParOf" srcId="{47534D2D-AEA5-4917-9256-BB2D8E329C77}" destId="{19B2F987-9E87-4FA8-BB9F-848F2E19203A}" srcOrd="2" destOrd="0" presId="urn:microsoft.com/office/officeart/2008/layout/NameandTitleOrganizationalChart"/>
+    <dgm:cxn modelId="{0B16981E-9F78-4742-B9D4-6392F04F7FA5}" type="presParOf" srcId="{22730C75-BF43-4585-A747-80835024964C}" destId="{69730AF5-5616-4523-ADC0-C6221FF08851}" srcOrd="2" destOrd="0" presId="urn:microsoft.com/office/officeart/2008/layout/NameandTitleOrganizationalChart"/>
+    <dgm:cxn modelId="{A6B50DAA-BD20-45DE-87AA-F37BF9A9C507}" type="presParOf" srcId="{22730C75-BF43-4585-A747-80835024964C}" destId="{E3FF6C23-4A72-438A-8C0B-89CD1EA912BD}" srcOrd="3" destOrd="0" presId="urn:microsoft.com/office/officeart/2008/layout/NameandTitleOrganizationalChart"/>
+    <dgm:cxn modelId="{4CB30588-90B3-4298-961B-F0BE3EABB736}" type="presParOf" srcId="{E3FF6C23-4A72-438A-8C0B-89CD1EA912BD}" destId="{13724BAB-D09B-4372-82D3-3C46E2162B76}" srcOrd="0" destOrd="0" presId="urn:microsoft.com/office/officeart/2008/layout/NameandTitleOrganizationalChart"/>
+    <dgm:cxn modelId="{E98A7BD8-EA38-4853-BF01-673DD359A702}" type="presParOf" srcId="{13724BAB-D09B-4372-82D3-3C46E2162B76}" destId="{45AA9055-A87F-425E-8301-164B745C8816}" srcOrd="0" destOrd="0" presId="urn:microsoft.com/office/officeart/2008/layout/NameandTitleOrganizationalChart"/>
+    <dgm:cxn modelId="{80E48952-EAB2-4702-908C-8CB4A3C00041}" type="presParOf" srcId="{13724BAB-D09B-4372-82D3-3C46E2162B76}" destId="{743A18E6-9028-4850-903E-6F4A133846C5}" srcOrd="1" destOrd="0" presId="urn:microsoft.com/office/officeart/2008/layout/NameandTitleOrganizationalChart"/>
+    <dgm:cxn modelId="{9FD877D1-AD3D-49B4-9A3D-84265E760021}" type="presParOf" srcId="{13724BAB-D09B-4372-82D3-3C46E2162B76}" destId="{FB1862B0-87EE-4363-98F6-29B1D94C8C3C}" srcOrd="2" destOrd="0" presId="urn:microsoft.com/office/officeart/2008/layout/NameandTitleOrganizationalChart"/>
+    <dgm:cxn modelId="{ADAC1ECF-6138-4BC8-A311-EBC1382C8B1C}" type="presParOf" srcId="{E3FF6C23-4A72-438A-8C0B-89CD1EA912BD}" destId="{497EA9C7-9030-4342-BF24-3C2F6260C5E9}" srcOrd="1" destOrd="0" presId="urn:microsoft.com/office/officeart/2008/layout/NameandTitleOrganizationalChart"/>
+    <dgm:cxn modelId="{B0F6D565-B7A9-451F-9167-E42A2D778E95}" type="presParOf" srcId="{E3FF6C23-4A72-438A-8C0B-89CD1EA912BD}" destId="{73922815-780C-4AF6-A268-AA5D221FEA73}" srcOrd="2" destOrd="0" presId="urn:microsoft.com/office/officeart/2008/layout/NameandTitleOrganizationalChart"/>
+    <dgm:cxn modelId="{17E02921-8DF4-4930-83D5-ED12EBB0D94B}" type="presParOf" srcId="{22730C75-BF43-4585-A747-80835024964C}" destId="{315A6BFE-B9B3-4035-8E9D-09E06E9B346D}" srcOrd="4" destOrd="0" presId="urn:microsoft.com/office/officeart/2008/layout/NameandTitleOrganizationalChart"/>
+    <dgm:cxn modelId="{E21FCF96-B6B8-4CB7-B9D7-A91FC24A68C2}" type="presParOf" srcId="{22730C75-BF43-4585-A747-80835024964C}" destId="{31E1AD5C-ADB9-4D6C-8B87-B6B9250BE67F}" srcOrd="5" destOrd="0" presId="urn:microsoft.com/office/officeart/2008/layout/NameandTitleOrganizationalChart"/>
+    <dgm:cxn modelId="{94C70A15-BDD1-4D18-93A6-99E490851FEF}" type="presParOf" srcId="{31E1AD5C-ADB9-4D6C-8B87-B6B9250BE67F}" destId="{2C1ED573-0C0E-43B2-8BA9-5D0EACD21202}" srcOrd="0" destOrd="0" presId="urn:microsoft.com/office/officeart/2008/layout/NameandTitleOrganizationalChart"/>
+    <dgm:cxn modelId="{939EFB7E-B033-40B3-90C8-80D960D81E92}" type="presParOf" srcId="{2C1ED573-0C0E-43B2-8BA9-5D0EACD21202}" destId="{D7D7182C-3F86-43B4-922D-928F53C24ED0}" srcOrd="0" destOrd="0" presId="urn:microsoft.com/office/officeart/2008/layout/NameandTitleOrganizationalChart"/>
+    <dgm:cxn modelId="{FD499BEA-CDDB-4956-830D-4260D46E811F}" type="presParOf" srcId="{2C1ED573-0C0E-43B2-8BA9-5D0EACD21202}" destId="{14F8D027-82C9-43FA-879A-D6202F290735}" srcOrd="1" destOrd="0" presId="urn:microsoft.com/office/officeart/2008/layout/NameandTitleOrganizationalChart"/>
+    <dgm:cxn modelId="{DAADF725-5F02-482A-8EE8-15E04BD495D1}" type="presParOf" srcId="{2C1ED573-0C0E-43B2-8BA9-5D0EACD21202}" destId="{F4EB8A18-5D2E-4076-A30E-B98AF4AFE8EC}" srcOrd="2" destOrd="0" presId="urn:microsoft.com/office/officeart/2008/layout/NameandTitleOrganizationalChart"/>
+    <dgm:cxn modelId="{6168B6F3-3A86-479A-A2B7-260D2DAD6E68}" type="presParOf" srcId="{31E1AD5C-ADB9-4D6C-8B87-B6B9250BE67F}" destId="{7EA8ED3C-9E97-4E0C-A76A-9BD8A71E0824}" srcOrd="1" destOrd="0" presId="urn:microsoft.com/office/officeart/2008/layout/NameandTitleOrganizationalChart"/>
+    <dgm:cxn modelId="{AE447F50-806E-468D-A4FA-1BB944C735BA}" type="presParOf" srcId="{7EA8ED3C-9E97-4E0C-A76A-9BD8A71E0824}" destId="{CF700EB1-743D-F14D-A726-414B60BB70D0}" srcOrd="0" destOrd="0" presId="urn:microsoft.com/office/officeart/2008/layout/NameandTitleOrganizationalChart"/>
+    <dgm:cxn modelId="{99097C78-B2EF-4E7F-A273-B88109E089CE}" type="presParOf" srcId="{7EA8ED3C-9E97-4E0C-A76A-9BD8A71E0824}" destId="{41010E9F-BACA-B843-BD35-8F873B112D10}" srcOrd="1" destOrd="0" presId="urn:microsoft.com/office/officeart/2008/layout/NameandTitleOrganizationalChart"/>
+    <dgm:cxn modelId="{E70B940C-256C-466A-974F-A0D5E20BB3DF}" type="presParOf" srcId="{41010E9F-BACA-B843-BD35-8F873B112D10}" destId="{3E9DC44E-DF2C-3F4A-A179-1D856775E15F}" srcOrd="0" destOrd="0" presId="urn:microsoft.com/office/officeart/2008/layout/NameandTitleOrganizationalChart"/>
+    <dgm:cxn modelId="{DB6DE947-044F-409A-A760-CD64A539704B}" type="presParOf" srcId="{3E9DC44E-DF2C-3F4A-A179-1D856775E15F}" destId="{99C7C4FA-27F8-3A42-863E-0F9098E0494A}" srcOrd="0" destOrd="0" presId="urn:microsoft.com/office/officeart/2008/layout/NameandTitleOrganizationalChart"/>
+    <dgm:cxn modelId="{6B377974-A9FC-42A8-A6B9-4C9258066AD8}" type="presParOf" srcId="{3E9DC44E-DF2C-3F4A-A179-1D856775E15F}" destId="{1C6E8734-1683-E044-8D7D-42E2C9D1D2A0}" srcOrd="1" destOrd="0" presId="urn:microsoft.com/office/officeart/2008/layout/NameandTitleOrganizationalChart"/>
+    <dgm:cxn modelId="{96D08477-2B0C-4728-BC84-BBED82CFEDAA}" type="presParOf" srcId="{3E9DC44E-DF2C-3F4A-A179-1D856775E15F}" destId="{1319EB6C-5B08-1742-B9C3-AD843576AE6F}" srcOrd="2" destOrd="0" presId="urn:microsoft.com/office/officeart/2008/layout/NameandTitleOrganizationalChart"/>
+    <dgm:cxn modelId="{12A7A64F-C2CB-4420-B004-1EEBE9E94802}" type="presParOf" srcId="{41010E9F-BACA-B843-BD35-8F873B112D10}" destId="{BF1E4429-485F-8041-BBDD-DF8F739BCA03}" srcOrd="1" destOrd="0" presId="urn:microsoft.com/office/officeart/2008/layout/NameandTitleOrganizationalChart"/>
+    <dgm:cxn modelId="{10F1EC96-63C3-4117-A9DD-FE6C523CE009}" type="presParOf" srcId="{41010E9F-BACA-B843-BD35-8F873B112D10}" destId="{0B83F5C3-A154-F54E-A660-FD7136E5FB09}" srcOrd="2" destOrd="0" presId="urn:microsoft.com/office/officeart/2008/layout/NameandTitleOrganizationalChart"/>
+    <dgm:cxn modelId="{92EF9D9A-2C91-4A08-8FEF-4F69F6C1F394}" type="presParOf" srcId="{31E1AD5C-ADB9-4D6C-8B87-B6B9250BE67F}" destId="{0D4CC55C-31E0-4EE8-864B-97F589034B9A}" srcOrd="2" destOrd="0" presId="urn:microsoft.com/office/officeart/2008/layout/NameandTitleOrganizationalChart"/>
+    <dgm:cxn modelId="{6B66D079-23AA-4E9D-9C75-1408F991C0AF}" type="presParOf" srcId="{12AC9902-568B-4CD9-AACF-3F7941F330A7}" destId="{FADEF17D-8727-42C1-A60B-38C1659C3DBC}" srcOrd="2" destOrd="0" presId="urn:microsoft.com/office/officeart/2008/layout/NameandTitleOrganizationalChart"/>
+    <dgm:cxn modelId="{13FDD1DF-742A-41B7-B2C8-26F61B0C4849}" type="presParOf" srcId="{FADEF17D-8727-42C1-A60B-38C1659C3DBC}" destId="{E232B668-B2F6-46BD-BEC3-FFBCFA25567C}" srcOrd="0" destOrd="0" presId="urn:microsoft.com/office/officeart/2008/layout/NameandTitleOrganizationalChart"/>
+    <dgm:cxn modelId="{D882540C-4CF5-4697-9829-BA8CA8514417}" type="presParOf" srcId="{FADEF17D-8727-42C1-A60B-38C1659C3DBC}" destId="{FF4D21CD-6876-476F-8B28-9222D9E97372}" srcOrd="1" destOrd="0" presId="urn:microsoft.com/office/officeart/2008/layout/NameandTitleOrganizationalChart"/>
+    <dgm:cxn modelId="{2763301A-CF72-46F8-99B8-F10F4EE87CA9}" type="presParOf" srcId="{FF4D21CD-6876-476F-8B28-9222D9E97372}" destId="{4090769A-F355-411A-A9B7-1DFA3034DD3D}" srcOrd="0" destOrd="0" presId="urn:microsoft.com/office/officeart/2008/layout/NameandTitleOrganizationalChart"/>
+    <dgm:cxn modelId="{02C8757A-3EE0-4EF8-A697-1566538F9046}" type="presParOf" srcId="{4090769A-F355-411A-A9B7-1DFA3034DD3D}" destId="{79F0CA5A-AAB8-4E1B-AF57-520CF98EEC73}" srcOrd="0" destOrd="0" presId="urn:microsoft.com/office/officeart/2008/layout/NameandTitleOrganizationalChart"/>
+    <dgm:cxn modelId="{3C230FD1-A0C6-4037-B9F6-443E1F65D3BD}" type="presParOf" srcId="{4090769A-F355-411A-A9B7-1DFA3034DD3D}" destId="{4FFDF7C2-FB36-4E3B-A177-C531F54BCE44}" srcOrd="1" destOrd="0" presId="urn:microsoft.com/office/officeart/2008/layout/NameandTitleOrganizationalChart"/>
+    <dgm:cxn modelId="{DA493A8E-4E48-4123-A309-919B6E9295EF}" type="presParOf" srcId="{4090769A-F355-411A-A9B7-1DFA3034DD3D}" destId="{80F1E349-C761-4CA8-A93E-FFC58DBAC7DA}" srcOrd="2" destOrd="0" presId="urn:microsoft.com/office/officeart/2008/layout/NameandTitleOrganizationalChart"/>
+    <dgm:cxn modelId="{2A1C2D42-DF03-4C2E-9E0B-B1EDA7368C98}" type="presParOf" srcId="{FF4D21CD-6876-476F-8B28-9222D9E97372}" destId="{A5B86FD9-C850-40B8-9E19-41D2F1383E16}" srcOrd="1" destOrd="0" presId="urn:microsoft.com/office/officeart/2008/layout/NameandTitleOrganizationalChart"/>
+    <dgm:cxn modelId="{2383AE09-F40E-409D-90FE-014D5456944B}" type="presParOf" srcId="{FF4D21CD-6876-476F-8B28-9222D9E97372}" destId="{CA33294E-87E3-4872-B9C1-902FE22F8122}" srcOrd="2" destOrd="0" presId="urn:microsoft.com/office/officeart/2008/layout/NameandTitleOrganizationalChart"/>
+    <dgm:cxn modelId="{E66F5650-8BD0-4C44-9AD3-8C665096F720}" type="presParOf" srcId="{CA33294E-87E3-4872-B9C1-902FE22F8122}" destId="{808488F1-ACB1-A14C-84E1-DE9FD6CB8EF1}" srcOrd="0" destOrd="0" presId="urn:microsoft.com/office/officeart/2008/layout/NameandTitleOrganizationalChart"/>
+    <dgm:cxn modelId="{F8CF6418-1009-403E-8090-3E26702E46AC}" type="presParOf" srcId="{CA33294E-87E3-4872-B9C1-902FE22F8122}" destId="{1F92395B-5B5B-9142-8FD0-0FF2D28F47E5}" srcOrd="1" destOrd="0" presId="urn:microsoft.com/office/officeart/2008/layout/NameandTitleOrganizationalChart"/>
+    <dgm:cxn modelId="{A0C9412E-13B2-4993-B834-B8108E7D793A}" type="presParOf" srcId="{1F92395B-5B5B-9142-8FD0-0FF2D28F47E5}" destId="{0B57B521-7601-8749-91C2-1C2D24BCAF27}" srcOrd="0" destOrd="0" presId="urn:microsoft.com/office/officeart/2008/layout/NameandTitleOrganizationalChart"/>
+    <dgm:cxn modelId="{11278996-C2B2-4545-9EAA-9A5E83ABEFC7}" type="presParOf" srcId="{0B57B521-7601-8749-91C2-1C2D24BCAF27}" destId="{CCE2CB15-7E85-674C-B946-87B082BFE24F}" srcOrd="0" destOrd="0" presId="urn:microsoft.com/office/officeart/2008/layout/NameandTitleOrganizationalChart"/>
+    <dgm:cxn modelId="{3B0DE68C-D04A-4F45-9E83-A26C5536F10B}" type="presParOf" srcId="{0B57B521-7601-8749-91C2-1C2D24BCAF27}" destId="{DA2FFDF9-FBE6-E642-956E-E7AF8CD0C471}" srcOrd="1" destOrd="0" presId="urn:microsoft.com/office/officeart/2008/layout/NameandTitleOrganizationalChart"/>
+    <dgm:cxn modelId="{859B1E83-354C-4BB8-9E09-36805D579DAD}" type="presParOf" srcId="{0B57B521-7601-8749-91C2-1C2D24BCAF27}" destId="{EC5D4BEB-8001-2249-8E4A-68D3E0018B61}" srcOrd="2" destOrd="0" presId="urn:microsoft.com/office/officeart/2008/layout/NameandTitleOrganizationalChart"/>
+    <dgm:cxn modelId="{9B683A1C-0471-4831-A03F-5F6F41284C8B}" type="presParOf" srcId="{1F92395B-5B5B-9142-8FD0-0FF2D28F47E5}" destId="{1C453ABA-1E26-7B49-A195-AF1DF102D74C}" srcOrd="1" destOrd="0" presId="urn:microsoft.com/office/officeart/2008/layout/NameandTitleOrganizationalChart"/>
+    <dgm:cxn modelId="{1B424204-DA4F-48CB-A180-F0BB558454D6}" type="presParOf" srcId="{1F92395B-5B5B-9142-8FD0-0FF2D28F47E5}" destId="{C9B59FCB-A3D9-814C-A633-DDAF285D8FA5}" srcOrd="2" destOrd="0" presId="urn:microsoft.com/office/officeart/2008/layout/NameandTitleOrganizationalChart"/>
+    <dgm:cxn modelId="{DDDED12D-782E-4E23-953E-C1CDD49F508C}" type="presParOf" srcId="{CA33294E-87E3-4872-B9C1-902FE22F8122}" destId="{453F4881-0E40-0847-8A6D-A447980CF0DC}" srcOrd="2" destOrd="0" presId="urn:microsoft.com/office/officeart/2008/layout/NameandTitleOrganizationalChart"/>
+    <dgm:cxn modelId="{48F47340-25A3-49BC-A49C-A8940128B8AF}" type="presParOf" srcId="{CA33294E-87E3-4872-B9C1-902FE22F8122}" destId="{867A1E46-9733-3B47-9E00-62F78C579848}" srcOrd="3" destOrd="0" presId="urn:microsoft.com/office/officeart/2008/layout/NameandTitleOrganizationalChart"/>
+    <dgm:cxn modelId="{E7C64786-0684-4225-BD1E-62050D12D779}" type="presParOf" srcId="{867A1E46-9733-3B47-9E00-62F78C579848}" destId="{C4E502CB-2EE7-D348-8244-E4AB995C1662}" srcOrd="0" destOrd="0" presId="urn:microsoft.com/office/officeart/2008/layout/NameandTitleOrganizationalChart"/>
+    <dgm:cxn modelId="{24059B12-646E-4F69-9AC1-2FD470EEE88A}" type="presParOf" srcId="{C4E502CB-2EE7-D348-8244-E4AB995C1662}" destId="{58BC252E-A908-1749-9B51-191E7B222989}" srcOrd="0" destOrd="0" presId="urn:microsoft.com/office/officeart/2008/layout/NameandTitleOrganizationalChart"/>
+    <dgm:cxn modelId="{8580E45A-039E-40CC-82DE-FE8356C60961}" type="presParOf" srcId="{C4E502CB-2EE7-D348-8244-E4AB995C1662}" destId="{D7490AF9-369F-E54B-9AFD-5C2192DC2F5A}" srcOrd="1" destOrd="0" presId="urn:microsoft.com/office/officeart/2008/layout/NameandTitleOrganizationalChart"/>
+    <dgm:cxn modelId="{B7B3A17E-4AF0-44A7-8230-A5B9BC268862}" type="presParOf" srcId="{C4E502CB-2EE7-D348-8244-E4AB995C1662}" destId="{40D5F1AA-1282-B343-AEAB-C2BDDD0A2309}" srcOrd="2" destOrd="0" presId="urn:microsoft.com/office/officeart/2008/layout/NameandTitleOrganizationalChart"/>
+    <dgm:cxn modelId="{546383EC-2F02-4112-8077-FAA41B2F6A85}" type="presParOf" srcId="{867A1E46-9733-3B47-9E00-62F78C579848}" destId="{56B7E616-D34E-AC43-8845-2126C90DEFE5}" srcOrd="1" destOrd="0" presId="urn:microsoft.com/office/officeart/2008/layout/NameandTitleOrganizationalChart"/>
+    <dgm:cxn modelId="{2956CD14-C05A-4DD2-9F38-C34355D6D5CF}" type="presParOf" srcId="{867A1E46-9733-3B47-9E00-62F78C579848}" destId="{7CAE6AE9-3B00-6049-B7FD-7DEA512AEEF4}" srcOrd="2" destOrd="0" presId="urn:microsoft.com/office/officeart/2008/layout/NameandTitleOrganizationalChart"/>
   </dgm:cxnLst>
   <dgm:bg/>
   <dgm:whole/>
@@ -11170,7 +11426,7 @@
 </file>
 
 <file path=customXml/itemProps1.xml><?xml version="1.0" encoding="utf-8"?>
-<ds:datastoreItem xmlns:ds="http://schemas.openxmlformats.org/officeDocument/2006/customXml" ds:itemID="{D940591A-DDB5-BB46-B206-90698AA56948}">
+<ds:datastoreItem xmlns:ds="http://schemas.openxmlformats.org/officeDocument/2006/customXml" ds:itemID="{8CB2FD17-F6B9-4A71-9DBC-72DF72563B80}">
   <ds:schemaRefs>
     <ds:schemaRef ds:uri="http://schemas.openxmlformats.org/officeDocument/2006/bibliography"/>
   </ds:schemaRefs>

</xml_diff>